<commit_message>
gdd updated / assets placed on the game scene
</commit_message>
<xml_diff>
--- a/RoadCrossing - GDD.docx
+++ b/RoadCrossing - GDD.docx
@@ -744,13 +744,13 @@
           <w:r>
             <w:fldChar w:fldCharType="separate"/>
           </w:r>
-          <w:hyperlink w:anchor="_Toc83673795" w:history="1">
+          <w:hyperlink w:anchor="_Toc83743791" w:history="1">
             <w:r>
               <w:rPr>
                 <w:rStyle w:val="Hyperlink"/>
                 <w:noProof/>
               </w:rPr>
-              <w:t>Version History</w:t>
+              <w:t>Game Overview</w:t>
             </w:r>
             <w:r>
               <w:rPr>
@@ -771,7 +771,7 @@
                 <w:noProof/>
                 <w:webHidden/>
               </w:rPr>
-              <w:instrText xml:space="preserve"> PAGEREF _Toc83673795 \h </w:instrText>
+              <w:instrText xml:space="preserve"> PAGEREF _Toc83743791 \h </w:instrText>
             </w:r>
             <w:r>
               <w:rPr>
@@ -813,13 +813,13 @@
               <w:lang w:eastAsia="en-CA"/>
             </w:rPr>
           </w:pPr>
-          <w:hyperlink w:anchor="_Toc83673796" w:history="1">
+          <w:hyperlink w:anchor="_Toc83743792" w:history="1">
             <w:r>
               <w:rPr>
                 <w:rStyle w:val="Hyperlink"/>
                 <w:noProof/>
               </w:rPr>
-              <w:t>Game Overview</w:t>
+              <w:t>Game Play Mechanics (rules of the game)</w:t>
             </w:r>
             <w:r>
               <w:rPr>
@@ -840,7 +840,7 @@
                 <w:noProof/>
                 <w:webHidden/>
               </w:rPr>
-              <w:instrText xml:space="preserve"> PAGEREF _Toc83673796 \h </w:instrText>
+              <w:instrText xml:space="preserve"> PAGEREF _Toc83743792 \h </w:instrText>
             </w:r>
             <w:r>
               <w:rPr>
@@ -860,7 +860,7 @@
                 <w:noProof/>
                 <w:webHidden/>
               </w:rPr>
-              <w:t>4</w:t>
+              <w:t>3</w:t>
             </w:r>
             <w:r>
               <w:rPr>
@@ -882,13 +882,13 @@
               <w:lang w:eastAsia="en-CA"/>
             </w:rPr>
           </w:pPr>
-          <w:hyperlink w:anchor="_Toc83673797" w:history="1">
+          <w:hyperlink w:anchor="_Toc83743793" w:history="1">
             <w:r>
               <w:rPr>
                 <w:rStyle w:val="Hyperlink"/>
                 <w:noProof/>
               </w:rPr>
-              <w:t>Game Play Mechanics (rules of the game)</w:t>
+              <w:t>Camera</w:t>
             </w:r>
             <w:r>
               <w:rPr>
@@ -909,7 +909,7 @@
                 <w:noProof/>
                 <w:webHidden/>
               </w:rPr>
-              <w:instrText xml:space="preserve"> PAGEREF _Toc83673797 \h </w:instrText>
+              <w:instrText xml:space="preserve"> PAGEREF _Toc83743793 \h </w:instrText>
             </w:r>
             <w:r>
               <w:rPr>
@@ -929,7 +929,7 @@
                 <w:noProof/>
                 <w:webHidden/>
               </w:rPr>
-              <w:t>4</w:t>
+              <w:t>3</w:t>
             </w:r>
             <w:r>
               <w:rPr>
@@ -951,13 +951,13 @@
               <w:lang w:eastAsia="en-CA"/>
             </w:rPr>
           </w:pPr>
-          <w:hyperlink w:anchor="_Toc83673798" w:history="1">
+          <w:hyperlink w:anchor="_Toc83743794" w:history="1">
             <w:r>
               <w:rPr>
                 <w:rStyle w:val="Hyperlink"/>
                 <w:noProof/>
               </w:rPr>
-              <w:t>Camera</w:t>
+              <w:t>Controls</w:t>
             </w:r>
             <w:r>
               <w:rPr>
@@ -978,7 +978,7 @@
                 <w:noProof/>
                 <w:webHidden/>
               </w:rPr>
-              <w:instrText xml:space="preserve"> PAGEREF _Toc83673798 \h </w:instrText>
+              <w:instrText xml:space="preserve"> PAGEREF _Toc83743794 \h </w:instrText>
             </w:r>
             <w:r>
               <w:rPr>
@@ -998,7 +998,7 @@
                 <w:noProof/>
                 <w:webHidden/>
               </w:rPr>
-              <w:t>4</w:t>
+              <w:t>3</w:t>
             </w:r>
             <w:r>
               <w:rPr>
@@ -1020,13 +1020,13 @@
               <w:lang w:eastAsia="en-CA"/>
             </w:rPr>
           </w:pPr>
-          <w:hyperlink w:anchor="_Toc83673799" w:history="1">
+          <w:hyperlink w:anchor="_Toc83743795" w:history="1">
             <w:r>
               <w:rPr>
                 <w:rStyle w:val="Hyperlink"/>
                 <w:noProof/>
               </w:rPr>
-              <w:t>Controls</w:t>
+              <w:t>Interface Sketch</w:t>
             </w:r>
             <w:r>
               <w:rPr>
@@ -1047,7 +1047,7 @@
                 <w:noProof/>
                 <w:webHidden/>
               </w:rPr>
-              <w:instrText xml:space="preserve"> PAGEREF _Toc83673799 \h </w:instrText>
+              <w:instrText xml:space="preserve"> PAGEREF _Toc83743795 \h </w:instrText>
             </w:r>
             <w:r>
               <w:rPr>
@@ -1089,13 +1089,13 @@
               <w:lang w:eastAsia="en-CA"/>
             </w:rPr>
           </w:pPr>
-          <w:hyperlink w:anchor="_Toc83673800" w:history="1">
+          <w:hyperlink w:anchor="_Toc83743796" w:history="1">
             <w:r>
               <w:rPr>
                 <w:rStyle w:val="Hyperlink"/>
                 <w:noProof/>
               </w:rPr>
-              <w:t>Interface Sketch</w:t>
+              <w:t>Menu and Screen Descriptions</w:t>
             </w:r>
             <w:r>
               <w:rPr>
@@ -1116,7 +1116,7 @@
                 <w:noProof/>
                 <w:webHidden/>
               </w:rPr>
-              <w:instrText xml:space="preserve"> PAGEREF _Toc83673800 \h </w:instrText>
+              <w:instrText xml:space="preserve"> PAGEREF _Toc83743796 \h </w:instrText>
             </w:r>
             <w:r>
               <w:rPr>
@@ -1136,7 +1136,7 @@
                 <w:noProof/>
                 <w:webHidden/>
               </w:rPr>
-              <w:t>5</w:t>
+              <w:t>4</w:t>
             </w:r>
             <w:r>
               <w:rPr>
@@ -1158,13 +1158,13 @@
               <w:lang w:eastAsia="en-CA"/>
             </w:rPr>
           </w:pPr>
-          <w:hyperlink w:anchor="_Toc83673801" w:history="1">
+          <w:hyperlink w:anchor="_Toc83743797" w:history="1">
             <w:r>
               <w:rPr>
                 <w:rStyle w:val="Hyperlink"/>
                 <w:noProof/>
               </w:rPr>
-              <w:t>Menu and Screen Descriptions</w:t>
+              <w:t>Play Screen</w:t>
             </w:r>
             <w:r>
               <w:rPr>
@@ -1185,7 +1185,7 @@
                 <w:noProof/>
                 <w:webHidden/>
               </w:rPr>
-              <w:instrText xml:space="preserve"> PAGEREF _Toc83673801 \h </w:instrText>
+              <w:instrText xml:space="preserve"> PAGEREF _Toc83743797 \h </w:instrText>
             </w:r>
             <w:r>
               <w:rPr>
@@ -1227,13 +1227,13 @@
               <w:lang w:eastAsia="en-CA"/>
             </w:rPr>
           </w:pPr>
-          <w:hyperlink w:anchor="_Toc83673802" w:history="1">
+          <w:hyperlink w:anchor="_Toc83743798" w:history="1">
             <w:r>
               <w:rPr>
                 <w:rStyle w:val="Hyperlink"/>
                 <w:noProof/>
               </w:rPr>
-              <w:t>Play Screen</w:t>
+              <w:t>End Screen</w:t>
             </w:r>
             <w:r>
               <w:rPr>
@@ -1254,7 +1254,7 @@
                 <w:noProof/>
                 <w:webHidden/>
               </w:rPr>
-              <w:instrText xml:space="preserve"> PAGEREF _Toc83673802 \h </w:instrText>
+              <w:instrText xml:space="preserve"> PAGEREF _Toc83743798 \h </w:instrText>
             </w:r>
             <w:r>
               <w:rPr>
@@ -1296,13 +1296,13 @@
               <w:lang w:eastAsia="en-CA"/>
             </w:rPr>
           </w:pPr>
-          <w:hyperlink w:anchor="_Toc83673803" w:history="1">
+          <w:hyperlink w:anchor="_Toc83743799" w:history="1">
             <w:r>
               <w:rPr>
                 <w:rStyle w:val="Hyperlink"/>
                 <w:noProof/>
               </w:rPr>
-              <w:t>End Screen</w:t>
+              <w:t>Levels</w:t>
             </w:r>
             <w:r>
               <w:rPr>
@@ -1323,7 +1323,7 @@
                 <w:noProof/>
                 <w:webHidden/>
               </w:rPr>
-              <w:instrText xml:space="preserve"> PAGEREF _Toc83673803 \h </w:instrText>
+              <w:instrText xml:space="preserve"> PAGEREF _Toc83743799 \h </w:instrText>
             </w:r>
             <w:r>
               <w:rPr>
@@ -1343,7 +1343,7 @@
                 <w:noProof/>
                 <w:webHidden/>
               </w:rPr>
-              <w:t>7</w:t>
+              <w:t>6</w:t>
             </w:r>
             <w:r>
               <w:rPr>
@@ -1365,13 +1365,13 @@
               <w:lang w:eastAsia="en-CA"/>
             </w:rPr>
           </w:pPr>
-          <w:hyperlink w:anchor="_Toc83673804" w:history="1">
+          <w:hyperlink w:anchor="_Toc83743800" w:history="1">
             <w:r>
               <w:rPr>
                 <w:rStyle w:val="Hyperlink"/>
                 <w:noProof/>
               </w:rPr>
-              <w:t>Levels</w:t>
+              <w:t>Characters</w:t>
             </w:r>
             <w:r>
               <w:rPr>
@@ -1392,7 +1392,7 @@
                 <w:noProof/>
                 <w:webHidden/>
               </w:rPr>
-              <w:instrText xml:space="preserve"> PAGEREF _Toc83673804 \h </w:instrText>
+              <w:instrText xml:space="preserve"> PAGEREF _Toc83743800 \h </w:instrText>
             </w:r>
             <w:r>
               <w:rPr>
@@ -1413,6 +1413,282 @@
                 <w:webHidden/>
               </w:rPr>
               <w:t>7</w:t>
+            </w:r>
+            <w:r>
+              <w:rPr>
+                <w:noProof/>
+                <w:webHidden/>
+              </w:rPr>
+              <w:fldChar w:fldCharType="end"/>
+            </w:r>
+          </w:hyperlink>
+        </w:p>
+        <w:p>
+          <w:pPr>
+            <w:pStyle w:val="TOC2"/>
+            <w:tabs>
+              <w:tab w:val="right" w:leader="dot" w:pos="9350"/>
+            </w:tabs>
+            <w:rPr>
+              <w:noProof/>
+              <w:lang w:eastAsia="en-CA"/>
+            </w:rPr>
+          </w:pPr>
+          <w:hyperlink w:anchor="_Toc83743801" w:history="1">
+            <w:r>
+              <w:rPr>
+                <w:rStyle w:val="Hyperlink"/>
+                <w:noProof/>
+              </w:rPr>
+              <w:t>Obstacles</w:t>
+            </w:r>
+            <w:r>
+              <w:rPr>
+                <w:noProof/>
+                <w:webHidden/>
+              </w:rPr>
+              <w:tab/>
+            </w:r>
+            <w:r>
+              <w:rPr>
+                <w:noProof/>
+                <w:webHidden/>
+              </w:rPr>
+              <w:fldChar w:fldCharType="begin"/>
+            </w:r>
+            <w:r>
+              <w:rPr>
+                <w:noProof/>
+                <w:webHidden/>
+              </w:rPr>
+              <w:instrText xml:space="preserve"> PAGEREF _Toc83743801 \h </w:instrText>
+            </w:r>
+            <w:r>
+              <w:rPr>
+                <w:noProof/>
+                <w:webHidden/>
+              </w:rPr>
+            </w:r>
+            <w:r>
+              <w:rPr>
+                <w:noProof/>
+                <w:webHidden/>
+              </w:rPr>
+              <w:fldChar w:fldCharType="separate"/>
+            </w:r>
+            <w:r>
+              <w:rPr>
+                <w:noProof/>
+                <w:webHidden/>
+              </w:rPr>
+              <w:t>7</w:t>
+            </w:r>
+            <w:r>
+              <w:rPr>
+                <w:noProof/>
+                <w:webHidden/>
+              </w:rPr>
+              <w:fldChar w:fldCharType="end"/>
+            </w:r>
+          </w:hyperlink>
+        </w:p>
+        <w:p>
+          <w:pPr>
+            <w:pStyle w:val="TOC2"/>
+            <w:tabs>
+              <w:tab w:val="right" w:leader="dot" w:pos="9350"/>
+            </w:tabs>
+            <w:rPr>
+              <w:noProof/>
+              <w:lang w:eastAsia="en-CA"/>
+            </w:rPr>
+          </w:pPr>
+          <w:hyperlink w:anchor="_Toc83743802" w:history="1">
+            <w:r>
+              <w:rPr>
+                <w:rStyle w:val="Hyperlink"/>
+                <w:noProof/>
+              </w:rPr>
+              <w:t>Platforms</w:t>
+            </w:r>
+            <w:r>
+              <w:rPr>
+                <w:noProof/>
+                <w:webHidden/>
+              </w:rPr>
+              <w:tab/>
+            </w:r>
+            <w:r>
+              <w:rPr>
+                <w:noProof/>
+                <w:webHidden/>
+              </w:rPr>
+              <w:fldChar w:fldCharType="begin"/>
+            </w:r>
+            <w:r>
+              <w:rPr>
+                <w:noProof/>
+                <w:webHidden/>
+              </w:rPr>
+              <w:instrText xml:space="preserve"> PAGEREF _Toc83743802 \h </w:instrText>
+            </w:r>
+            <w:r>
+              <w:rPr>
+                <w:noProof/>
+                <w:webHidden/>
+              </w:rPr>
+            </w:r>
+            <w:r>
+              <w:rPr>
+                <w:noProof/>
+                <w:webHidden/>
+              </w:rPr>
+              <w:fldChar w:fldCharType="separate"/>
+            </w:r>
+            <w:r>
+              <w:rPr>
+                <w:noProof/>
+                <w:webHidden/>
+              </w:rPr>
+              <w:t>8</w:t>
+            </w:r>
+            <w:r>
+              <w:rPr>
+                <w:noProof/>
+                <w:webHidden/>
+              </w:rPr>
+              <w:fldChar w:fldCharType="end"/>
+            </w:r>
+          </w:hyperlink>
+        </w:p>
+        <w:p>
+          <w:pPr>
+            <w:pStyle w:val="TOC2"/>
+            <w:tabs>
+              <w:tab w:val="right" w:leader="dot" w:pos="9350"/>
+            </w:tabs>
+            <w:rPr>
+              <w:noProof/>
+              <w:lang w:eastAsia="en-CA"/>
+            </w:rPr>
+          </w:pPr>
+          <w:hyperlink w:anchor="_Toc83743803" w:history="1">
+            <w:r>
+              <w:rPr>
+                <w:rStyle w:val="Hyperlink"/>
+                <w:noProof/>
+              </w:rPr>
+              <w:t>Bonus</w:t>
+            </w:r>
+            <w:r>
+              <w:rPr>
+                <w:noProof/>
+                <w:webHidden/>
+              </w:rPr>
+              <w:tab/>
+            </w:r>
+            <w:r>
+              <w:rPr>
+                <w:noProof/>
+                <w:webHidden/>
+              </w:rPr>
+              <w:fldChar w:fldCharType="begin"/>
+            </w:r>
+            <w:r>
+              <w:rPr>
+                <w:noProof/>
+                <w:webHidden/>
+              </w:rPr>
+              <w:instrText xml:space="preserve"> PAGEREF _Toc83743803 \h </w:instrText>
+            </w:r>
+            <w:r>
+              <w:rPr>
+                <w:noProof/>
+                <w:webHidden/>
+              </w:rPr>
+            </w:r>
+            <w:r>
+              <w:rPr>
+                <w:noProof/>
+                <w:webHidden/>
+              </w:rPr>
+              <w:fldChar w:fldCharType="separate"/>
+            </w:r>
+            <w:r>
+              <w:rPr>
+                <w:noProof/>
+                <w:webHidden/>
+              </w:rPr>
+              <w:t>9</w:t>
+            </w:r>
+            <w:r>
+              <w:rPr>
+                <w:noProof/>
+                <w:webHidden/>
+              </w:rPr>
+              <w:fldChar w:fldCharType="end"/>
+            </w:r>
+          </w:hyperlink>
+        </w:p>
+        <w:p>
+          <w:pPr>
+            <w:pStyle w:val="TOC2"/>
+            <w:tabs>
+              <w:tab w:val="right" w:leader="dot" w:pos="9350"/>
+            </w:tabs>
+            <w:rPr>
+              <w:noProof/>
+              <w:lang w:eastAsia="en-CA"/>
+            </w:rPr>
+          </w:pPr>
+          <w:hyperlink w:anchor="_Toc83743804" w:history="1">
+            <w:r>
+              <w:rPr>
+                <w:rStyle w:val="Hyperlink"/>
+                <w:noProof/>
+              </w:rPr>
+              <w:t>Scoring</w:t>
+            </w:r>
+            <w:r>
+              <w:rPr>
+                <w:noProof/>
+                <w:webHidden/>
+              </w:rPr>
+              <w:tab/>
+            </w:r>
+            <w:r>
+              <w:rPr>
+                <w:noProof/>
+                <w:webHidden/>
+              </w:rPr>
+              <w:fldChar w:fldCharType="begin"/>
+            </w:r>
+            <w:r>
+              <w:rPr>
+                <w:noProof/>
+                <w:webHidden/>
+              </w:rPr>
+              <w:instrText xml:space="preserve"> PAGEREF _Toc83743804 \h </w:instrText>
+            </w:r>
+            <w:r>
+              <w:rPr>
+                <w:noProof/>
+                <w:webHidden/>
+              </w:rPr>
+            </w:r>
+            <w:r>
+              <w:rPr>
+                <w:noProof/>
+                <w:webHidden/>
+              </w:rPr>
+              <w:fldChar w:fldCharType="separate"/>
+            </w:r>
+            <w:r>
+              <w:rPr>
+                <w:noProof/>
+                <w:webHidden/>
+              </w:rPr>
+              <w:t>10</w:t>
             </w:r>
             <w:r>
               <w:rPr>
@@ -1434,13 +1710,13 @@
               <w:lang w:eastAsia="en-CA"/>
             </w:rPr>
           </w:pPr>
-          <w:hyperlink w:anchor="_Toc83673805" w:history="1">
+          <w:hyperlink w:anchor="_Toc83743805" w:history="1">
             <w:r>
               <w:rPr>
                 <w:rStyle w:val="Hyperlink"/>
                 <w:noProof/>
               </w:rPr>
-              <w:t>Characters</w:t>
+              <w:t>Sound Index</w:t>
             </w:r>
             <w:r>
               <w:rPr>
@@ -1461,7 +1737,7 @@
                 <w:noProof/>
                 <w:webHidden/>
               </w:rPr>
-              <w:instrText xml:space="preserve"> PAGEREF _Toc83673805 \h </w:instrText>
+              <w:instrText xml:space="preserve"> PAGEREF _Toc83743805 \h </w:instrText>
             </w:r>
             <w:r>
               <w:rPr>
@@ -1481,283 +1757,7 @@
                 <w:noProof/>
                 <w:webHidden/>
               </w:rPr>
-              <w:t>8</w:t>
-            </w:r>
-            <w:r>
-              <w:rPr>
-                <w:noProof/>
-                <w:webHidden/>
-              </w:rPr>
-              <w:fldChar w:fldCharType="end"/>
-            </w:r>
-          </w:hyperlink>
-        </w:p>
-        <w:p>
-          <w:pPr>
-            <w:pStyle w:val="TOC2"/>
-            <w:tabs>
-              <w:tab w:val="right" w:leader="dot" w:pos="9350"/>
-            </w:tabs>
-            <w:rPr>
-              <w:noProof/>
-              <w:lang w:eastAsia="en-CA"/>
-            </w:rPr>
-          </w:pPr>
-          <w:hyperlink w:anchor="_Toc83673806" w:history="1">
-            <w:r>
-              <w:rPr>
-                <w:rStyle w:val="Hyperlink"/>
-                <w:noProof/>
-              </w:rPr>
-              <w:t>Obstacles</w:t>
-            </w:r>
-            <w:r>
-              <w:rPr>
-                <w:noProof/>
-                <w:webHidden/>
-              </w:rPr>
-              <w:tab/>
-            </w:r>
-            <w:r>
-              <w:rPr>
-                <w:noProof/>
-                <w:webHidden/>
-              </w:rPr>
-              <w:fldChar w:fldCharType="begin"/>
-            </w:r>
-            <w:r>
-              <w:rPr>
-                <w:noProof/>
-                <w:webHidden/>
-              </w:rPr>
-              <w:instrText xml:space="preserve"> PAGEREF _Toc83673806 \h </w:instrText>
-            </w:r>
-            <w:r>
-              <w:rPr>
-                <w:noProof/>
-                <w:webHidden/>
-              </w:rPr>
-            </w:r>
-            <w:r>
-              <w:rPr>
-                <w:noProof/>
-                <w:webHidden/>
-              </w:rPr>
-              <w:fldChar w:fldCharType="separate"/>
-            </w:r>
-            <w:r>
-              <w:rPr>
-                <w:noProof/>
-                <w:webHidden/>
-              </w:rPr>
-              <w:t>8</w:t>
-            </w:r>
-            <w:r>
-              <w:rPr>
-                <w:noProof/>
-                <w:webHidden/>
-              </w:rPr>
-              <w:fldChar w:fldCharType="end"/>
-            </w:r>
-          </w:hyperlink>
-        </w:p>
-        <w:p>
-          <w:pPr>
-            <w:pStyle w:val="TOC2"/>
-            <w:tabs>
-              <w:tab w:val="right" w:leader="dot" w:pos="9350"/>
-            </w:tabs>
-            <w:rPr>
-              <w:noProof/>
-              <w:lang w:eastAsia="en-CA"/>
-            </w:rPr>
-          </w:pPr>
-          <w:hyperlink w:anchor="_Toc83673807" w:history="1">
-            <w:r>
-              <w:rPr>
-                <w:rStyle w:val="Hyperlink"/>
-                <w:noProof/>
-              </w:rPr>
-              <w:t>Platforms</w:t>
-            </w:r>
-            <w:r>
-              <w:rPr>
-                <w:noProof/>
-                <w:webHidden/>
-              </w:rPr>
-              <w:tab/>
-            </w:r>
-            <w:r>
-              <w:rPr>
-                <w:noProof/>
-                <w:webHidden/>
-              </w:rPr>
-              <w:fldChar w:fldCharType="begin"/>
-            </w:r>
-            <w:r>
-              <w:rPr>
-                <w:noProof/>
-                <w:webHidden/>
-              </w:rPr>
-              <w:instrText xml:space="preserve"> PAGEREF _Toc83673807 \h </w:instrText>
-            </w:r>
-            <w:r>
-              <w:rPr>
-                <w:noProof/>
-                <w:webHidden/>
-              </w:rPr>
-            </w:r>
-            <w:r>
-              <w:rPr>
-                <w:noProof/>
-                <w:webHidden/>
-              </w:rPr>
-              <w:fldChar w:fldCharType="separate"/>
-            </w:r>
-            <w:r>
-              <w:rPr>
-                <w:noProof/>
-                <w:webHidden/>
-              </w:rPr>
-              <w:t>9</w:t>
-            </w:r>
-            <w:r>
-              <w:rPr>
-                <w:noProof/>
-                <w:webHidden/>
-              </w:rPr>
-              <w:fldChar w:fldCharType="end"/>
-            </w:r>
-          </w:hyperlink>
-        </w:p>
-        <w:p>
-          <w:pPr>
-            <w:pStyle w:val="TOC2"/>
-            <w:tabs>
-              <w:tab w:val="right" w:leader="dot" w:pos="9350"/>
-            </w:tabs>
-            <w:rPr>
-              <w:noProof/>
-              <w:lang w:eastAsia="en-CA"/>
-            </w:rPr>
-          </w:pPr>
-          <w:hyperlink w:anchor="_Toc83673808" w:history="1">
-            <w:r>
-              <w:rPr>
-                <w:rStyle w:val="Hyperlink"/>
-                <w:noProof/>
-              </w:rPr>
-              <w:t>Bonus</w:t>
-            </w:r>
-            <w:r>
-              <w:rPr>
-                <w:noProof/>
-                <w:webHidden/>
-              </w:rPr>
-              <w:tab/>
-            </w:r>
-            <w:r>
-              <w:rPr>
-                <w:noProof/>
-                <w:webHidden/>
-              </w:rPr>
-              <w:fldChar w:fldCharType="begin"/>
-            </w:r>
-            <w:r>
-              <w:rPr>
-                <w:noProof/>
-                <w:webHidden/>
-              </w:rPr>
-              <w:instrText xml:space="preserve"> PAGEREF _Toc83673808 \h </w:instrText>
-            </w:r>
-            <w:r>
-              <w:rPr>
-                <w:noProof/>
-                <w:webHidden/>
-              </w:rPr>
-            </w:r>
-            <w:r>
-              <w:rPr>
-                <w:noProof/>
-                <w:webHidden/>
-              </w:rPr>
-              <w:fldChar w:fldCharType="separate"/>
-            </w:r>
-            <w:r>
-              <w:rPr>
-                <w:noProof/>
-                <w:webHidden/>
-              </w:rPr>
-              <w:t>9</w:t>
-            </w:r>
-            <w:r>
-              <w:rPr>
-                <w:noProof/>
-                <w:webHidden/>
-              </w:rPr>
-              <w:fldChar w:fldCharType="end"/>
-            </w:r>
-          </w:hyperlink>
-        </w:p>
-        <w:p>
-          <w:pPr>
-            <w:pStyle w:val="TOC2"/>
-            <w:tabs>
-              <w:tab w:val="right" w:leader="dot" w:pos="9350"/>
-            </w:tabs>
-            <w:rPr>
-              <w:noProof/>
-              <w:lang w:eastAsia="en-CA"/>
-            </w:rPr>
-          </w:pPr>
-          <w:hyperlink w:anchor="_Toc83673809" w:history="1">
-            <w:r>
-              <w:rPr>
-                <w:rStyle w:val="Hyperlink"/>
-                <w:noProof/>
-              </w:rPr>
-              <w:t>Scoring</w:t>
-            </w:r>
-            <w:r>
-              <w:rPr>
-                <w:noProof/>
-                <w:webHidden/>
-              </w:rPr>
-              <w:tab/>
-            </w:r>
-            <w:r>
-              <w:rPr>
-                <w:noProof/>
-                <w:webHidden/>
-              </w:rPr>
-              <w:fldChar w:fldCharType="begin"/>
-            </w:r>
-            <w:r>
-              <w:rPr>
-                <w:noProof/>
-                <w:webHidden/>
-              </w:rPr>
-              <w:instrText xml:space="preserve"> PAGEREF _Toc83673809 \h </w:instrText>
-            </w:r>
-            <w:r>
-              <w:rPr>
-                <w:noProof/>
-                <w:webHidden/>
-              </w:rPr>
-            </w:r>
-            <w:r>
-              <w:rPr>
-                <w:noProof/>
-                <w:webHidden/>
-              </w:rPr>
-              <w:fldChar w:fldCharType="separate"/>
-            </w:r>
-            <w:r>
-              <w:rPr>
-                <w:noProof/>
-                <w:webHidden/>
-              </w:rPr>
-              <w:t>10</w:t>
+              <w:t>11</w:t>
             </w:r>
             <w:r>
               <w:rPr>
@@ -1779,13 +1779,13 @@
               <w:lang w:eastAsia="en-CA"/>
             </w:rPr>
           </w:pPr>
-          <w:hyperlink w:anchor="_Toc83673810" w:history="1">
+          <w:hyperlink w:anchor="_Toc83743806" w:history="1">
             <w:r>
               <w:rPr>
                 <w:rStyle w:val="Hyperlink"/>
                 <w:noProof/>
               </w:rPr>
-              <w:t>Sound Index</w:t>
+              <w:t>Future Features</w:t>
             </w:r>
             <w:r>
               <w:rPr>
@@ -1806,145 +1806,7 @@
                 <w:noProof/>
                 <w:webHidden/>
               </w:rPr>
-              <w:instrText xml:space="preserve"> PAGEREF _Toc83673810 \h </w:instrText>
-            </w:r>
-            <w:r>
-              <w:rPr>
-                <w:noProof/>
-                <w:webHidden/>
-              </w:rPr>
-            </w:r>
-            <w:r>
-              <w:rPr>
-                <w:noProof/>
-                <w:webHidden/>
-              </w:rPr>
-              <w:fldChar w:fldCharType="separate"/>
-            </w:r>
-            <w:r>
-              <w:rPr>
-                <w:noProof/>
-                <w:webHidden/>
-              </w:rPr>
-              <w:t>11</w:t>
-            </w:r>
-            <w:r>
-              <w:rPr>
-                <w:noProof/>
-                <w:webHidden/>
-              </w:rPr>
-              <w:fldChar w:fldCharType="end"/>
-            </w:r>
-          </w:hyperlink>
-        </w:p>
-        <w:p>
-          <w:pPr>
-            <w:pStyle w:val="TOC1"/>
-            <w:tabs>
-              <w:tab w:val="right" w:leader="dot" w:pos="9350"/>
-            </w:tabs>
-            <w:rPr>
-              <w:noProof/>
-              <w:lang w:eastAsia="en-CA"/>
-            </w:rPr>
-          </w:pPr>
-          <w:hyperlink w:anchor="_Toc83673811" w:history="1">
-            <w:r>
-              <w:rPr>
-                <w:rStyle w:val="Hyperlink"/>
-                <w:noProof/>
-              </w:rPr>
-              <w:t>Design Notes</w:t>
-            </w:r>
-            <w:r>
-              <w:rPr>
-                <w:noProof/>
-                <w:webHidden/>
-              </w:rPr>
-              <w:tab/>
-            </w:r>
-            <w:r>
-              <w:rPr>
-                <w:noProof/>
-                <w:webHidden/>
-              </w:rPr>
-              <w:fldChar w:fldCharType="begin"/>
-            </w:r>
-            <w:r>
-              <w:rPr>
-                <w:noProof/>
-                <w:webHidden/>
-              </w:rPr>
-              <w:instrText xml:space="preserve"> PAGEREF _Toc83673811 \h </w:instrText>
-            </w:r>
-            <w:r>
-              <w:rPr>
-                <w:noProof/>
-                <w:webHidden/>
-              </w:rPr>
-            </w:r>
-            <w:r>
-              <w:rPr>
-                <w:noProof/>
-                <w:webHidden/>
-              </w:rPr>
-              <w:fldChar w:fldCharType="separate"/>
-            </w:r>
-            <w:r>
-              <w:rPr>
-                <w:noProof/>
-                <w:webHidden/>
-              </w:rPr>
-              <w:t>11</w:t>
-            </w:r>
-            <w:r>
-              <w:rPr>
-                <w:noProof/>
-                <w:webHidden/>
-              </w:rPr>
-              <w:fldChar w:fldCharType="end"/>
-            </w:r>
-          </w:hyperlink>
-        </w:p>
-        <w:p>
-          <w:pPr>
-            <w:pStyle w:val="TOC1"/>
-            <w:tabs>
-              <w:tab w:val="right" w:leader="dot" w:pos="9350"/>
-            </w:tabs>
-            <w:rPr>
-              <w:noProof/>
-              <w:lang w:eastAsia="en-CA"/>
-            </w:rPr>
-          </w:pPr>
-          <w:hyperlink w:anchor="_Toc83673812" w:history="1">
-            <w:r>
-              <w:rPr>
-                <w:rStyle w:val="Hyperlink"/>
-                <w:noProof/>
-              </w:rPr>
-              <w:t>Future Features</w:t>
-            </w:r>
-            <w:r>
-              <w:rPr>
-                <w:noProof/>
-                <w:webHidden/>
-              </w:rPr>
-              <w:tab/>
-            </w:r>
-            <w:r>
-              <w:rPr>
-                <w:noProof/>
-                <w:webHidden/>
-              </w:rPr>
-              <w:fldChar w:fldCharType="begin"/>
-            </w:r>
-            <w:r>
-              <w:rPr>
-                <w:noProof/>
-                <w:webHidden/>
-              </w:rPr>
-              <w:instrText xml:space="preserve"> PAGEREF _Toc83673812 \h </w:instrText>
+              <w:instrText xml:space="preserve"> PAGEREF _Toc83743806 \h </w:instrText>
             </w:r>
             <w:r>
               <w:rPr>
@@ -1992,7 +1854,6 @@
     </w:sdt>
     <w:p>
       <w:pPr>
-        <w:jc w:val="center"/>
         <w:rPr>
           <w:b/>
           <w:sz w:val="24"/>
@@ -2022,146 +1883,377 @@
       <w:pPr>
         <w:pStyle w:val="Heading1"/>
       </w:pPr>
-      <w:bookmarkStart w:id="1" w:name="_Toc83673795"/>
-      <w:r>
-        <w:lastRenderedPageBreak/>
-        <w:t>Version History</w:t>
-      </w:r>
-      <w:bookmarkEnd w:id="1"/>
-    </w:p>
-    <w:p>
-      <w:r>
-        <w:tab/>
-      </w:r>
-    </w:p>
-    <w:p>
-      <w:r>
-        <w:rPr>
-          <w:sz w:val="24"/>
-          <w:szCs w:val="24"/>
-        </w:rPr>
-        <w:br w:type="page"/>
-      </w:r>
-    </w:p>
-    <w:p>
-      <w:pPr>
-        <w:pStyle w:val="Heading1"/>
-      </w:pPr>
-      <w:bookmarkStart w:id="2" w:name="_Toc83673796"/>
+      <w:bookmarkStart w:id="1" w:name="_Toc83743791"/>
       <w:r>
         <w:lastRenderedPageBreak/>
         <w:t>Game Overview</w:t>
       </w:r>
+      <w:bookmarkEnd w:id="1"/>
+      <w:r>
+        <w:t xml:space="preserve"> </w:t>
+      </w:r>
+    </w:p>
+    <w:p/>
+    <w:p>
+      <w:pPr>
+        <w:pStyle w:val="ListParagraph"/>
+        <w:rPr>
+          <w:b/>
+          <w:sz w:val="24"/>
+          <w:szCs w:val="24"/>
+        </w:rPr>
+      </w:pPr>
+      <w:r>
+        <w:rPr>
+          <w:iCs/>
+          <w:sz w:val="24"/>
+          <w:szCs w:val="24"/>
+        </w:rPr>
+        <w:t>Road crossing is a game based on frogger from 1981, where the main the player</w:t>
+      </w:r>
+      <w:r>
+        <w:rPr>
+          <w:iCs/>
+          <w:sz w:val="24"/>
+          <w:szCs w:val="24"/>
+        </w:rPr>
+        <w:t xml:space="preserve"> is a rooster and</w:t>
+      </w:r>
+      <w:r>
+        <w:rPr>
+          <w:iCs/>
+          <w:sz w:val="24"/>
+          <w:szCs w:val="24"/>
+        </w:rPr>
+        <w:t xml:space="preserve"> </w:t>
+      </w:r>
+      <w:r>
+        <w:rPr>
+          <w:iCs/>
+          <w:sz w:val="24"/>
+          <w:szCs w:val="24"/>
+        </w:rPr>
+        <w:t>must</w:t>
+      </w:r>
+      <w:r>
+        <w:rPr>
+          <w:iCs/>
+          <w:sz w:val="24"/>
+          <w:szCs w:val="24"/>
+        </w:rPr>
+        <w:t xml:space="preserve"> cross a road full of obstacles, like cars and busses, </w:t>
+      </w:r>
+      <w:r>
+        <w:rPr>
+          <w:iCs/>
+          <w:sz w:val="24"/>
+          <w:szCs w:val="24"/>
+        </w:rPr>
+        <w:t>and</w:t>
+      </w:r>
+      <w:r>
+        <w:rPr>
+          <w:iCs/>
+          <w:sz w:val="24"/>
+          <w:szCs w:val="24"/>
+        </w:rPr>
+        <w:t xml:space="preserve"> </w:t>
+      </w:r>
+      <w:proofErr w:type="gramStart"/>
+      <w:r>
+        <w:rPr>
+          <w:iCs/>
+          <w:sz w:val="24"/>
+          <w:szCs w:val="24"/>
+        </w:rPr>
+        <w:t>has to</w:t>
+      </w:r>
+      <w:proofErr w:type="gramEnd"/>
+      <w:r>
+        <w:rPr>
+          <w:iCs/>
+          <w:sz w:val="24"/>
+          <w:szCs w:val="24"/>
+        </w:rPr>
+        <w:t xml:space="preserve"> cross a river where he can float on top of floating objects like logs</w:t>
+      </w:r>
+      <w:r>
+        <w:rPr>
+          <w:iCs/>
+          <w:sz w:val="24"/>
+          <w:szCs w:val="24"/>
+        </w:rPr>
+        <w:t>, but take care with the predators, an alligator disguised as a log for example.</w:t>
+      </w:r>
+    </w:p>
+    <w:p>
+      <w:pPr>
+        <w:pStyle w:val="Heading1"/>
+      </w:pPr>
+      <w:bookmarkStart w:id="2" w:name="_Toc83743792"/>
+      <w:r>
+        <w:t>Game Play Mechanics</w:t>
+      </w:r>
+      <w:r>
+        <w:t xml:space="preserve"> (rules of the game)</w:t>
+      </w:r>
       <w:bookmarkEnd w:id="2"/>
-      <w:r>
+    </w:p>
+    <w:p/>
+    <w:p>
+      <w:pPr>
+        <w:pStyle w:val="ListParagraph"/>
+        <w:rPr>
+          <w:iCs/>
+          <w:sz w:val="24"/>
+          <w:szCs w:val="24"/>
+        </w:rPr>
+      </w:pPr>
+      <w:r>
+        <w:rPr>
+          <w:iCs/>
+          <w:sz w:val="24"/>
+          <w:szCs w:val="24"/>
+        </w:rPr>
+        <w:t xml:space="preserve">The player can move the avatar across </w:t>
+      </w:r>
+      <w:r>
+        <w:rPr>
+          <w:iCs/>
+          <w:sz w:val="24"/>
+          <w:szCs w:val="24"/>
+        </w:rPr>
+        <w:t>the</w:t>
+      </w:r>
+      <w:r>
+        <w:rPr>
+          <w:iCs/>
+          <w:sz w:val="24"/>
+          <w:szCs w:val="24"/>
+        </w:rPr>
         <w:t xml:space="preserve"> </w:t>
       </w:r>
+      <w:r>
+        <w:rPr>
+          <w:iCs/>
+          <w:sz w:val="24"/>
+          <w:szCs w:val="24"/>
+        </w:rPr>
+        <w:t>whole</w:t>
+      </w:r>
+      <w:r>
+        <w:rPr>
+          <w:iCs/>
+          <w:sz w:val="24"/>
+          <w:szCs w:val="24"/>
+        </w:rPr>
+        <w:t xml:space="preserve"> screen</w:t>
+      </w:r>
+      <w:r>
+        <w:rPr>
+          <w:iCs/>
+          <w:sz w:val="24"/>
+          <w:szCs w:val="24"/>
+        </w:rPr>
+        <w:t xml:space="preserve"> </w:t>
+      </w:r>
+      <w:r>
+        <w:rPr>
+          <w:iCs/>
+          <w:sz w:val="24"/>
+          <w:szCs w:val="24"/>
+        </w:rPr>
+        <w:t xml:space="preserve">by flicking in the wanted direction, trying to avoid obstacle and </w:t>
+      </w:r>
+      <w:r>
+        <w:rPr>
+          <w:iCs/>
+          <w:sz w:val="24"/>
+          <w:szCs w:val="24"/>
+        </w:rPr>
+        <w:t xml:space="preserve">the </w:t>
+      </w:r>
+      <w:r>
+        <w:rPr>
+          <w:iCs/>
+          <w:sz w:val="24"/>
+          <w:szCs w:val="24"/>
+        </w:rPr>
+        <w:t xml:space="preserve">water, </w:t>
+      </w:r>
+      <w:r>
+        <w:rPr>
+          <w:iCs/>
+          <w:sz w:val="24"/>
+          <w:szCs w:val="24"/>
+        </w:rPr>
+        <w:t>the player makes points</w:t>
+      </w:r>
+      <w:r>
+        <w:rPr>
+          <w:iCs/>
+          <w:sz w:val="24"/>
+          <w:szCs w:val="24"/>
+        </w:rPr>
+        <w:t xml:space="preserve"> moving forward</w:t>
+      </w:r>
+      <w:r>
+        <w:rPr>
+          <w:iCs/>
+          <w:sz w:val="24"/>
+          <w:szCs w:val="24"/>
+        </w:rPr>
+        <w:t xml:space="preserve">. </w:t>
+      </w:r>
+      <w:r>
+        <w:rPr>
+          <w:iCs/>
+          <w:sz w:val="24"/>
+          <w:szCs w:val="24"/>
+        </w:rPr>
+        <w:t xml:space="preserve">when the player gets to the other </w:t>
+      </w:r>
+      <w:r>
+        <w:rPr>
+          <w:iCs/>
+          <w:sz w:val="24"/>
+          <w:szCs w:val="24"/>
+        </w:rPr>
+        <w:t>side,</w:t>
+      </w:r>
+      <w:r>
+        <w:rPr>
+          <w:iCs/>
+          <w:sz w:val="24"/>
+          <w:szCs w:val="24"/>
+        </w:rPr>
+        <w:t xml:space="preserve"> he fills one of five the coops, you can also make points by catching a bug that appears on the </w:t>
+      </w:r>
+      <w:r>
+        <w:rPr>
+          <w:iCs/>
+          <w:sz w:val="24"/>
+          <w:szCs w:val="24"/>
+        </w:rPr>
+        <w:t>screen and</w:t>
+      </w:r>
+      <w:r>
+        <w:rPr>
+          <w:iCs/>
+          <w:sz w:val="24"/>
+          <w:szCs w:val="24"/>
+        </w:rPr>
+        <w:t xml:space="preserve"> helping the chicken. The level is clear when all five coops are </w:t>
+      </w:r>
+      <w:r>
+        <w:rPr>
+          <w:iCs/>
+          <w:sz w:val="24"/>
+          <w:szCs w:val="24"/>
+        </w:rPr>
+        <w:t>filled.</w:t>
+      </w:r>
+    </w:p>
+    <w:p>
+      <w:pPr>
+        <w:ind w:left="720"/>
+        <w:rPr>
+          <w:bCs/>
+          <w:sz w:val="24"/>
+          <w:szCs w:val="24"/>
+        </w:rPr>
+      </w:pPr>
+      <w:r>
+        <w:rPr>
+          <w:bCs/>
+          <w:sz w:val="24"/>
+          <w:szCs w:val="24"/>
+        </w:rPr>
+        <w:t>There is also a timer to, the faster you go more points you make, if the timer hits zero and you fail to reach the coop one life is lost. The game ends if you lose all five lives or if you clear the level.</w:t>
+      </w:r>
+    </w:p>
+    <w:p>
+      <w:pPr>
+        <w:pStyle w:val="Heading1"/>
+      </w:pPr>
+      <w:bookmarkStart w:id="3" w:name="_Toc83743793"/>
+      <w:r>
+        <w:t>Camera</w:t>
+      </w:r>
+      <w:bookmarkEnd w:id="3"/>
+      <w:r>
+        <w:t xml:space="preserve"> </w:t>
+      </w:r>
     </w:p>
     <w:p/>
     <w:p>
       <w:pPr>
         <w:pStyle w:val="ListParagraph"/>
         <w:rPr>
+          <w:iCs/>
+          <w:sz w:val="24"/>
+          <w:szCs w:val="24"/>
+        </w:rPr>
+      </w:pPr>
+      <w:r>
+        <w:rPr>
+          <w:iCs/>
+          <w:sz w:val="24"/>
+          <w:szCs w:val="24"/>
+        </w:rPr>
+        <w:t>Top-Down</w:t>
+      </w:r>
+      <w:r>
+        <w:rPr>
+          <w:iCs/>
+          <w:sz w:val="24"/>
+          <w:szCs w:val="24"/>
+        </w:rPr>
+        <w:t xml:space="preserve"> view</w:t>
+      </w:r>
+      <w:r>
+        <w:rPr>
+          <w:iCs/>
+          <w:sz w:val="24"/>
+          <w:szCs w:val="24"/>
+        </w:rPr>
+        <w:t xml:space="preserve"> of the whole map</w:t>
+      </w:r>
+      <w:r>
+        <w:rPr>
+          <w:iCs/>
+          <w:sz w:val="24"/>
+          <w:szCs w:val="24"/>
+        </w:rPr>
+        <w:t>.</w:t>
+      </w:r>
+      <w:r>
+        <w:rPr>
+          <w:iCs/>
+          <w:sz w:val="24"/>
+          <w:szCs w:val="24"/>
+        </w:rPr>
+        <w:t xml:space="preserve"> </w:t>
+      </w:r>
+    </w:p>
+    <w:p>
+      <w:pPr>
+        <w:rPr>
           <w:b/>
           <w:sz w:val="24"/>
           <w:szCs w:val="24"/>
         </w:rPr>
       </w:pPr>
-      <w:r>
-        <w:rPr>
-          <w:iCs/>
-          <w:sz w:val="24"/>
-          <w:szCs w:val="24"/>
-        </w:rPr>
-        <w:t>Road crossing is a game based on frogger from 1981, where the main the player</w:t>
-      </w:r>
-      <w:r>
-        <w:rPr>
-          <w:iCs/>
-          <w:sz w:val="24"/>
-          <w:szCs w:val="24"/>
-        </w:rPr>
-        <w:t xml:space="preserve"> is a rooster and</w:t>
-      </w:r>
-      <w:r>
-        <w:rPr>
-          <w:iCs/>
-          <w:sz w:val="24"/>
-          <w:szCs w:val="24"/>
-        </w:rPr>
-        <w:t xml:space="preserve"> </w:t>
-      </w:r>
-      <w:r>
-        <w:rPr>
-          <w:iCs/>
-          <w:sz w:val="24"/>
-          <w:szCs w:val="24"/>
-        </w:rPr>
-        <w:t>must</w:t>
-      </w:r>
-      <w:r>
-        <w:rPr>
-          <w:iCs/>
-          <w:sz w:val="24"/>
-          <w:szCs w:val="24"/>
-        </w:rPr>
-        <w:t xml:space="preserve"> cross a road full of obstacles, like cars and busses, </w:t>
-      </w:r>
-      <w:r>
-        <w:rPr>
-          <w:iCs/>
-          <w:sz w:val="24"/>
-          <w:szCs w:val="24"/>
-        </w:rPr>
-        <w:t>and</w:t>
-      </w:r>
-      <w:r>
-        <w:rPr>
-          <w:iCs/>
-          <w:sz w:val="24"/>
-          <w:szCs w:val="24"/>
-        </w:rPr>
-        <w:t xml:space="preserve"> </w:t>
-      </w:r>
-      <w:proofErr w:type="gramStart"/>
-      <w:r>
-        <w:rPr>
-          <w:iCs/>
-          <w:sz w:val="24"/>
-          <w:szCs w:val="24"/>
-        </w:rPr>
-        <w:t>has to</w:t>
-      </w:r>
-      <w:proofErr w:type="gramEnd"/>
-      <w:r>
-        <w:rPr>
-          <w:iCs/>
-          <w:sz w:val="24"/>
-          <w:szCs w:val="24"/>
-        </w:rPr>
-        <w:t xml:space="preserve"> cross a river where he can float on top of floating objects like logs</w:t>
-      </w:r>
-      <w:r>
-        <w:rPr>
-          <w:iCs/>
-          <w:sz w:val="24"/>
-          <w:szCs w:val="24"/>
-        </w:rPr>
-        <w:t>, but take care with the predators, an alligator disguised as a log for example.</w:t>
-      </w:r>
     </w:p>
     <w:p>
       <w:pPr>
         <w:pStyle w:val="Heading1"/>
       </w:pPr>
-      <w:bookmarkStart w:id="3" w:name="_Toc83673797"/>
-      <w:r>
-        <w:t>Game Play Mechanics</w:t>
-      </w:r>
-      <w:r>
-        <w:t xml:space="preserve"> (rules of the game)</w:t>
-      </w:r>
-      <w:bookmarkEnd w:id="3"/>
+      <w:bookmarkStart w:id="4" w:name="_Toc83743794"/>
+      <w:r>
+        <w:t>Controls</w:t>
+      </w:r>
+      <w:bookmarkEnd w:id="4"/>
     </w:p>
     <w:p/>
     <w:p>
@@ -2179,284 +2271,28 @@
           <w:sz w:val="24"/>
           <w:szCs w:val="24"/>
         </w:rPr>
-        <w:t xml:space="preserve">The player can move the avatar across </w:t>
-      </w:r>
-      <w:r>
-        <w:rPr>
-          <w:iCs/>
-          <w:sz w:val="24"/>
-          <w:szCs w:val="24"/>
-        </w:rPr>
-        <w:t>the</w:t>
-      </w:r>
-      <w:r>
-        <w:rPr>
-          <w:iCs/>
-          <w:sz w:val="24"/>
-          <w:szCs w:val="24"/>
-        </w:rPr>
-        <w:t xml:space="preserve"> </w:t>
-      </w:r>
-      <w:r>
-        <w:rPr>
-          <w:iCs/>
-          <w:sz w:val="24"/>
-          <w:szCs w:val="24"/>
-        </w:rPr>
-        <w:t>whole</w:t>
-      </w:r>
-      <w:r>
-        <w:rPr>
-          <w:iCs/>
-          <w:sz w:val="24"/>
-          <w:szCs w:val="24"/>
-        </w:rPr>
-        <w:t xml:space="preserve"> screen</w:t>
-      </w:r>
-      <w:r>
-        <w:rPr>
-          <w:iCs/>
-          <w:sz w:val="24"/>
-          <w:szCs w:val="24"/>
-        </w:rPr>
-        <w:t xml:space="preserve"> </w:t>
-      </w:r>
-      <w:r>
-        <w:rPr>
-          <w:iCs/>
-          <w:sz w:val="24"/>
-          <w:szCs w:val="24"/>
-        </w:rPr>
-        <w:t xml:space="preserve">by flicking in the wanted direction, trying to avoid obstacle and </w:t>
-      </w:r>
-      <w:r>
-        <w:rPr>
-          <w:iCs/>
-          <w:sz w:val="24"/>
-          <w:szCs w:val="24"/>
-        </w:rPr>
-        <w:t xml:space="preserve">the </w:t>
-      </w:r>
-      <w:r>
-        <w:rPr>
-          <w:iCs/>
-          <w:sz w:val="24"/>
-          <w:szCs w:val="24"/>
-        </w:rPr>
-        <w:t xml:space="preserve">water, </w:t>
-      </w:r>
-      <w:r>
-        <w:rPr>
-          <w:iCs/>
-          <w:sz w:val="24"/>
-          <w:szCs w:val="24"/>
-        </w:rPr>
-        <w:t>the player makes points</w:t>
-      </w:r>
-      <w:r>
-        <w:rPr>
-          <w:iCs/>
-          <w:sz w:val="24"/>
-          <w:szCs w:val="24"/>
-        </w:rPr>
-        <w:t xml:space="preserve"> moving forward</w:t>
-      </w:r>
-      <w:r>
-        <w:rPr>
-          <w:iCs/>
-          <w:sz w:val="24"/>
-          <w:szCs w:val="24"/>
-        </w:rPr>
-        <w:t xml:space="preserve">. </w:t>
-      </w:r>
-      <w:r>
-        <w:rPr>
-          <w:iCs/>
-          <w:sz w:val="24"/>
-          <w:szCs w:val="24"/>
-        </w:rPr>
-        <w:t xml:space="preserve">when the player gets to the other </w:t>
-      </w:r>
-      <w:r>
-        <w:rPr>
-          <w:iCs/>
-          <w:sz w:val="24"/>
-          <w:szCs w:val="24"/>
-        </w:rPr>
-        <w:t>side,</w:t>
-      </w:r>
-      <w:r>
-        <w:rPr>
-          <w:iCs/>
-          <w:sz w:val="24"/>
-          <w:szCs w:val="24"/>
-        </w:rPr>
-        <w:t xml:space="preserve"> he fills one of five the coops, you can also make points by catching a bug that appears on the </w:t>
-      </w:r>
-      <w:r>
-        <w:rPr>
-          <w:iCs/>
-          <w:sz w:val="24"/>
-          <w:szCs w:val="24"/>
-        </w:rPr>
-        <w:t>screen and</w:t>
-      </w:r>
-      <w:r>
-        <w:rPr>
-          <w:iCs/>
-          <w:sz w:val="24"/>
-          <w:szCs w:val="24"/>
-        </w:rPr>
-        <w:t xml:space="preserve"> helping the chicken. The level is clear when all five coops are </w:t>
-      </w:r>
-      <w:r>
-        <w:rPr>
-          <w:iCs/>
-          <w:sz w:val="24"/>
-          <w:szCs w:val="24"/>
-        </w:rPr>
-        <w:t>filled.</w:t>
-      </w:r>
-    </w:p>
-    <w:p>
-      <w:pPr>
-        <w:ind w:left="720"/>
-        <w:rPr>
-          <w:bCs/>
-          <w:sz w:val="24"/>
-          <w:szCs w:val="24"/>
-        </w:rPr>
-      </w:pPr>
-      <w:r>
-        <w:rPr>
-          <w:bCs/>
-          <w:sz w:val="24"/>
-          <w:szCs w:val="24"/>
-        </w:rPr>
-        <w:t>There is also a timer to, the faster you go more points you make, if the timer hits zero and you fail to reach the coop one life is lost. The game ends if you lose all five lives or if you clear the level.</w:t>
-      </w:r>
+        <w:t>Touch flick for the direction of the movement.</w:t>
+      </w:r>
+    </w:p>
+    <w:p>
+      <w:pPr>
+        <w:rPr>
+          <w:b/>
+          <w:sz w:val="24"/>
+          <w:szCs w:val="24"/>
+        </w:rPr>
+      </w:pPr>
     </w:p>
     <w:p>
       <w:pPr>
         <w:pStyle w:val="Heading1"/>
-      </w:pPr>
-      <w:bookmarkStart w:id="4" w:name="_Toc83673798"/>
-      <w:r>
-        <w:t>Camera</w:t>
-      </w:r>
-      <w:bookmarkEnd w:id="4"/>
-      <w:r>
-        <w:t xml:space="preserve"> </w:t>
-      </w:r>
-    </w:p>
-    <w:p/>
-    <w:p>
-      <w:pPr>
-        <w:pStyle w:val="ListParagraph"/>
-        <w:rPr>
-          <w:iCs/>
-          <w:sz w:val="24"/>
-          <w:szCs w:val="24"/>
-        </w:rPr>
-      </w:pPr>
-      <w:r>
-        <w:rPr>
-          <w:iCs/>
-          <w:sz w:val="24"/>
-          <w:szCs w:val="24"/>
-        </w:rPr>
-        <w:t>Top-Down</w:t>
-      </w:r>
-      <w:r>
-        <w:rPr>
-          <w:iCs/>
-          <w:sz w:val="24"/>
-          <w:szCs w:val="24"/>
-        </w:rPr>
-        <w:t xml:space="preserve"> view</w:t>
-      </w:r>
-      <w:r>
-        <w:rPr>
-          <w:iCs/>
-          <w:sz w:val="24"/>
-          <w:szCs w:val="24"/>
-        </w:rPr>
-        <w:t xml:space="preserve"> of the whole map</w:t>
-      </w:r>
-      <w:r>
-        <w:rPr>
-          <w:iCs/>
-          <w:sz w:val="24"/>
-          <w:szCs w:val="24"/>
-        </w:rPr>
-        <w:t>.</w:t>
-      </w:r>
-      <w:r>
-        <w:rPr>
-          <w:iCs/>
-          <w:sz w:val="24"/>
-          <w:szCs w:val="24"/>
-        </w:rPr>
-        <w:t xml:space="preserve"> </w:t>
-      </w:r>
-    </w:p>
-    <w:p>
-      <w:pPr>
         <w:rPr>
           <w:b/>
           <w:sz w:val="24"/>
           <w:szCs w:val="24"/>
         </w:rPr>
       </w:pPr>
-    </w:p>
-    <w:p>
-      <w:pPr>
-        <w:pStyle w:val="Heading1"/>
-      </w:pPr>
-      <w:bookmarkStart w:id="5" w:name="_Toc83673799"/>
-      <w:r>
-        <w:t>Controls</w:t>
-      </w:r>
-      <w:bookmarkEnd w:id="5"/>
-    </w:p>
-    <w:p/>
-    <w:p>
-      <w:pPr>
-        <w:pStyle w:val="ListParagraph"/>
-        <w:rPr>
-          <w:iCs/>
-          <w:sz w:val="24"/>
-          <w:szCs w:val="24"/>
-        </w:rPr>
-      </w:pPr>
-      <w:r>
-        <w:rPr>
-          <w:iCs/>
-          <w:sz w:val="24"/>
-          <w:szCs w:val="24"/>
-        </w:rPr>
-        <w:t>Touch flick for the direction of the movement.</w:t>
-      </w:r>
-    </w:p>
-    <w:p>
-      <w:pPr>
-        <w:rPr>
-          <w:b/>
-          <w:sz w:val="24"/>
-          <w:szCs w:val="24"/>
-        </w:rPr>
-      </w:pPr>
-    </w:p>
-    <w:p>
-      <w:pPr>
-        <w:pStyle w:val="Heading1"/>
-        <w:rPr>
-          <w:b/>
-          <w:sz w:val="24"/>
-          <w:szCs w:val="24"/>
-        </w:rPr>
-      </w:pPr>
-      <w:bookmarkStart w:id="6" w:name="_Toc83673800"/>
+      <w:bookmarkStart w:id="5" w:name="_Toc83743795"/>
       <w:r>
         <w:lastRenderedPageBreak/>
         <w:t>Interface</w:t>
@@ -2464,20 +2300,20 @@
       <w:r>
         <w:t xml:space="preserve"> Sketch</w:t>
       </w:r>
+      <w:bookmarkEnd w:id="5"/>
+      <w:r>
+        <w:t xml:space="preserve"> </w:t>
+      </w:r>
+    </w:p>
+    <w:p>
+      <w:pPr>
+        <w:pStyle w:val="Heading1"/>
+      </w:pPr>
+      <w:bookmarkStart w:id="6" w:name="_Toc83743796"/>
+      <w:r>
+        <w:t>Menu and Screen Descriptions</w:t>
+      </w:r>
       <w:bookmarkEnd w:id="6"/>
-      <w:r>
-        <w:t xml:space="preserve"> </w:t>
-      </w:r>
-    </w:p>
-    <w:p>
-      <w:pPr>
-        <w:pStyle w:val="Heading1"/>
-      </w:pPr>
-      <w:bookmarkStart w:id="7" w:name="_Toc83673801"/>
-      <w:r>
-        <w:t>Menu and Screen Descriptions</w:t>
-      </w:r>
-      <w:bookmarkEnd w:id="7"/>
     </w:p>
     <w:p>
       <w:pPr>
@@ -2536,14 +2372,27 @@
       <w:r>
         <w:t xml:space="preserve">Figure </w:t>
       </w:r>
-      <w:fldSimple w:instr=" SEQ Figure \* ARABIC ">
-        <w:r>
-          <w:rPr>
-            <w:noProof/>
-          </w:rPr>
-          <w:t>1</w:t>
-        </w:r>
-      </w:fldSimple>
+      <w:r>
+        <w:fldChar w:fldCharType="begin"/>
+      </w:r>
+      <w:r>
+        <w:instrText xml:space="preserve"> SEQ Figure \* ARABIC </w:instrText>
+      </w:r>
+      <w:r>
+        <w:fldChar w:fldCharType="separate"/>
+      </w:r>
+      <w:r>
+        <w:rPr>
+          <w:noProof/>
+        </w:rPr>
+        <w:t>1</w:t>
+      </w:r>
+      <w:r>
+        <w:rPr>
+          <w:noProof/>
+        </w:rPr>
+        <w:fldChar w:fldCharType="end"/>
+      </w:r>
       <w:r>
         <w:t xml:space="preserve"> - Main menu screen</w:t>
       </w:r>
@@ -2552,12 +2401,12 @@
       <w:pPr>
         <w:pStyle w:val="Heading1"/>
       </w:pPr>
-      <w:bookmarkStart w:id="8" w:name="_Toc83673802"/>
+      <w:bookmarkStart w:id="7" w:name="_Toc83743797"/>
       <w:r>
         <w:lastRenderedPageBreak/>
         <w:t>Play Screen</w:t>
       </w:r>
-      <w:bookmarkEnd w:id="8"/>
+      <w:bookmarkEnd w:id="7"/>
     </w:p>
     <w:p>
       <w:pPr>
@@ -2621,14 +2470,27 @@
       <w:r>
         <w:t xml:space="preserve">Figure </w:t>
       </w:r>
-      <w:fldSimple w:instr=" SEQ Figure \* ARABIC ">
-        <w:r>
-          <w:rPr>
-            <w:noProof/>
-          </w:rPr>
-          <w:t>2</w:t>
-        </w:r>
-      </w:fldSimple>
+      <w:r>
+        <w:fldChar w:fldCharType="begin"/>
+      </w:r>
+      <w:r>
+        <w:instrText xml:space="preserve"> SEQ Figure \* ARABIC </w:instrText>
+      </w:r>
+      <w:r>
+        <w:fldChar w:fldCharType="separate"/>
+      </w:r>
+      <w:r>
+        <w:rPr>
+          <w:noProof/>
+        </w:rPr>
+        <w:t>2</w:t>
+      </w:r>
+      <w:r>
+        <w:rPr>
+          <w:noProof/>
+        </w:rPr>
+        <w:fldChar w:fldCharType="end"/>
+      </w:r>
       <w:r>
         <w:t xml:space="preserve"> - Game play screen</w:t>
       </w:r>
@@ -2637,12 +2499,12 @@
       <w:pPr>
         <w:pStyle w:val="Heading1"/>
       </w:pPr>
-      <w:bookmarkStart w:id="9" w:name="_Toc83673803"/>
+      <w:bookmarkStart w:id="8" w:name="_Toc83743798"/>
       <w:r>
         <w:lastRenderedPageBreak/>
         <w:t>End Screen</w:t>
       </w:r>
-      <w:bookmarkEnd w:id="9"/>
+      <w:bookmarkEnd w:id="8"/>
     </w:p>
     <w:p>
       <w:pPr>
@@ -2709,14 +2571,27 @@
       <w:r>
         <w:t xml:space="preserve">Figure </w:t>
       </w:r>
-      <w:fldSimple w:instr=" SEQ Figure \* ARABIC ">
-        <w:r>
-          <w:rPr>
-            <w:noProof/>
-          </w:rPr>
-          <w:t>3</w:t>
-        </w:r>
-      </w:fldSimple>
+      <w:r>
+        <w:fldChar w:fldCharType="begin"/>
+      </w:r>
+      <w:r>
+        <w:instrText xml:space="preserve"> SEQ Figure \* ARABIC </w:instrText>
+      </w:r>
+      <w:r>
+        <w:fldChar w:fldCharType="separate"/>
+      </w:r>
+      <w:r>
+        <w:rPr>
+          <w:noProof/>
+        </w:rPr>
+        <w:t>3</w:t>
+      </w:r>
+      <w:r>
+        <w:rPr>
+          <w:noProof/>
+        </w:rPr>
+        <w:fldChar w:fldCharType="end"/>
+      </w:r>
       <w:r>
         <w:t xml:space="preserve"> - End game screen</w:t>
       </w:r>
@@ -2743,11 +2618,11 @@
       <w:pPr>
         <w:pStyle w:val="Heading1"/>
       </w:pPr>
-      <w:bookmarkStart w:id="10" w:name="_Toc83673804"/>
+      <w:bookmarkStart w:id="9" w:name="_Toc83743799"/>
       <w:r>
         <w:t>Levels</w:t>
       </w:r>
-      <w:bookmarkEnd w:id="10"/>
+      <w:bookmarkEnd w:id="9"/>
       <w:r>
         <w:t xml:space="preserve"> </w:t>
       </w:r>
@@ -2846,115 +2721,34 @@
     </w:p>
     <w:p>
       <w:pPr>
-        <w:pStyle w:val="ListParagraph"/>
-        <w:rPr>
-          <w:iCs/>
-          <w:sz w:val="24"/>
-          <w:szCs w:val="24"/>
-        </w:rPr>
-      </w:pPr>
-    </w:p>
-    <w:p>
-      <w:pPr>
-        <w:pStyle w:val="ListParagraph"/>
-        <w:rPr>
-          <w:iCs/>
-          <w:sz w:val="24"/>
-          <w:szCs w:val="24"/>
-        </w:rPr>
-      </w:pPr>
-    </w:p>
-    <w:p>
-      <w:pPr>
-        <w:pStyle w:val="ListParagraph"/>
-        <w:rPr>
-          <w:iCs/>
-          <w:sz w:val="24"/>
-          <w:szCs w:val="24"/>
-        </w:rPr>
-      </w:pPr>
-    </w:p>
-    <w:p>
-      <w:pPr>
-        <w:pStyle w:val="ListParagraph"/>
-        <w:rPr>
-          <w:iCs/>
-          <w:sz w:val="24"/>
-          <w:szCs w:val="24"/>
-        </w:rPr>
-      </w:pPr>
-    </w:p>
-    <w:p>
-      <w:pPr>
-        <w:pStyle w:val="ListParagraph"/>
-        <w:rPr>
-          <w:iCs/>
-          <w:sz w:val="24"/>
-          <w:szCs w:val="24"/>
-        </w:rPr>
-      </w:pPr>
-    </w:p>
-    <w:p>
-      <w:pPr>
-        <w:pStyle w:val="ListParagraph"/>
-        <w:rPr>
-          <w:iCs/>
-          <w:sz w:val="24"/>
-          <w:szCs w:val="24"/>
-        </w:rPr>
-      </w:pPr>
-    </w:p>
-    <w:p>
-      <w:pPr>
-        <w:pStyle w:val="ListParagraph"/>
-        <w:rPr>
-          <w:iCs/>
-          <w:sz w:val="24"/>
-          <w:szCs w:val="24"/>
-        </w:rPr>
-      </w:pPr>
-    </w:p>
-    <w:p>
-      <w:pPr>
-        <w:pStyle w:val="ListParagraph"/>
-        <w:rPr>
-          <w:iCs/>
-          <w:sz w:val="24"/>
-          <w:szCs w:val="24"/>
-        </w:rPr>
-      </w:pPr>
-    </w:p>
-    <w:p>
-      <w:pPr>
-        <w:pStyle w:val="ListParagraph"/>
-        <w:rPr>
-          <w:iCs/>
-          <w:sz w:val="24"/>
-          <w:szCs w:val="24"/>
-        </w:rPr>
-      </w:pPr>
-    </w:p>
-    <w:p>
-      <w:pPr>
-        <w:pStyle w:val="ListParagraph"/>
-        <w:rPr>
-          <w:iCs/>
-          <w:sz w:val="24"/>
-          <w:szCs w:val="24"/>
-        </w:rPr>
-      </w:pPr>
-    </w:p>
-    <w:p>
-      <w:pPr>
         <w:pStyle w:val="Heading1"/>
       </w:pPr>
-      <w:bookmarkStart w:id="11" w:name="_Toc83673805"/>
+      <w:bookmarkStart w:id="10" w:name="_Toc83743800"/>
+    </w:p>
+    <w:p>
+      <w:pPr>
+        <w:pStyle w:val="Heading1"/>
+      </w:pPr>
+    </w:p>
+    <w:p>
+      <w:pPr>
+        <w:pStyle w:val="Heading1"/>
+      </w:pPr>
+    </w:p>
+    <w:p/>
+    <w:p/>
+    <w:p/>
+    <w:p>
+      <w:pPr>
+        <w:pStyle w:val="Heading1"/>
+      </w:pPr>
       <w:r>
         <w:lastRenderedPageBreak/>
         <w:t>Characters</w:t>
       </w:r>
-      <w:bookmarkEnd w:id="11"/>
-    </w:p>
+      <w:bookmarkEnd w:id="10"/>
+    </w:p>
+    <w:p/>
     <w:p>
       <w:pPr>
         <w:rPr>
@@ -3069,14 +2863,27 @@
       <w:r>
         <w:t xml:space="preserve">Figure </w:t>
       </w:r>
-      <w:fldSimple w:instr=" SEQ Figure \* ARABIC ">
-        <w:r>
-          <w:rPr>
-            <w:noProof/>
-          </w:rPr>
-          <w:t>4</w:t>
-        </w:r>
-      </w:fldSimple>
+      <w:r>
+        <w:fldChar w:fldCharType="begin"/>
+      </w:r>
+      <w:r>
+        <w:instrText xml:space="preserve"> SEQ Figure \* ARABIC </w:instrText>
+      </w:r>
+      <w:r>
+        <w:fldChar w:fldCharType="separate"/>
+      </w:r>
+      <w:r>
+        <w:rPr>
+          <w:noProof/>
+        </w:rPr>
+        <w:t>4</w:t>
+      </w:r>
+      <w:r>
+        <w:rPr>
+          <w:noProof/>
+        </w:rPr>
+        <w:fldChar w:fldCharType="end"/>
+      </w:r>
       <w:r>
         <w:t xml:space="preserve"> - Player sprite rooster</w:t>
       </w:r>
@@ -3115,11 +2922,11 @@
       <w:pPr>
         <w:pStyle w:val="Heading2"/>
       </w:pPr>
-      <w:bookmarkStart w:id="12" w:name="_Toc83673806"/>
+      <w:bookmarkStart w:id="11" w:name="_Toc83743801"/>
       <w:r>
         <w:t>Obstacles</w:t>
       </w:r>
-      <w:bookmarkEnd w:id="12"/>
+      <w:bookmarkEnd w:id="11"/>
     </w:p>
     <w:p>
       <w:pPr>
@@ -3216,38 +3023,213 @@
       <w:r>
         <w:t xml:space="preserve">Figure </w:t>
       </w:r>
+      <w:r>
+        <w:fldChar w:fldCharType="begin"/>
+      </w:r>
+      <w:r>
+        <w:instrText xml:space="preserve"> SEQ Figure \* ARABIC </w:instrText>
+      </w:r>
+      <w:r>
+        <w:fldChar w:fldCharType="separate"/>
+      </w:r>
+      <w:r>
+        <w:rPr>
+          <w:noProof/>
+        </w:rPr>
+        <w:t>5</w:t>
+      </w:r>
+      <w:r>
+        <w:rPr>
+          <w:noProof/>
+        </w:rPr>
+        <w:fldChar w:fldCharType="end"/>
+      </w:r>
+      <w:r>
+        <w:t xml:space="preserve"> - Cars and obstacles</w:t>
+      </w:r>
+    </w:p>
+    <w:p>
+      <w:pPr>
+        <w:pStyle w:val="ListParagraph"/>
+        <w:keepNext/>
+      </w:pPr>
+      <w:r>
+        <w:rPr>
+          <w:noProof/>
+        </w:rPr>
+        <w:lastRenderedPageBreak/>
+        <w:drawing>
+          <wp:inline distT="0" distB="0" distL="0" distR="0" wp14:anchorId="2701F87F" wp14:editId="4DB85F01">
+            <wp:extent cx="2297690" cy="1104900"/>
+            <wp:effectExtent l="19050" t="19050" r="26670" b="19050"/>
+            <wp:docPr id="9" name="Picture 9" descr="A group of military planes&#10;&#10;Description automatically generated with low confidence"/>
+            <wp:cNvGraphicFramePr>
+              <a:graphicFrameLocks xmlns:a="http://schemas.openxmlformats.org/drawingml/2006/main" noChangeAspect="1"/>
+            </wp:cNvGraphicFramePr>
+            <a:graphic xmlns:a="http://schemas.openxmlformats.org/drawingml/2006/main">
+              <a:graphicData uri="http://schemas.openxmlformats.org/drawingml/2006/picture">
+                <pic:pic xmlns:pic="http://schemas.openxmlformats.org/drawingml/2006/picture">
+                  <pic:nvPicPr>
+                    <pic:cNvPr id="9" name="Picture 9" descr="A group of military planes&#10;&#10;Description automatically generated with low confidence"/>
+                    <pic:cNvPicPr>
+                      <a:picLocks noChangeAspect="1" noChangeArrowheads="1"/>
+                    </pic:cNvPicPr>
+                  </pic:nvPicPr>
+                  <pic:blipFill>
+                    <a:blip r:embed="rId22">
+                      <a:extLst>
+                        <a:ext uri="{28A0092B-C50C-407E-A947-70E740481C1C}">
+                          <a14:useLocalDpi xmlns:a14="http://schemas.microsoft.com/office/drawing/2010/main" val="0"/>
+                        </a:ext>
+                      </a:extLst>
+                    </a:blip>
+                    <a:srcRect/>
+                    <a:stretch>
+                      <a:fillRect/>
+                    </a:stretch>
+                  </pic:blipFill>
+                  <pic:spPr bwMode="auto">
+                    <a:xfrm>
+                      <a:off x="0" y="0"/>
+                      <a:ext cx="2303771" cy="1107824"/>
+                    </a:xfrm>
+                    <a:prstGeom prst="rect">
+                      <a:avLst/>
+                    </a:prstGeom>
+                    <a:noFill/>
+                    <a:ln>
+                      <a:solidFill>
+                        <a:schemeClr val="tx1"/>
+                      </a:solidFill>
+                    </a:ln>
+                  </pic:spPr>
+                </pic:pic>
+              </a:graphicData>
+            </a:graphic>
+          </wp:inline>
+        </w:drawing>
+      </w:r>
+    </w:p>
+    <w:p>
+      <w:pPr>
+        <w:pStyle w:val="Caption"/>
+        <w:ind w:firstLine="720"/>
+      </w:pPr>
+      <w:r>
+        <w:t xml:space="preserve">Figure </w:t>
+      </w:r>
       <w:fldSimple w:instr=" SEQ Figure \* ARABIC ">
         <w:r>
           <w:rPr>
             <w:noProof/>
           </w:rPr>
-          <w:t>5</w:t>
+          <w:t>6</w:t>
         </w:r>
       </w:fldSimple>
       <w:r>
-        <w:t xml:space="preserve"> - Cars and obstacles</w:t>
-      </w:r>
-    </w:p>
-    <w:p>
-      <w:pPr>
-        <w:pStyle w:val="ListParagraph"/>
-        <w:rPr>
-          <w:iCs/>
-          <w:sz w:val="24"/>
-          <w:szCs w:val="24"/>
-        </w:rPr>
-      </w:pPr>
-    </w:p>
+        <w:t xml:space="preserve"> - Alligator enemy</w:t>
+      </w:r>
+    </w:p>
+    <w:p/>
+    <w:p>
+      <w:pPr>
+        <w:ind w:left="720"/>
+      </w:pPr>
+      <w:r>
+        <w:t>The only AI is a snake that stays in the middle of the screen and moves only side by side and moves towards the player once he gets close to the middle lane.</w:t>
+      </w:r>
+    </w:p>
+    <w:p>
+      <w:pPr>
+        <w:keepNext/>
+        <w:ind w:left="720"/>
+      </w:pPr>
+      <w:r>
+        <w:rPr>
+          <w:noProof/>
+        </w:rPr>
+        <w:drawing>
+          <wp:inline distT="0" distB="0" distL="0" distR="0" wp14:anchorId="0D4CCFD7" wp14:editId="761A6166">
+            <wp:extent cx="3253740" cy="2034540"/>
+            <wp:effectExtent l="19050" t="19050" r="22860" b="22860"/>
+            <wp:docPr id="12" name="Picture 12" descr="A picture containing text, electronics, keyboard&#10;&#10;Description automatically generated"/>
+            <wp:cNvGraphicFramePr>
+              <a:graphicFrameLocks xmlns:a="http://schemas.openxmlformats.org/drawingml/2006/main" noChangeAspect="1"/>
+            </wp:cNvGraphicFramePr>
+            <a:graphic xmlns:a="http://schemas.openxmlformats.org/drawingml/2006/main">
+              <a:graphicData uri="http://schemas.openxmlformats.org/drawingml/2006/picture">
+                <pic:pic xmlns:pic="http://schemas.openxmlformats.org/drawingml/2006/picture">
+                  <pic:nvPicPr>
+                    <pic:cNvPr id="12" name="Picture 12" descr="A picture containing text, electronics, keyboard&#10;&#10;Description automatically generated"/>
+                    <pic:cNvPicPr>
+                      <a:picLocks noChangeAspect="1" noChangeArrowheads="1"/>
+                    </pic:cNvPicPr>
+                  </pic:nvPicPr>
+                  <pic:blipFill>
+                    <a:blip r:embed="rId23">
+                      <a:extLst>
+                        <a:ext uri="{28A0092B-C50C-407E-A947-70E740481C1C}">
+                          <a14:useLocalDpi xmlns:a14="http://schemas.microsoft.com/office/drawing/2010/main" val="0"/>
+                        </a:ext>
+                      </a:extLst>
+                    </a:blip>
+                    <a:srcRect/>
+                    <a:stretch>
+                      <a:fillRect/>
+                    </a:stretch>
+                  </pic:blipFill>
+                  <pic:spPr bwMode="auto">
+                    <a:xfrm>
+                      <a:off x="0" y="0"/>
+                      <a:ext cx="3253740" cy="2034540"/>
+                    </a:xfrm>
+                    <a:prstGeom prst="rect">
+                      <a:avLst/>
+                    </a:prstGeom>
+                    <a:noFill/>
+                    <a:ln>
+                      <a:solidFill>
+                        <a:schemeClr val="tx1"/>
+                      </a:solidFill>
+                    </a:ln>
+                  </pic:spPr>
+                </pic:pic>
+              </a:graphicData>
+            </a:graphic>
+          </wp:inline>
+        </w:drawing>
+      </w:r>
+    </w:p>
+    <w:p>
+      <w:pPr>
+        <w:pStyle w:val="Caption"/>
+        <w:ind w:firstLine="720"/>
+      </w:pPr>
+      <w:r>
+        <w:t xml:space="preserve">Figure </w:t>
+      </w:r>
+      <w:fldSimple w:instr=" SEQ Figure \* ARABIC ">
+        <w:r>
+          <w:rPr>
+            <w:noProof/>
+          </w:rPr>
+          <w:t>7</w:t>
+        </w:r>
+      </w:fldSimple>
+      <w:r>
+        <w:t xml:space="preserve"> - Snake enemy</w:t>
+      </w:r>
+    </w:p>
+    <w:p/>
     <w:p>
       <w:pPr>
         <w:pStyle w:val="Heading2"/>
       </w:pPr>
-      <w:bookmarkStart w:id="13" w:name="_Toc83673807"/>
-      <w:r>
-        <w:lastRenderedPageBreak/>
+      <w:bookmarkStart w:id="12" w:name="_Toc83743802"/>
+      <w:r>
         <w:t>Platforms</w:t>
       </w:r>
-      <w:bookmarkEnd w:id="13"/>
+      <w:bookmarkEnd w:id="12"/>
     </w:p>
     <w:p>
       <w:r>
@@ -3301,14 +3283,27 @@
                             <w:r>
                               <w:t xml:space="preserve">Figure </w:t>
                             </w:r>
-                            <w:fldSimple w:instr=" SEQ Figure \* ARABIC ">
-                              <w:r>
-                                <w:rPr>
-                                  <w:noProof/>
-                                </w:rPr>
-                                <w:t>6</w:t>
-                              </w:r>
-                            </w:fldSimple>
+                            <w:r>
+                              <w:fldChar w:fldCharType="begin"/>
+                            </w:r>
+                            <w:r>
+                              <w:instrText xml:space="preserve"> SEQ Figure \* ARABIC </w:instrText>
+                            </w:r>
+                            <w:r>
+                              <w:fldChar w:fldCharType="separate"/>
+                            </w:r>
+                            <w:r>
+                              <w:rPr>
+                                <w:noProof/>
+                              </w:rPr>
+                              <w:t>8</w:t>
+                            </w:r>
+                            <w:r>
+                              <w:rPr>
+                                <w:noProof/>
+                              </w:rPr>
+                              <w:fldChar w:fldCharType="end"/>
+                            </w:r>
                             <w:r>
                               <w:t xml:space="preserve"> - Turtle platform</w:t>
                             </w:r>
@@ -3342,14 +3337,27 @@
                       <w:r>
                         <w:t xml:space="preserve">Figure </w:t>
                       </w:r>
-                      <w:fldSimple w:instr=" SEQ Figure \* ARABIC ">
-                        <w:r>
-                          <w:rPr>
-                            <w:noProof/>
-                          </w:rPr>
-                          <w:t>6</w:t>
-                        </w:r>
-                      </w:fldSimple>
+                      <w:r>
+                        <w:fldChar w:fldCharType="begin"/>
+                      </w:r>
+                      <w:r>
+                        <w:instrText xml:space="preserve"> SEQ Figure \* ARABIC </w:instrText>
+                      </w:r>
+                      <w:r>
+                        <w:fldChar w:fldCharType="separate"/>
+                      </w:r>
+                      <w:r>
+                        <w:rPr>
+                          <w:noProof/>
+                        </w:rPr>
+                        <w:t>8</w:t>
+                      </w:r>
+                      <w:r>
+                        <w:rPr>
+                          <w:noProof/>
+                        </w:rPr>
+                        <w:fldChar w:fldCharType="end"/>
+                      </w:r>
                       <w:r>
                         <w:t xml:space="preserve"> - Turtle platform</w:t>
                       </w:r>
@@ -3392,7 +3400,7 @@
                     </pic:cNvPicPr>
                   </pic:nvPicPr>
                   <pic:blipFill>
-                    <a:blip r:embed="rId22">
+                    <a:blip r:embed="rId24">
                       <a:extLst>
                         <a:ext uri="{28A0092B-C50C-407E-A947-70E740481C1C}">
                           <a14:useLocalDpi xmlns:a14="http://schemas.microsoft.com/office/drawing/2010/main" val="0"/>
@@ -3445,6 +3453,7 @@
         <w:rPr>
           <w:noProof/>
         </w:rPr>
+        <w:lastRenderedPageBreak/>
         <w:drawing>
           <wp:inline distT="0" distB="0" distL="0" distR="0" wp14:anchorId="344A7C99" wp14:editId="1DFA2DFC">
             <wp:extent cx="1988820" cy="1988820"/>
@@ -3463,7 +3472,7 @@
                     </pic:cNvPicPr>
                   </pic:nvPicPr>
                   <pic:blipFill>
-                    <a:blip r:embed="rId23" cstate="print">
+                    <a:blip r:embed="rId25" cstate="print">
                       <a:extLst>
                         <a:ext uri="{28A0092B-C50C-407E-A947-70E740481C1C}">
                           <a14:useLocalDpi xmlns:a14="http://schemas.microsoft.com/office/drawing/2010/main" val="0"/>
@@ -3506,14 +3515,27 @@
       <w:r>
         <w:t xml:space="preserve">Figure </w:t>
       </w:r>
-      <w:fldSimple w:instr=" SEQ Figure \* ARABIC ">
-        <w:r>
-          <w:rPr>
-            <w:noProof/>
-          </w:rPr>
-          <w:t>7</w:t>
-        </w:r>
-      </w:fldSimple>
+      <w:r>
+        <w:fldChar w:fldCharType="begin"/>
+      </w:r>
+      <w:r>
+        <w:instrText xml:space="preserve"> SEQ Figure \* ARABIC </w:instrText>
+      </w:r>
+      <w:r>
+        <w:fldChar w:fldCharType="separate"/>
+      </w:r>
+      <w:r>
+        <w:rPr>
+          <w:noProof/>
+        </w:rPr>
+        <w:t>9</w:t>
+      </w:r>
+      <w:r>
+        <w:rPr>
+          <w:noProof/>
+        </w:rPr>
+        <w:fldChar w:fldCharType="end"/>
+      </w:r>
       <w:r>
         <w:t xml:space="preserve"> - Log platforms</w:t>
       </w:r>
@@ -3532,13 +3554,19 @@
       <w:pPr>
         <w:pStyle w:val="Heading2"/>
       </w:pPr>
-      <w:bookmarkStart w:id="14" w:name="_Toc83673808"/>
+      <w:bookmarkStart w:id="13" w:name="_Toc83743803"/>
       <w:r>
         <w:t>Bonus</w:t>
       </w:r>
-      <w:bookmarkEnd w:id="14"/>
+      <w:bookmarkEnd w:id="13"/>
     </w:p>
     <w:p/>
+    <w:p>
+      <w:r>
+        <w:tab/>
+        <w:t>Bonus give the player more points when collected</w:t>
+      </w:r>
+    </w:p>
     <w:p>
       <w:pPr>
         <w:pStyle w:val="ListParagraph"/>
@@ -3566,7 +3594,7 @@
                     </pic:cNvPicPr>
                   </pic:nvPicPr>
                   <pic:blipFill>
-                    <a:blip r:embed="rId24">
+                    <a:blip r:embed="rId26">
                       <a:extLst>
                         <a:ext uri="{28A0092B-C50C-407E-A947-70E740481C1C}">
                           <a14:useLocalDpi xmlns:a14="http://schemas.microsoft.com/office/drawing/2010/main" val="0"/>
@@ -3604,11 +3632,101 @@
       <w:pPr>
         <w:pStyle w:val="Caption"/>
         <w:ind w:firstLine="720"/>
-        <w:rPr>
-          <w:iCs w:val="0"/>
-          <w:sz w:val="24"/>
-          <w:szCs w:val="24"/>
-        </w:rPr>
+      </w:pPr>
+      <w:r>
+        <w:t xml:space="preserve">Figure </w:t>
+      </w:r>
+      <w:r>
+        <w:fldChar w:fldCharType="begin"/>
+      </w:r>
+      <w:r>
+        <w:instrText xml:space="preserve"> SEQ Figure \* ARABIC </w:instrText>
+      </w:r>
+      <w:r>
+        <w:fldChar w:fldCharType="separate"/>
+      </w:r>
+      <w:r>
+        <w:rPr>
+          <w:noProof/>
+        </w:rPr>
+        <w:t>10</w:t>
+      </w:r>
+      <w:r>
+        <w:rPr>
+          <w:noProof/>
+        </w:rPr>
+        <w:fldChar w:fldCharType="end"/>
+      </w:r>
+      <w:r>
+        <w:t xml:space="preserve"> - chicken sprite</w:t>
+      </w:r>
+    </w:p>
+    <w:p/>
+    <w:p>
+      <w:pPr>
+        <w:pStyle w:val="ListParagraph"/>
+        <w:keepNext/>
+      </w:pPr>
+      <w:r>
+        <w:rPr>
+          <w:noProof/>
+        </w:rPr>
+        <w:drawing>
+          <wp:inline distT="0" distB="0" distL="0" distR="0" wp14:anchorId="241FF5ED" wp14:editId="6E13579F">
+            <wp:extent cx="2590800" cy="381000"/>
+            <wp:effectExtent l="19050" t="19050" r="19050" b="19050"/>
+            <wp:docPr id="14" name="Picture 14"/>
+            <wp:cNvGraphicFramePr>
+              <a:graphicFrameLocks xmlns:a="http://schemas.openxmlformats.org/drawingml/2006/main" noChangeAspect="1"/>
+            </wp:cNvGraphicFramePr>
+            <a:graphic xmlns:a="http://schemas.openxmlformats.org/drawingml/2006/main">
+              <a:graphicData uri="http://schemas.openxmlformats.org/drawingml/2006/picture">
+                <pic:pic xmlns:pic="http://schemas.openxmlformats.org/drawingml/2006/picture">
+                  <pic:nvPicPr>
+                    <pic:cNvPr id="0" name="Picture 5"/>
+                    <pic:cNvPicPr>
+                      <a:picLocks noChangeAspect="1" noChangeArrowheads="1"/>
+                    </pic:cNvPicPr>
+                  </pic:nvPicPr>
+                  <pic:blipFill>
+                    <a:blip r:embed="rId27">
+                      <a:extLst>
+                        <a:ext uri="{28A0092B-C50C-407E-A947-70E740481C1C}">
+                          <a14:useLocalDpi xmlns:a14="http://schemas.microsoft.com/office/drawing/2010/main" val="0"/>
+                        </a:ext>
+                      </a:extLst>
+                    </a:blip>
+                    <a:srcRect/>
+                    <a:stretch>
+                      <a:fillRect/>
+                    </a:stretch>
+                  </pic:blipFill>
+                  <pic:spPr bwMode="auto">
+                    <a:xfrm>
+                      <a:off x="0" y="0"/>
+                      <a:ext cx="2590800" cy="381000"/>
+                    </a:xfrm>
+                    <a:prstGeom prst="rect">
+                      <a:avLst/>
+                    </a:prstGeom>
+                    <a:noFill/>
+                    <a:ln>
+                      <a:solidFill>
+                        <a:schemeClr val="tx1"/>
+                      </a:solidFill>
+                    </a:ln>
+                  </pic:spPr>
+                </pic:pic>
+              </a:graphicData>
+            </a:graphic>
+          </wp:inline>
+        </w:drawing>
+      </w:r>
+    </w:p>
+    <w:p>
+      <w:pPr>
+        <w:pStyle w:val="Caption"/>
+        <w:ind w:firstLine="720"/>
       </w:pPr>
       <w:r>
         <w:t xml:space="preserve">Figure </w:t>
@@ -3618,318 +3736,694 @@
           <w:rPr>
             <w:noProof/>
           </w:rPr>
-          <w:t>8</w:t>
+          <w:t>11</w:t>
         </w:r>
       </w:fldSimple>
       <w:r>
-        <w:t xml:space="preserve"> - chicken sprite</w:t>
-      </w:r>
+        <w:t xml:space="preserve"> - bug sprite</w:t>
+      </w:r>
+    </w:p>
+    <w:p/>
+    <w:p/>
+    <w:p/>
+    <w:p>
+      <w:pPr>
+        <w:pStyle w:val="Heading2"/>
+      </w:pPr>
+      <w:bookmarkStart w:id="14" w:name="_Toc83743804"/>
+      <w:r>
+        <w:lastRenderedPageBreak/>
+        <w:t>Scoring</w:t>
+      </w:r>
+      <w:bookmarkEnd w:id="14"/>
+    </w:p>
+    <w:p/>
+    <w:p>
+      <w:pPr>
+        <w:rPr>
+          <w:bCs/>
+          <w:sz w:val="24"/>
+          <w:szCs w:val="24"/>
+        </w:rPr>
+      </w:pPr>
+      <w:r>
+        <w:rPr>
+          <w:bCs/>
+          <w:sz w:val="24"/>
+          <w:szCs w:val="24"/>
+        </w:rPr>
+        <w:t>Successful forward jump 10 points</w:t>
+      </w:r>
+    </w:p>
+    <w:p>
+      <w:pPr>
+        <w:rPr>
+          <w:bCs/>
+          <w:sz w:val="24"/>
+          <w:szCs w:val="24"/>
+        </w:rPr>
+      </w:pPr>
+      <w:r>
+        <w:rPr>
+          <w:bCs/>
+          <w:sz w:val="24"/>
+          <w:szCs w:val="24"/>
+        </w:rPr>
+        <w:t xml:space="preserve">Getting a </w:t>
+      </w:r>
+      <w:r>
+        <w:rPr>
+          <w:bCs/>
+          <w:sz w:val="24"/>
+          <w:szCs w:val="24"/>
+        </w:rPr>
+        <w:t>rooster</w:t>
+      </w:r>
+      <w:r>
+        <w:rPr>
+          <w:bCs/>
+          <w:sz w:val="24"/>
+          <w:szCs w:val="24"/>
+        </w:rPr>
+        <w:t xml:space="preserve"> home 50 points</w:t>
+      </w:r>
+    </w:p>
+    <w:p>
+      <w:pPr>
+        <w:rPr>
+          <w:bCs/>
+          <w:sz w:val="24"/>
+          <w:szCs w:val="24"/>
+        </w:rPr>
+      </w:pPr>
+      <w:r>
+        <w:rPr>
+          <w:bCs/>
+          <w:sz w:val="24"/>
+          <w:szCs w:val="24"/>
+        </w:rPr>
+        <w:t>For each remaining clock beat 10 points</w:t>
+      </w:r>
+    </w:p>
+    <w:p>
+      <w:pPr>
+        <w:rPr>
+          <w:bCs/>
+          <w:sz w:val="24"/>
+          <w:szCs w:val="24"/>
+        </w:rPr>
+      </w:pPr>
+      <w:r>
+        <w:rPr>
+          <w:bCs/>
+          <w:sz w:val="24"/>
+          <w:szCs w:val="24"/>
+        </w:rPr>
+        <w:t xml:space="preserve">Escorting a </w:t>
+      </w:r>
+      <w:r>
+        <w:rPr>
+          <w:bCs/>
+          <w:sz w:val="24"/>
+          <w:szCs w:val="24"/>
+        </w:rPr>
+        <w:t>chicken</w:t>
+      </w:r>
+      <w:r>
+        <w:rPr>
+          <w:bCs/>
+          <w:sz w:val="24"/>
+          <w:szCs w:val="24"/>
+        </w:rPr>
+        <w:t xml:space="preserve"> home 200 points</w:t>
+      </w:r>
+    </w:p>
+    <w:p>
+      <w:pPr>
+        <w:rPr>
+          <w:bCs/>
+          <w:sz w:val="24"/>
+          <w:szCs w:val="24"/>
+        </w:rPr>
+      </w:pPr>
+      <w:r>
+        <w:rPr>
+          <w:bCs/>
+          <w:sz w:val="24"/>
+          <w:szCs w:val="24"/>
+        </w:rPr>
+        <w:t xml:space="preserve">Catching a </w:t>
+      </w:r>
+      <w:r>
+        <w:rPr>
+          <w:bCs/>
+          <w:sz w:val="24"/>
+          <w:szCs w:val="24"/>
+        </w:rPr>
+        <w:t>bug</w:t>
+      </w:r>
+      <w:r>
+        <w:rPr>
+          <w:bCs/>
+          <w:sz w:val="24"/>
+          <w:szCs w:val="24"/>
+        </w:rPr>
+        <w:t xml:space="preserve"> 200 points</w:t>
+      </w:r>
+    </w:p>
+    <w:p>
+      <w:pPr>
+        <w:rPr>
+          <w:b/>
+          <w:sz w:val="24"/>
+          <w:szCs w:val="24"/>
+        </w:rPr>
+      </w:pPr>
+      <w:r>
+        <w:rPr>
+          <w:bCs/>
+          <w:sz w:val="24"/>
+          <w:szCs w:val="24"/>
+        </w:rPr>
+        <w:t>Getting all five</w:t>
+      </w:r>
+      <w:r>
+        <w:rPr>
+          <w:bCs/>
+          <w:sz w:val="24"/>
+          <w:szCs w:val="24"/>
+        </w:rPr>
+        <w:t xml:space="preserve"> roosters to the coop</w:t>
+      </w:r>
+      <w:r>
+        <w:rPr>
+          <w:bCs/>
+          <w:sz w:val="24"/>
+          <w:szCs w:val="24"/>
+        </w:rPr>
+        <w:t xml:space="preserve"> 1000 points</w:t>
+      </w:r>
+      <w:r>
+        <w:rPr>
+          <w:b/>
+          <w:sz w:val="24"/>
+          <w:szCs w:val="24"/>
+        </w:rPr>
+        <w:br w:type="page"/>
+      </w:r>
+    </w:p>
+    <w:p>
+      <w:pPr>
+        <w:rPr>
+          <w:b/>
+          <w:sz w:val="24"/>
+          <w:szCs w:val="24"/>
+        </w:rPr>
+      </w:pPr>
+    </w:p>
+    <w:p>
+      <w:pPr>
+        <w:pStyle w:val="Heading1"/>
+      </w:pPr>
+      <w:bookmarkStart w:id="15" w:name="_Toc83743805"/>
+      <w:r>
+        <w:t xml:space="preserve">Sound </w:t>
+      </w:r>
+      <w:r>
+        <w:t>Index</w:t>
+      </w:r>
+      <w:bookmarkEnd w:id="15"/>
+    </w:p>
+    <w:tbl>
+      <w:tblPr>
+        <w:tblW w:w="3320" w:type="dxa"/>
+        <w:tblLook w:val="04A0" w:firstRow="1" w:lastRow="0" w:firstColumn="1" w:lastColumn="0" w:noHBand="0" w:noVBand="1"/>
+      </w:tblPr>
+      <w:tblGrid>
+        <w:gridCol w:w="1360"/>
+        <w:gridCol w:w="1960"/>
+      </w:tblGrid>
+      <w:tr>
+        <w:trPr>
+          <w:trHeight w:val="288"/>
+        </w:trPr>
+        <w:tc>
+          <w:tcPr>
+            <w:tcW w:w="1360" w:type="dxa"/>
+            <w:tcBorders>
+              <w:top w:val="single" w:sz="4" w:space="0" w:color="auto"/>
+              <w:left w:val="single" w:sz="4" w:space="0" w:color="auto"/>
+              <w:bottom w:val="single" w:sz="4" w:space="0" w:color="auto"/>
+              <w:right w:val="single" w:sz="4" w:space="0" w:color="auto"/>
+            </w:tcBorders>
+            <w:shd w:val="clear" w:color="auto" w:fill="auto"/>
+            <w:noWrap/>
+            <w:vAlign w:val="bottom"/>
+            <w:hideMark/>
+          </w:tcPr>
+          <w:p>
+            <w:pPr>
+              <w:spacing w:after="0" w:line="240" w:lineRule="auto"/>
+              <w:jc w:val="center"/>
+              <w:rPr>
+                <w:rFonts w:ascii="Calibri" w:eastAsia="Times New Roman" w:hAnsi="Calibri" w:cs="Calibri"/>
+                <w:color w:val="000000"/>
+                <w:lang w:eastAsia="en-CA"/>
+              </w:rPr>
+            </w:pPr>
+            <w:r>
+              <w:rPr>
+                <w:rFonts w:ascii="Calibri" w:eastAsia="Times New Roman" w:hAnsi="Calibri" w:cs="Calibri"/>
+                <w:color w:val="000000"/>
+                <w:lang w:eastAsia="en-CA"/>
+              </w:rPr>
+              <w:t xml:space="preserve">Sounds </w:t>
+            </w:r>
+          </w:p>
+        </w:tc>
+        <w:tc>
+          <w:tcPr>
+            <w:tcW w:w="1960" w:type="dxa"/>
+            <w:tcBorders>
+              <w:top w:val="single" w:sz="4" w:space="0" w:color="auto"/>
+              <w:left w:val="nil"/>
+              <w:bottom w:val="single" w:sz="4" w:space="0" w:color="auto"/>
+              <w:right w:val="single" w:sz="4" w:space="0" w:color="auto"/>
+            </w:tcBorders>
+            <w:shd w:val="clear" w:color="auto" w:fill="auto"/>
+            <w:noWrap/>
+            <w:vAlign w:val="bottom"/>
+            <w:hideMark/>
+          </w:tcPr>
+          <w:p>
+            <w:pPr>
+              <w:spacing w:after="0" w:line="240" w:lineRule="auto"/>
+              <w:jc w:val="center"/>
+              <w:rPr>
+                <w:rFonts w:ascii="Calibri" w:eastAsia="Times New Roman" w:hAnsi="Calibri" w:cs="Calibri"/>
+                <w:color w:val="000000"/>
+                <w:lang w:eastAsia="en-CA"/>
+              </w:rPr>
+            </w:pPr>
+            <w:r>
+              <w:rPr>
+                <w:rFonts w:ascii="Calibri" w:eastAsia="Times New Roman" w:hAnsi="Calibri" w:cs="Calibri"/>
+                <w:color w:val="000000"/>
+                <w:lang w:eastAsia="en-CA"/>
+              </w:rPr>
+              <w:t>File name</w:t>
+            </w:r>
+          </w:p>
+        </w:tc>
+      </w:tr>
+      <w:tr>
+        <w:trPr>
+          <w:trHeight w:val="288"/>
+        </w:trPr>
+        <w:tc>
+          <w:tcPr>
+            <w:tcW w:w="1360" w:type="dxa"/>
+            <w:tcBorders>
+              <w:top w:val="nil"/>
+              <w:left w:val="single" w:sz="4" w:space="0" w:color="auto"/>
+              <w:bottom w:val="single" w:sz="4" w:space="0" w:color="auto"/>
+              <w:right w:val="single" w:sz="4" w:space="0" w:color="auto"/>
+            </w:tcBorders>
+            <w:shd w:val="clear" w:color="auto" w:fill="auto"/>
+            <w:noWrap/>
+            <w:vAlign w:val="bottom"/>
+            <w:hideMark/>
+          </w:tcPr>
+          <w:p>
+            <w:pPr>
+              <w:spacing w:after="0" w:line="240" w:lineRule="auto"/>
+              <w:rPr>
+                <w:rFonts w:ascii="Calibri" w:eastAsia="Times New Roman" w:hAnsi="Calibri" w:cs="Calibri"/>
+                <w:color w:val="000000"/>
+                <w:lang w:eastAsia="en-CA"/>
+              </w:rPr>
+            </w:pPr>
+            <w:r>
+              <w:rPr>
+                <w:rFonts w:ascii="Calibri" w:eastAsia="Times New Roman" w:hAnsi="Calibri" w:cs="Calibri"/>
+                <w:color w:val="000000"/>
+                <w:lang w:eastAsia="en-CA"/>
+              </w:rPr>
+              <w:t xml:space="preserve">Background </w:t>
+            </w:r>
+          </w:p>
+        </w:tc>
+        <w:tc>
+          <w:tcPr>
+            <w:tcW w:w="1960" w:type="dxa"/>
+            <w:tcBorders>
+              <w:top w:val="nil"/>
+              <w:left w:val="nil"/>
+              <w:bottom w:val="single" w:sz="4" w:space="0" w:color="auto"/>
+              <w:right w:val="single" w:sz="4" w:space="0" w:color="auto"/>
+            </w:tcBorders>
+            <w:shd w:val="clear" w:color="auto" w:fill="auto"/>
+            <w:noWrap/>
+            <w:vAlign w:val="bottom"/>
+            <w:hideMark/>
+          </w:tcPr>
+          <w:p>
+            <w:pPr>
+              <w:spacing w:after="0" w:line="240" w:lineRule="auto"/>
+              <w:rPr>
+                <w:rFonts w:ascii="Calibri" w:eastAsia="Times New Roman" w:hAnsi="Calibri" w:cs="Calibri"/>
+                <w:color w:val="000000"/>
+                <w:lang w:eastAsia="en-CA"/>
+              </w:rPr>
+            </w:pPr>
+            <w:r>
+              <w:rPr>
+                <w:rFonts w:ascii="Calibri" w:eastAsia="Times New Roman" w:hAnsi="Calibri" w:cs="Calibri"/>
+                <w:color w:val="000000"/>
+                <w:lang w:eastAsia="en-CA"/>
+              </w:rPr>
+              <w:t>Chippy Music 16.wav</w:t>
+            </w:r>
+          </w:p>
+        </w:tc>
+      </w:tr>
+      <w:tr>
+        <w:trPr>
+          <w:trHeight w:val="288"/>
+        </w:trPr>
+        <w:tc>
+          <w:tcPr>
+            <w:tcW w:w="1360" w:type="dxa"/>
+            <w:tcBorders>
+              <w:top w:val="nil"/>
+              <w:left w:val="single" w:sz="4" w:space="0" w:color="auto"/>
+              <w:bottom w:val="single" w:sz="4" w:space="0" w:color="auto"/>
+              <w:right w:val="single" w:sz="4" w:space="0" w:color="auto"/>
+            </w:tcBorders>
+            <w:shd w:val="clear" w:color="auto" w:fill="auto"/>
+            <w:noWrap/>
+            <w:vAlign w:val="bottom"/>
+            <w:hideMark/>
+          </w:tcPr>
+          <w:p>
+            <w:pPr>
+              <w:spacing w:after="0" w:line="240" w:lineRule="auto"/>
+              <w:rPr>
+                <w:rFonts w:ascii="Calibri" w:eastAsia="Times New Roman" w:hAnsi="Calibri" w:cs="Calibri"/>
+                <w:color w:val="000000"/>
+                <w:lang w:eastAsia="en-CA"/>
+              </w:rPr>
+            </w:pPr>
+            <w:r>
+              <w:rPr>
+                <w:rFonts w:ascii="Calibri" w:eastAsia="Times New Roman" w:hAnsi="Calibri" w:cs="Calibri"/>
+                <w:color w:val="000000"/>
+                <w:lang w:eastAsia="en-CA"/>
+              </w:rPr>
+              <w:t>jump</w:t>
+            </w:r>
+          </w:p>
+        </w:tc>
+        <w:tc>
+          <w:tcPr>
+            <w:tcW w:w="1960" w:type="dxa"/>
+            <w:tcBorders>
+              <w:top w:val="nil"/>
+              <w:left w:val="nil"/>
+              <w:bottom w:val="single" w:sz="4" w:space="0" w:color="auto"/>
+              <w:right w:val="single" w:sz="4" w:space="0" w:color="auto"/>
+            </w:tcBorders>
+            <w:shd w:val="clear" w:color="auto" w:fill="auto"/>
+            <w:noWrap/>
+            <w:vAlign w:val="bottom"/>
+            <w:hideMark/>
+          </w:tcPr>
+          <w:p>
+            <w:pPr>
+              <w:spacing w:after="0" w:line="240" w:lineRule="auto"/>
+              <w:rPr>
+                <w:rFonts w:ascii="Calibri" w:eastAsia="Times New Roman" w:hAnsi="Calibri" w:cs="Calibri"/>
+                <w:color w:val="000000"/>
+                <w:lang w:eastAsia="en-CA"/>
+              </w:rPr>
+            </w:pPr>
+            <w:r>
+              <w:rPr>
+                <w:rFonts w:ascii="Calibri" w:eastAsia="Times New Roman" w:hAnsi="Calibri" w:cs="Calibri"/>
+                <w:color w:val="000000"/>
+                <w:lang w:eastAsia="en-CA"/>
+              </w:rPr>
+              <w:t>Jump 1.wav</w:t>
+            </w:r>
+          </w:p>
+        </w:tc>
+      </w:tr>
+      <w:tr>
+        <w:trPr>
+          <w:trHeight w:val="288"/>
+        </w:trPr>
+        <w:tc>
+          <w:tcPr>
+            <w:tcW w:w="1360" w:type="dxa"/>
+            <w:tcBorders>
+              <w:top w:val="nil"/>
+              <w:left w:val="single" w:sz="4" w:space="0" w:color="auto"/>
+              <w:bottom w:val="single" w:sz="4" w:space="0" w:color="auto"/>
+              <w:right w:val="single" w:sz="4" w:space="0" w:color="auto"/>
+            </w:tcBorders>
+            <w:shd w:val="clear" w:color="auto" w:fill="auto"/>
+            <w:noWrap/>
+            <w:vAlign w:val="bottom"/>
+            <w:hideMark/>
+          </w:tcPr>
+          <w:p>
+            <w:pPr>
+              <w:spacing w:after="0" w:line="240" w:lineRule="auto"/>
+              <w:rPr>
+                <w:rFonts w:ascii="Calibri" w:eastAsia="Times New Roman" w:hAnsi="Calibri" w:cs="Calibri"/>
+                <w:color w:val="000000"/>
+                <w:lang w:eastAsia="en-CA"/>
+              </w:rPr>
+            </w:pPr>
+            <w:r>
+              <w:rPr>
+                <w:rFonts w:ascii="Calibri" w:eastAsia="Times New Roman" w:hAnsi="Calibri" w:cs="Calibri"/>
+                <w:color w:val="000000"/>
+                <w:lang w:eastAsia="en-CA"/>
+              </w:rPr>
+              <w:t xml:space="preserve">get bonus </w:t>
+            </w:r>
+          </w:p>
+        </w:tc>
+        <w:tc>
+          <w:tcPr>
+            <w:tcW w:w="1960" w:type="dxa"/>
+            <w:tcBorders>
+              <w:top w:val="nil"/>
+              <w:left w:val="nil"/>
+              <w:bottom w:val="single" w:sz="4" w:space="0" w:color="auto"/>
+              <w:right w:val="single" w:sz="4" w:space="0" w:color="auto"/>
+            </w:tcBorders>
+            <w:shd w:val="clear" w:color="auto" w:fill="auto"/>
+            <w:noWrap/>
+            <w:vAlign w:val="bottom"/>
+            <w:hideMark/>
+          </w:tcPr>
+          <w:p>
+            <w:pPr>
+              <w:spacing w:after="0" w:line="240" w:lineRule="auto"/>
+              <w:rPr>
+                <w:rFonts w:ascii="Calibri" w:eastAsia="Times New Roman" w:hAnsi="Calibri" w:cs="Calibri"/>
+                <w:color w:val="000000"/>
+                <w:lang w:eastAsia="en-CA"/>
+              </w:rPr>
+            </w:pPr>
+            <w:r>
+              <w:rPr>
+                <w:rFonts w:ascii="Calibri" w:eastAsia="Times New Roman" w:hAnsi="Calibri" w:cs="Calibri"/>
+                <w:color w:val="000000"/>
+                <w:lang w:eastAsia="en-CA"/>
+              </w:rPr>
+              <w:t>Fruit collect 1.wav</w:t>
+            </w:r>
+          </w:p>
+        </w:tc>
+      </w:tr>
+      <w:tr>
+        <w:trPr>
+          <w:trHeight w:val="288"/>
+        </w:trPr>
+        <w:tc>
+          <w:tcPr>
+            <w:tcW w:w="1360" w:type="dxa"/>
+            <w:tcBorders>
+              <w:top w:val="nil"/>
+              <w:left w:val="single" w:sz="4" w:space="0" w:color="auto"/>
+              <w:bottom w:val="single" w:sz="4" w:space="0" w:color="auto"/>
+              <w:right w:val="single" w:sz="4" w:space="0" w:color="auto"/>
+            </w:tcBorders>
+            <w:shd w:val="clear" w:color="auto" w:fill="auto"/>
+            <w:noWrap/>
+            <w:vAlign w:val="bottom"/>
+            <w:hideMark/>
+          </w:tcPr>
+          <w:p>
+            <w:pPr>
+              <w:spacing w:after="0" w:line="240" w:lineRule="auto"/>
+              <w:rPr>
+                <w:rFonts w:ascii="Calibri" w:eastAsia="Times New Roman" w:hAnsi="Calibri" w:cs="Calibri"/>
+                <w:color w:val="000000"/>
+                <w:lang w:eastAsia="en-CA"/>
+              </w:rPr>
+            </w:pPr>
+            <w:r>
+              <w:rPr>
+                <w:rFonts w:ascii="Calibri" w:eastAsia="Times New Roman" w:hAnsi="Calibri" w:cs="Calibri"/>
+                <w:color w:val="000000"/>
+                <w:lang w:eastAsia="en-CA"/>
+              </w:rPr>
+              <w:t xml:space="preserve">get hit </w:t>
+            </w:r>
+          </w:p>
+        </w:tc>
+        <w:tc>
+          <w:tcPr>
+            <w:tcW w:w="1960" w:type="dxa"/>
+            <w:tcBorders>
+              <w:top w:val="nil"/>
+              <w:left w:val="nil"/>
+              <w:bottom w:val="single" w:sz="4" w:space="0" w:color="auto"/>
+              <w:right w:val="single" w:sz="4" w:space="0" w:color="auto"/>
+            </w:tcBorders>
+            <w:shd w:val="clear" w:color="auto" w:fill="auto"/>
+            <w:noWrap/>
+            <w:vAlign w:val="bottom"/>
+            <w:hideMark/>
+          </w:tcPr>
+          <w:p>
+            <w:pPr>
+              <w:spacing w:after="0" w:line="240" w:lineRule="auto"/>
+              <w:rPr>
+                <w:rFonts w:ascii="Calibri" w:eastAsia="Times New Roman" w:hAnsi="Calibri" w:cs="Calibri"/>
+                <w:color w:val="000000"/>
+                <w:lang w:eastAsia="en-CA"/>
+              </w:rPr>
+            </w:pPr>
+            <w:r>
+              <w:rPr>
+                <w:rFonts w:ascii="Calibri" w:eastAsia="Times New Roman" w:hAnsi="Calibri" w:cs="Calibri"/>
+                <w:color w:val="000000"/>
+                <w:lang w:eastAsia="en-CA"/>
+              </w:rPr>
+              <w:t>Balloon Pop 1.wav</w:t>
+            </w:r>
+          </w:p>
+        </w:tc>
+      </w:tr>
+      <w:tr>
+        <w:trPr>
+          <w:trHeight w:val="288"/>
+        </w:trPr>
+        <w:tc>
+          <w:tcPr>
+            <w:tcW w:w="1360" w:type="dxa"/>
+            <w:tcBorders>
+              <w:top w:val="nil"/>
+              <w:left w:val="single" w:sz="4" w:space="0" w:color="auto"/>
+              <w:bottom w:val="single" w:sz="4" w:space="0" w:color="auto"/>
+              <w:right w:val="single" w:sz="4" w:space="0" w:color="auto"/>
+            </w:tcBorders>
+            <w:shd w:val="clear" w:color="auto" w:fill="auto"/>
+            <w:noWrap/>
+            <w:vAlign w:val="bottom"/>
+            <w:hideMark/>
+          </w:tcPr>
+          <w:p>
+            <w:pPr>
+              <w:spacing w:after="0" w:line="240" w:lineRule="auto"/>
+              <w:rPr>
+                <w:rFonts w:ascii="Calibri" w:eastAsia="Times New Roman" w:hAnsi="Calibri" w:cs="Calibri"/>
+                <w:color w:val="000000"/>
+                <w:lang w:eastAsia="en-CA"/>
+              </w:rPr>
+            </w:pPr>
+            <w:r>
+              <w:rPr>
+                <w:rFonts w:ascii="Calibri" w:eastAsia="Times New Roman" w:hAnsi="Calibri" w:cs="Calibri"/>
+                <w:color w:val="000000"/>
+                <w:lang w:eastAsia="en-CA"/>
+              </w:rPr>
+              <w:t>select button</w:t>
+            </w:r>
+          </w:p>
+        </w:tc>
+        <w:tc>
+          <w:tcPr>
+            <w:tcW w:w="1960" w:type="dxa"/>
+            <w:tcBorders>
+              <w:top w:val="nil"/>
+              <w:left w:val="nil"/>
+              <w:bottom w:val="single" w:sz="4" w:space="0" w:color="auto"/>
+              <w:right w:val="single" w:sz="4" w:space="0" w:color="auto"/>
+            </w:tcBorders>
+            <w:shd w:val="clear" w:color="auto" w:fill="auto"/>
+            <w:noWrap/>
+            <w:vAlign w:val="bottom"/>
+            <w:hideMark/>
+          </w:tcPr>
+          <w:p>
+            <w:pPr>
+              <w:spacing w:after="0" w:line="240" w:lineRule="auto"/>
+              <w:rPr>
+                <w:rFonts w:ascii="Calibri" w:eastAsia="Times New Roman" w:hAnsi="Calibri" w:cs="Calibri"/>
+                <w:color w:val="000000"/>
+                <w:lang w:eastAsia="en-CA"/>
+              </w:rPr>
+            </w:pPr>
+            <w:r>
+              <w:rPr>
+                <w:rFonts w:ascii="Calibri" w:eastAsia="Times New Roman" w:hAnsi="Calibri" w:cs="Calibri"/>
+                <w:color w:val="000000"/>
+                <w:lang w:eastAsia="en-CA"/>
+              </w:rPr>
+              <w:t>Select 1.wav</w:t>
+            </w:r>
+          </w:p>
+        </w:tc>
+      </w:tr>
+    </w:tbl>
+    <w:p>
+      <w:pPr>
+        <w:rPr>
+          <w:b/>
+          <w:sz w:val="24"/>
+          <w:szCs w:val="24"/>
+        </w:rPr>
+      </w:pPr>
+    </w:p>
+    <w:p>
+      <w:pPr>
+        <w:pStyle w:val="Heading1"/>
+      </w:pPr>
+      <w:bookmarkStart w:id="16" w:name="_Toc83743806"/>
+      <w:r>
+        <w:t>Future Features</w:t>
+      </w:r>
+      <w:bookmarkEnd w:id="16"/>
     </w:p>
     <w:p>
       <w:pPr>
         <w:pStyle w:val="ListParagraph"/>
         <w:rPr>
-          <w:iCs/>
-          <w:sz w:val="24"/>
-          <w:szCs w:val="24"/>
-        </w:rPr>
-      </w:pPr>
-    </w:p>
-    <w:p>
-      <w:pPr>
-        <w:pStyle w:val="Heading2"/>
-      </w:pPr>
-      <w:bookmarkStart w:id="15" w:name="_Toc83673809"/>
-      <w:r>
-        <w:t>Scoring</w:t>
-      </w:r>
-      <w:bookmarkEnd w:id="15"/>
-    </w:p>
-    <w:p/>
-    <w:p>
-      <w:pPr>
-        <w:rPr>
-          <w:bCs/>
-          <w:sz w:val="24"/>
-          <w:szCs w:val="24"/>
-        </w:rPr>
-      </w:pPr>
-      <w:r>
-        <w:rPr>
-          <w:bCs/>
-          <w:sz w:val="24"/>
-          <w:szCs w:val="24"/>
-        </w:rPr>
-        <w:t>Successful forward jump 10 points</w:t>
-      </w:r>
-    </w:p>
-    <w:p>
-      <w:pPr>
-        <w:rPr>
-          <w:bCs/>
-          <w:sz w:val="24"/>
-          <w:szCs w:val="24"/>
-        </w:rPr>
-      </w:pPr>
-      <w:r>
-        <w:rPr>
-          <w:bCs/>
-          <w:sz w:val="24"/>
-          <w:szCs w:val="24"/>
-        </w:rPr>
-        <w:t xml:space="preserve">Getting a </w:t>
-      </w:r>
-      <w:r>
-        <w:rPr>
-          <w:bCs/>
-          <w:sz w:val="24"/>
-          <w:szCs w:val="24"/>
-        </w:rPr>
-        <w:t>rooster</w:t>
-      </w:r>
-      <w:r>
-        <w:rPr>
-          <w:bCs/>
-          <w:sz w:val="24"/>
-          <w:szCs w:val="24"/>
-        </w:rPr>
-        <w:t xml:space="preserve"> home 50 points</w:t>
-      </w:r>
-    </w:p>
-    <w:p>
-      <w:pPr>
-        <w:rPr>
-          <w:bCs/>
-          <w:sz w:val="24"/>
-          <w:szCs w:val="24"/>
-        </w:rPr>
-      </w:pPr>
-      <w:r>
-        <w:rPr>
-          <w:bCs/>
-          <w:sz w:val="24"/>
-          <w:szCs w:val="24"/>
-        </w:rPr>
-        <w:t>For each remaining clock beat 10 points</w:t>
-      </w:r>
-    </w:p>
-    <w:p>
-      <w:pPr>
-        <w:rPr>
-          <w:bCs/>
-          <w:sz w:val="24"/>
-          <w:szCs w:val="24"/>
-        </w:rPr>
-      </w:pPr>
-      <w:r>
-        <w:rPr>
-          <w:bCs/>
-          <w:sz w:val="24"/>
-          <w:szCs w:val="24"/>
-        </w:rPr>
-        <w:t xml:space="preserve">Escorting a </w:t>
-      </w:r>
-      <w:r>
-        <w:rPr>
-          <w:bCs/>
-          <w:sz w:val="24"/>
-          <w:szCs w:val="24"/>
-        </w:rPr>
-        <w:t>chicken</w:t>
-      </w:r>
-      <w:r>
-        <w:rPr>
-          <w:bCs/>
-          <w:sz w:val="24"/>
-          <w:szCs w:val="24"/>
-        </w:rPr>
-        <w:t xml:space="preserve"> home 200 points</w:t>
-      </w:r>
-    </w:p>
-    <w:p>
-      <w:pPr>
-        <w:rPr>
-          <w:bCs/>
-          <w:sz w:val="24"/>
-          <w:szCs w:val="24"/>
-        </w:rPr>
-      </w:pPr>
-      <w:r>
-        <w:rPr>
-          <w:bCs/>
-          <w:sz w:val="24"/>
-          <w:szCs w:val="24"/>
-        </w:rPr>
-        <w:t xml:space="preserve">Catching a </w:t>
-      </w:r>
-      <w:r>
-        <w:rPr>
-          <w:bCs/>
-          <w:sz w:val="24"/>
-          <w:szCs w:val="24"/>
-        </w:rPr>
-        <w:t>bug</w:t>
-      </w:r>
-      <w:r>
-        <w:rPr>
-          <w:bCs/>
-          <w:sz w:val="24"/>
-          <w:szCs w:val="24"/>
-        </w:rPr>
-        <w:t xml:space="preserve"> 200 points</w:t>
-      </w:r>
-    </w:p>
-    <w:p>
-      <w:pPr>
-        <w:rPr>
-          <w:b/>
-          <w:sz w:val="24"/>
-          <w:szCs w:val="24"/>
-        </w:rPr>
-      </w:pPr>
-      <w:r>
-        <w:rPr>
-          <w:bCs/>
-          <w:sz w:val="24"/>
-          <w:szCs w:val="24"/>
-        </w:rPr>
-        <w:t>Getting all five</w:t>
-      </w:r>
-      <w:r>
-        <w:rPr>
-          <w:bCs/>
-          <w:sz w:val="24"/>
-          <w:szCs w:val="24"/>
-        </w:rPr>
-        <w:t xml:space="preserve"> roosters to the coop</w:t>
-      </w:r>
-      <w:r>
-        <w:rPr>
-          <w:bCs/>
-          <w:sz w:val="24"/>
-          <w:szCs w:val="24"/>
-        </w:rPr>
-        <w:t xml:space="preserve"> 1000 points</w:t>
-      </w:r>
-      <w:r>
-        <w:rPr>
-          <w:b/>
-          <w:sz w:val="24"/>
-          <w:szCs w:val="24"/>
-        </w:rPr>
-        <w:br w:type="page"/>
-      </w:r>
-    </w:p>
-    <w:p>
-      <w:pPr>
-        <w:rPr>
-          <w:b/>
-          <w:sz w:val="24"/>
-          <w:szCs w:val="24"/>
-        </w:rPr>
-      </w:pPr>
-    </w:p>
-    <w:p>
-      <w:pPr>
-        <w:pStyle w:val="Heading1"/>
-      </w:pPr>
-      <w:bookmarkStart w:id="16" w:name="_Toc83673810"/>
-      <w:r>
-        <w:t xml:space="preserve">Sound </w:t>
-      </w:r>
-      <w:r>
-        <w:t>Index</w:t>
-      </w:r>
-      <w:bookmarkEnd w:id="16"/>
+          <w:i/>
+          <w:sz w:val="24"/>
+          <w:szCs w:val="24"/>
+        </w:rPr>
+      </w:pPr>
     </w:p>
     <w:p>
       <w:pPr>
         <w:pStyle w:val="ListParagraph"/>
-        <w:spacing w:after="0"/>
-        <w:rPr>
-          <w:b/>
-          <w:sz w:val="24"/>
-          <w:szCs w:val="24"/>
-        </w:rPr>
-      </w:pPr>
-      <w:r>
-        <w:rPr>
-          <w:i/>
-          <w:sz w:val="24"/>
-          <w:szCs w:val="24"/>
-        </w:rPr>
-        <w:t>(Include an index of all your sound clips)</w:t>
-      </w:r>
-    </w:p>
-    <w:p>
-      <w:pPr>
-        <w:rPr>
-          <w:b/>
-          <w:sz w:val="24"/>
-          <w:szCs w:val="24"/>
-        </w:rPr>
-      </w:pPr>
-    </w:p>
-    <w:p>
-      <w:pPr>
-        <w:pStyle w:val="Heading1"/>
-      </w:pPr>
-      <w:bookmarkStart w:id="17" w:name="_Toc83673811"/>
-      <w:r>
-        <w:t>Design Notes</w:t>
-      </w:r>
-      <w:bookmarkEnd w:id="17"/>
-    </w:p>
-    <w:p>
-      <w:pPr>
-        <w:pStyle w:val="ListParagraph"/>
-        <w:rPr>
-          <w:i/>
-          <w:sz w:val="24"/>
-          <w:szCs w:val="24"/>
-        </w:rPr>
-      </w:pPr>
-      <w:r>
-        <w:rPr>
-          <w:i/>
-          <w:sz w:val="24"/>
-          <w:szCs w:val="24"/>
-        </w:rPr>
-        <w:t>(Include additional design notes here)</w:t>
-      </w:r>
-    </w:p>
-    <w:p>
-      <w:pPr>
-        <w:rPr>
-          <w:b/>
-          <w:sz w:val="24"/>
-          <w:szCs w:val="24"/>
-        </w:rPr>
-      </w:pPr>
-    </w:p>
-    <w:p>
-      <w:pPr>
-        <w:pStyle w:val="Heading1"/>
-      </w:pPr>
-      <w:bookmarkStart w:id="18" w:name="_Toc83673812"/>
-      <w:r>
-        <w:t>Future Features</w:t>
-      </w:r>
-      <w:bookmarkEnd w:id="18"/>
-    </w:p>
-    <w:p>
-      <w:pPr>
-        <w:pStyle w:val="ListParagraph"/>
-        <w:rPr>
-          <w:i/>
-          <w:sz w:val="24"/>
-          <w:szCs w:val="24"/>
-        </w:rPr>
-      </w:pPr>
-    </w:p>
-    <w:p>
-      <w:pPr>
-        <w:pStyle w:val="ListParagraph"/>
         <w:rPr>
           <w:iCs/>
           <w:sz w:val="24"/>
@@ -3944,23 +4438,21 @@
         </w:rPr>
         <w:t xml:space="preserve">Add some more levels, </w:t>
       </w:r>
-      <w:proofErr w:type="gramStart"/>
-      <w:r>
-        <w:rPr>
-          <w:iCs/>
-          <w:sz w:val="24"/>
-          <w:szCs w:val="24"/>
-        </w:rPr>
-        <w:t>and also</w:t>
-      </w:r>
-      <w:proofErr w:type="gramEnd"/>
-      <w:r>
-        <w:rPr>
-          <w:iCs/>
-          <w:sz w:val="24"/>
-          <w:szCs w:val="24"/>
-        </w:rPr>
-        <w:t xml:space="preserve"> adding more progression, every five roosters in the coop the game gets faster and faster.</w:t>
+      <w:r>
+        <w:rPr>
+          <w:iCs/>
+          <w:sz w:val="24"/>
+          <w:szCs w:val="24"/>
+        </w:rPr>
+        <w:t>and</w:t>
+      </w:r>
+      <w:r>
+        <w:rPr>
+          <w:iCs/>
+          <w:sz w:val="24"/>
+          <w:szCs w:val="24"/>
+        </w:rPr>
+        <w:t xml:space="preserve"> add more progression, every five roosters in the coop the game gets faster and faster.</w:t>
       </w:r>
     </w:p>
     <w:p>
@@ -5684,12 +6176,7 @@
 </file>
 
 <file path=customXml/item3.xml><?xml version="1.0" encoding="utf-8"?>
-<?mso-contentType ?>
-<FormTemplates xmlns="http://schemas.microsoft.com/sharepoint/v3/contenttype/forms">
-  <Display>DocumentLibraryForm</Display>
-  <Edit>AssetEditForm</Edit>
-  <New>DocumentLibraryForm</New>
-</FormTemplates>
+<ct:contentTypeSchema xmlns:ct="http://schemas.microsoft.com/office/2006/metadata/contentType" xmlns:ma="http://schemas.microsoft.com/office/2006/metadata/properties/metaAttributes" ct:_="" ma:_="" ma:contentTypeName="TemplateFile" ma:contentTypeID="0x0101006EDDDB5EE6D98C44930B742096920B300400F5B6D36B3EF94B4E9A635CDF2A18F5B8" ma:contentTypeVersion="33" ma:contentTypeDescription="Create a new document." ma:contentTypeScope="" ma:versionID="37d3ec2b48d53e45b233ad8f52fe1b11"/>
 </file>
 
 <file path=customXml/item4.xml><?xml version="1.0" encoding="utf-8"?>
@@ -5697,7 +6184,12 @@
 </file>
 
 <file path=customXml/item5.xml><?xml version="1.0" encoding="utf-8"?>
-<ct:contentTypeSchema xmlns:ct="http://schemas.microsoft.com/office/2006/metadata/contentType" xmlns:ma="http://schemas.microsoft.com/office/2006/metadata/properties/metaAttributes" ct:_="" ma:_="" ma:contentTypeName="TemplateFile" ma:contentTypeID="0x0101006EDDDB5EE6D98C44930B742096920B300400F5B6D36B3EF94B4E9A635CDF2A18F5B8" ma:contentTypeVersion="33" ma:contentTypeDescription="Create a new document." ma:contentTypeScope="" ma:versionID="37d3ec2b48d53e45b233ad8f52fe1b11"/>
+<?mso-contentType ?>
+<FormTemplates xmlns="http://schemas.microsoft.com/sharepoint/v3/contenttype/forms">
+  <Display>DocumentLibraryForm</Display>
+  <Edit>AssetEditForm</Edit>
+  <New>DocumentLibraryForm</New>
+</FormTemplates>
 </file>
 
 <file path=customXml/itemProps1.xml><?xml version="1.0" encoding="utf-8"?>
@@ -5718,9 +6210,10 @@
 </file>
 
 <file path=customXml/itemProps3.xml><?xml version="1.0" encoding="utf-8"?>
-<ds:datastoreItem xmlns:ds="http://schemas.openxmlformats.org/officeDocument/2006/customXml" ds:itemID="{DF8A6096-AC3C-41A5-9CB9-998E1823050B}">
+<ds:datastoreItem xmlns:ds="http://schemas.openxmlformats.org/officeDocument/2006/customXml" ds:itemID="{F9F1F569-4C10-4968-8575-367736BE939A}">
   <ds:schemaRefs>
-    <ds:schemaRef ds:uri="http://schemas.microsoft.com/sharepoint/v3/contenttype/forms"/>
+    <ds:schemaRef ds:uri="http://schemas.microsoft.com/office/2006/metadata/contentType"/>
+    <ds:schemaRef ds:uri="http://schemas.microsoft.com/office/2006/metadata/properties/metaAttributes"/>
   </ds:schemaRefs>
 </ds:datastoreItem>
 </file>
@@ -5734,10 +6227,9 @@
 </file>
 
 <file path=customXml/itemProps5.xml><?xml version="1.0" encoding="utf-8"?>
-<ds:datastoreItem xmlns:ds="http://schemas.openxmlformats.org/officeDocument/2006/customXml" ds:itemID="{F9F1F569-4C10-4968-8575-367736BE939A}">
+<ds:datastoreItem xmlns:ds="http://schemas.openxmlformats.org/officeDocument/2006/customXml" ds:itemID="{DF8A6096-AC3C-41A5-9CB9-998E1823050B}">
   <ds:schemaRefs>
-    <ds:schemaRef ds:uri="http://schemas.microsoft.com/office/2006/metadata/contentType"/>
-    <ds:schemaRef ds:uri="http://schemas.microsoft.com/office/2006/metadata/properties/metaAttributes"/>
+    <ds:schemaRef ds:uri="http://schemas.microsoft.com/sharepoint/v3/contenttype/forms"/>
   </ds:schemaRefs>
 </ds:datastoreItem>
 </file>
</xml_diff>

<commit_message>
Final GDD / Buttons Manager improved / UI changed
</commit_message>
<xml_diff>
--- a/RoadCrossing - GDD.docx
+++ b/RoadCrossing - GDD.docx
@@ -2363,11 +2363,6 @@
     <w:p>
       <w:pPr>
         <w:pStyle w:val="Caption"/>
-        <w:rPr>
-          <w:b/>
-          <w:sz w:val="24"/>
-          <w:szCs w:val="24"/>
-        </w:rPr>
       </w:pPr>
       <w:r>
         <w:t xml:space="preserve">Figure </w:t>
@@ -2395,6 +2390,88 @@
       </w:r>
       <w:r>
         <w:t xml:space="preserve"> - Main menu screen</w:t>
+      </w:r>
+    </w:p>
+    <w:p>
+      <w:pPr>
+        <w:pStyle w:val="Heading1"/>
+      </w:pPr>
+      <w:r>
+        <w:t>Instructions Screen</w:t>
+      </w:r>
+    </w:p>
+    <w:p>
+      <w:pPr>
+        <w:keepNext/>
+      </w:pPr>
+      <w:r>
+        <w:rPr>
+          <w:noProof/>
+        </w:rPr>
+        <w:drawing>
+          <wp:inline distT="0" distB="0" distL="0" distR="0" wp14:anchorId="24DD006F" wp14:editId="3372CED4">
+            <wp:extent cx="5943600" cy="2947670"/>
+            <wp:effectExtent l="0" t="0" r="0" b="5080"/>
+            <wp:docPr id="15" name="Picture 15" descr="Graphical user interface, diagram&#10;&#10;Description automatically generated"/>
+            <wp:cNvGraphicFramePr>
+              <a:graphicFrameLocks xmlns:a="http://schemas.openxmlformats.org/drawingml/2006/main" noChangeAspect="1"/>
+            </wp:cNvGraphicFramePr>
+            <a:graphic xmlns:a="http://schemas.openxmlformats.org/drawingml/2006/main">
+              <a:graphicData uri="http://schemas.openxmlformats.org/drawingml/2006/picture">
+                <pic:pic xmlns:pic="http://schemas.openxmlformats.org/drawingml/2006/picture">
+                  <pic:nvPicPr>
+                    <pic:cNvPr id="15" name="Picture 15" descr="Graphical user interface, diagram&#10;&#10;Description automatically generated"/>
+                    <pic:cNvPicPr/>
+                  </pic:nvPicPr>
+                  <pic:blipFill>
+                    <a:blip r:embed="rId18"/>
+                    <a:stretch>
+                      <a:fillRect/>
+                    </a:stretch>
+                  </pic:blipFill>
+                  <pic:spPr>
+                    <a:xfrm>
+                      <a:off x="0" y="0"/>
+                      <a:ext cx="5943600" cy="2947670"/>
+                    </a:xfrm>
+                    <a:prstGeom prst="rect">
+                      <a:avLst/>
+                    </a:prstGeom>
+                  </pic:spPr>
+                </pic:pic>
+              </a:graphicData>
+            </a:graphic>
+          </wp:inline>
+        </w:drawing>
+      </w:r>
+    </w:p>
+    <w:p>
+      <w:pPr>
+        <w:pStyle w:val="Caption"/>
+      </w:pPr>
+      <w:r>
+        <w:t xml:space="preserve">Figure </w:t>
+      </w:r>
+      <w:r>
+        <w:fldChar w:fldCharType="begin"/>
+      </w:r>
+      <w:r>
+        <w:instrText xml:space="preserve"> SEQ Figure \* ARABIC </w:instrText>
+      </w:r>
+      <w:r>
+        <w:fldChar w:fldCharType="separate"/>
+      </w:r>
+      <w:r>
+        <w:rPr>
+          <w:noProof/>
+        </w:rPr>
+        <w:t>2</w:t>
+      </w:r>
+      <w:r>
+        <w:fldChar w:fldCharType="end"/>
+      </w:r>
+      <w:r>
+        <w:t xml:space="preserve"> - Instructions Screen</w:t>
       </w:r>
     </w:p>
     <w:p>
@@ -2432,7 +2509,7 @@
                     <pic:cNvPicPr/>
                   </pic:nvPicPr>
                   <pic:blipFill>
-                    <a:blip r:embed="rId18"/>
+                    <a:blip r:embed="rId19"/>
                     <a:stretch>
                       <a:fillRect/>
                     </a:stretch>
@@ -2483,7 +2560,7 @@
         <w:rPr>
           <w:noProof/>
         </w:rPr>
-        <w:t>2</w:t>
+        <w:t>3</w:t>
       </w:r>
       <w:r>
         <w:rPr>
@@ -2538,7 +2615,7 @@
                     <pic:cNvPicPr/>
                   </pic:nvPicPr>
                   <pic:blipFill>
-                    <a:blip r:embed="rId19"/>
+                    <a:blip r:embed="rId20"/>
                     <a:stretch>
                       <a:fillRect/>
                     </a:stretch>
@@ -2584,7 +2661,7 @@
         <w:rPr>
           <w:noProof/>
         </w:rPr>
-        <w:t>3</w:t>
+        <w:t>4</w:t>
       </w:r>
       <w:r>
         <w:rPr>
@@ -2789,6 +2866,14 @@
           <w:szCs w:val="24"/>
         </w:rPr>
         <w:t>rooster,</w:t>
+      </w:r>
+    </w:p>
+    <w:p>
+      <w:r>
+        <w:t>License: Creative Commons BY 4.0 (CCBY4.0)</w:t>
+      </w:r>
+      <w:r>
+        <w:t xml:space="preserve"> – from itch.io</w:t>
       </w:r>
     </w:p>
     <w:p>
@@ -2821,7 +2906,7 @@
                     </pic:cNvPicPr>
                   </pic:nvPicPr>
                   <pic:blipFill>
-                    <a:blip r:embed="rId20">
+                    <a:blip r:embed="rId21">
                       <a:extLst>
                         <a:ext uri="{28A0092B-C50C-407E-A947-70E740481C1C}">
                           <a14:useLocalDpi xmlns:a14="http://schemas.microsoft.com/office/drawing/2010/main" val="0"/>
@@ -2876,7 +2961,7 @@
         <w:rPr>
           <w:noProof/>
         </w:rPr>
-        <w:t>4</w:t>
+        <w:t>5</w:t>
       </w:r>
       <w:r>
         <w:rPr>
@@ -2932,23 +3017,62 @@
       <w:pPr>
         <w:pStyle w:val="ListParagraph"/>
         <w:keepNext/>
-      </w:pPr>
-      <w:r>
-        <w:rPr>
-          <w:iCs/>
-          <w:sz w:val="24"/>
-          <w:szCs w:val="24"/>
-        </w:rPr>
-        <w:t>The obstacles are game objects that travel side to side in the screen and take a player live when collide with the player.</w:t>
-      </w:r>
-      <w:r>
         <w:rPr>
           <w:iCs/>
           <w:noProof/>
           <w:sz w:val="24"/>
           <w:szCs w:val="24"/>
         </w:rPr>
+      </w:pPr>
+      <w:r>
+        <w:rPr>
+          <w:iCs/>
+          <w:sz w:val="24"/>
+          <w:szCs w:val="24"/>
+        </w:rPr>
+        <w:t>The obstacles are game objects that travel side to side in the screen and take a player live when collide with the player.</w:t>
+      </w:r>
+      <w:r>
+        <w:rPr>
+          <w:iCs/>
+          <w:noProof/>
+          <w:sz w:val="24"/>
+          <w:szCs w:val="24"/>
+        </w:rPr>
         <w:t xml:space="preserve"> </w:t>
+      </w:r>
+    </w:p>
+    <w:p>
+      <w:pPr>
+        <w:pStyle w:val="ListParagraph"/>
+        <w:keepNext/>
+      </w:pPr>
+      <w:r>
+        <w:rPr>
+          <w:iCs/>
+          <w:noProof/>
+          <w:sz w:val="24"/>
+          <w:szCs w:val="24"/>
+        </w:rPr>
+        <w:t xml:space="preserve">Free to use from </w:t>
+      </w:r>
+      <w:r>
+        <w:rPr>
+          <w:iCs/>
+          <w:noProof/>
+          <w:sz w:val="24"/>
+          <w:szCs w:val="24"/>
+        </w:rPr>
+        <w:t>tmdstudios.wordpress.com</w:t>
+      </w:r>
+      <w:r>
+        <w:rPr>
+          <w:iCs/>
+          <w:noProof/>
+          <w:sz w:val="24"/>
+          <w:szCs w:val="24"/>
+        </w:rPr>
+        <w:t>:</w:t>
       </w:r>
       <w:r>
         <w:rPr>
@@ -2975,7 +3099,7 @@
                     </pic:cNvPicPr>
                   </pic:nvPicPr>
                   <pic:blipFill>
-                    <a:blip r:embed="rId21">
+                    <a:blip r:embed="rId22">
                       <a:extLst>
                         <a:ext uri="{28A0092B-C50C-407E-A947-70E740481C1C}">
                           <a14:useLocalDpi xmlns:a14="http://schemas.microsoft.com/office/drawing/2010/main" val="0"/>
@@ -3036,7 +3160,7 @@
         <w:rPr>
           <w:noProof/>
         </w:rPr>
-        <w:t>5</w:t>
+        <w:t>6</w:t>
       </w:r>
       <w:r>
         <w:rPr>
@@ -3046,6 +3170,17 @@
       </w:r>
       <w:r>
         <w:t xml:space="preserve"> - Cars and obstacles</w:t>
+      </w:r>
+    </w:p>
+    <w:p/>
+    <w:p/>
+    <w:p/>
+    <w:p>
+      <w:r>
+        <w:t>F</w:t>
+      </w:r>
+      <w:r>
+        <w:t>ree To Use from open game assets</w:t>
       </w:r>
     </w:p>
     <w:p>
@@ -3053,11 +3188,16 @@
         <w:pStyle w:val="ListParagraph"/>
         <w:keepNext/>
       </w:pPr>
+    </w:p>
+    <w:p>
+      <w:pPr>
+        <w:pStyle w:val="ListParagraph"/>
+        <w:keepNext/>
+      </w:pPr>
       <w:r>
         <w:rPr>
           <w:noProof/>
         </w:rPr>
-        <w:lastRenderedPageBreak/>
         <w:drawing>
           <wp:inline distT="0" distB="0" distL="0" distR="0" wp14:anchorId="2701F87F" wp14:editId="4DB85F01">
             <wp:extent cx="2297690" cy="1104900"/>
@@ -3076,7 +3216,7 @@
                     </pic:cNvPicPr>
                   </pic:nvPicPr>
                   <pic:blipFill>
-                    <a:blip r:embed="rId22">
+                    <a:blip r:embed="rId23">
                       <a:extLst>
                         <a:ext uri="{28A0092B-C50C-407E-A947-70E740481C1C}">
                           <a14:useLocalDpi xmlns:a14="http://schemas.microsoft.com/office/drawing/2010/main" val="0"/>
@@ -3118,14 +3258,27 @@
       <w:r>
         <w:t xml:space="preserve">Figure </w:t>
       </w:r>
-      <w:fldSimple w:instr=" SEQ Figure \* ARABIC ">
-        <w:r>
-          <w:rPr>
-            <w:noProof/>
-          </w:rPr>
-          <w:t>6</w:t>
-        </w:r>
-      </w:fldSimple>
+      <w:r>
+        <w:fldChar w:fldCharType="begin"/>
+      </w:r>
+      <w:r>
+        <w:instrText xml:space="preserve"> SEQ Figure \* ARABIC </w:instrText>
+      </w:r>
+      <w:r>
+        <w:fldChar w:fldCharType="separate"/>
+      </w:r>
+      <w:r>
+        <w:rPr>
+          <w:noProof/>
+        </w:rPr>
+        <w:t>7</w:t>
+      </w:r>
+      <w:r>
+        <w:rPr>
+          <w:noProof/>
+        </w:rPr>
+        <w:fldChar w:fldCharType="end"/>
+      </w:r>
       <w:r>
         <w:t xml:space="preserve"> - Alligator enemy</w:t>
       </w:r>
@@ -3137,6 +3290,14 @@
       </w:pPr>
       <w:r>
         <w:t>The only AI is a snake that stays in the middle of the screen and moves only side by side and moves towards the player once he gets close to the middle lane.</w:t>
+      </w:r>
+    </w:p>
+    <w:p>
+      <w:r>
+        <w:t>F</w:t>
+      </w:r>
+      <w:r>
+        <w:t>ree To Use from open game assets</w:t>
       </w:r>
     </w:p>
     <w:p>
@@ -3166,7 +3327,7 @@
                     </pic:cNvPicPr>
                   </pic:nvPicPr>
                   <pic:blipFill>
-                    <a:blip r:embed="rId23">
+                    <a:blip r:embed="rId24">
                       <a:extLst>
                         <a:ext uri="{28A0092B-C50C-407E-A947-70E740481C1C}">
                           <a14:useLocalDpi xmlns:a14="http://schemas.microsoft.com/office/drawing/2010/main" val="0"/>
@@ -3208,14 +3369,27 @@
       <w:r>
         <w:t xml:space="preserve">Figure </w:t>
       </w:r>
-      <w:fldSimple w:instr=" SEQ Figure \* ARABIC ">
-        <w:r>
-          <w:rPr>
-            <w:noProof/>
-          </w:rPr>
-          <w:t>7</w:t>
-        </w:r>
-      </w:fldSimple>
+      <w:r>
+        <w:fldChar w:fldCharType="begin"/>
+      </w:r>
+      <w:r>
+        <w:instrText xml:space="preserve"> SEQ Figure \* ARABIC </w:instrText>
+      </w:r>
+      <w:r>
+        <w:fldChar w:fldCharType="separate"/>
+      </w:r>
+      <w:r>
+        <w:rPr>
+          <w:noProof/>
+        </w:rPr>
+        <w:t>8</w:t>
+      </w:r>
+      <w:r>
+        <w:rPr>
+          <w:noProof/>
+        </w:rPr>
+        <w:fldChar w:fldCharType="end"/>
+      </w:r>
       <w:r>
         <w:t xml:space="preserve"> - Snake enemy</w:t>
       </w:r>
@@ -3232,6 +3406,79 @@
       <w:bookmarkEnd w:id="12"/>
     </w:p>
     <w:p>
+      <w:r>
+        <w:tab/>
+        <w:t>Platforms are safe space to step in to cross the river</w:t>
+      </w:r>
+      <w:r>
+        <w:t xml:space="preserve"> </w:t>
+      </w:r>
+    </w:p>
+    <w:p>
+      <w:r>
+        <w:rPr>
+          <w:noProof/>
+        </w:rPr>
+        <w:lastRenderedPageBreak/>
+        <w:drawing>
+          <wp:anchor distT="0" distB="0" distL="114300" distR="114300" simplePos="0" relativeHeight="251659264" behindDoc="0" locked="0" layoutInCell="1" allowOverlap="1" wp14:anchorId="2707E05E" wp14:editId="5FF89AE4">
+            <wp:simplePos x="0" y="0"/>
+            <wp:positionH relativeFrom="margin">
+              <wp:posOffset>430530</wp:posOffset>
+            </wp:positionH>
+            <wp:positionV relativeFrom="paragraph">
+              <wp:posOffset>209550</wp:posOffset>
+            </wp:positionV>
+            <wp:extent cx="1989814" cy="1386840"/>
+            <wp:effectExtent l="19050" t="19050" r="10795" b="22860"/>
+            <wp:wrapTopAndBottom/>
+            <wp:docPr id="7" name="Picture 7" descr="A screenshot of a game&#10;&#10;Description automatically generated with medium confidence"/>
+            <wp:cNvGraphicFramePr>
+              <a:graphicFrameLocks xmlns:a="http://schemas.openxmlformats.org/drawingml/2006/main" noChangeAspect="1"/>
+            </wp:cNvGraphicFramePr>
+            <a:graphic xmlns:a="http://schemas.openxmlformats.org/drawingml/2006/main">
+              <a:graphicData uri="http://schemas.openxmlformats.org/drawingml/2006/picture">
+                <pic:pic xmlns:pic="http://schemas.openxmlformats.org/drawingml/2006/picture">
+                  <pic:nvPicPr>
+                    <pic:cNvPr id="7" name="Picture 7" descr="A screenshot of a game&#10;&#10;Description automatically generated with medium confidence"/>
+                    <pic:cNvPicPr>
+                      <a:picLocks noChangeAspect="1" noChangeArrowheads="1"/>
+                    </pic:cNvPicPr>
+                  </pic:nvPicPr>
+                  <pic:blipFill>
+                    <a:blip r:embed="rId25">
+                      <a:extLst>
+                        <a:ext uri="{28A0092B-C50C-407E-A947-70E740481C1C}">
+                          <a14:useLocalDpi xmlns:a14="http://schemas.microsoft.com/office/drawing/2010/main" val="0"/>
+                        </a:ext>
+                      </a:extLst>
+                    </a:blip>
+                    <a:srcRect/>
+                    <a:stretch>
+                      <a:fillRect/>
+                    </a:stretch>
+                  </pic:blipFill>
+                  <pic:spPr bwMode="auto">
+                    <a:xfrm>
+                      <a:off x="0" y="0"/>
+                      <a:ext cx="1989814" cy="1386840"/>
+                    </a:xfrm>
+                    <a:prstGeom prst="rect">
+                      <a:avLst/>
+                    </a:prstGeom>
+                    <a:noFill/>
+                    <a:ln>
+                      <a:solidFill>
+                        <a:schemeClr val="tx1"/>
+                      </a:solidFill>
+                    </a:ln>
+                  </pic:spPr>
+                </pic:pic>
+              </a:graphicData>
+            </a:graphic>
+          </wp:anchor>
+        </w:drawing>
+      </w:r>
       <w:r>
         <w:rPr>
           <w:noProof/>
@@ -3239,13 +3486,13 @@
         <mc:AlternateContent>
           <mc:Choice Requires="wps">
             <w:drawing>
-              <wp:anchor distT="0" distB="0" distL="114300" distR="114300" simplePos="0" relativeHeight="251661312" behindDoc="0" locked="0" layoutInCell="1" allowOverlap="1" wp14:anchorId="1B05330F" wp14:editId="1BCA5726">
+              <wp:anchor distT="0" distB="0" distL="114300" distR="114300" simplePos="0" relativeHeight="251661312" behindDoc="0" locked="0" layoutInCell="1" allowOverlap="1" wp14:anchorId="1B05330F" wp14:editId="1A074A64">
                 <wp:simplePos x="0" y="0"/>
                 <wp:positionH relativeFrom="column">
-                  <wp:posOffset>453390</wp:posOffset>
+                  <wp:posOffset>438150</wp:posOffset>
                 </wp:positionH>
                 <wp:positionV relativeFrom="paragraph">
-                  <wp:posOffset>1778635</wp:posOffset>
+                  <wp:posOffset>1619250</wp:posOffset>
                 </wp:positionV>
                 <wp:extent cx="1989455" cy="635"/>
                 <wp:effectExtent l="0" t="0" r="0" b="0"/>
@@ -3296,7 +3543,7 @@
                               <w:rPr>
                                 <w:noProof/>
                               </w:rPr>
-                              <w:t>8</w:t>
+                              <w:t>9</w:t>
                             </w:r>
                             <w:r>
                               <w:rPr>
@@ -3324,7 +3571,7 @@
           </mc:Choice>
           <mc:Fallback>
             <w:pict>
-              <v:shape w14:anchorId="1B05330F" id="Text Box 10" o:spid="_x0000_s1027" type="#_x0000_t202" style="position:absolute;margin-left:35.7pt;margin-top:140.05pt;width:156.65pt;height:.05pt;z-index:251661312;visibility:visible;mso-wrap-style:square;mso-wrap-distance-left:9pt;mso-wrap-distance-top:0;mso-wrap-distance-right:9pt;mso-wrap-distance-bottom:0;mso-position-horizontal:absolute;mso-position-horizontal-relative:text;mso-position-vertical:absolute;mso-position-vertical-relative:text;v-text-anchor:top" o:gfxdata="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" stroked="f">
+              <v:shape w14:anchorId="1B05330F" id="Text Box 10" o:spid="_x0000_s1027" type="#_x0000_t202" style="position:absolute;margin-left:34.5pt;margin-top:127.5pt;width:156.65pt;height:.05pt;z-index:251661312;visibility:visible;mso-wrap-style:square;mso-wrap-distance-left:9pt;mso-wrap-distance-top:0;mso-wrap-distance-right:9pt;mso-wrap-distance-bottom:0;mso-position-horizontal:absolute;mso-position-horizontal-relative:text;mso-position-vertical:absolute;mso-position-vertical-relative:text;v-text-anchor:top" o:gfxdata="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" stroked="f">
                 <v:textbox style="mso-fit-shape-to-text:t" inset="0,0,0,0">
                   <w:txbxContent>
                     <w:p>
@@ -3350,7 +3597,7 @@
                         <w:rPr>
                           <w:noProof/>
                         </w:rPr>
-                        <w:t>8</w:t>
+                        <w:t>9</w:t>
                       </w:r>
                       <w:r>
                         <w:rPr>
@@ -3371,73 +3618,11 @@
         </mc:AlternateContent>
       </w:r>
       <w:r>
-        <w:rPr>
-          <w:noProof/>
-        </w:rPr>
-        <w:drawing>
-          <wp:anchor distT="0" distB="0" distL="114300" distR="114300" simplePos="0" relativeHeight="251659264" behindDoc="0" locked="0" layoutInCell="1" allowOverlap="1" wp14:anchorId="2707E05E" wp14:editId="4AD3AC3C">
-            <wp:simplePos x="0" y="0"/>
-            <wp:positionH relativeFrom="column">
-              <wp:posOffset>453390</wp:posOffset>
-            </wp:positionH>
-            <wp:positionV relativeFrom="paragraph">
-              <wp:posOffset>334645</wp:posOffset>
-            </wp:positionV>
-            <wp:extent cx="1989814" cy="1386840"/>
-            <wp:effectExtent l="19050" t="19050" r="10795" b="22860"/>
-            <wp:wrapTopAndBottom/>
-            <wp:docPr id="7" name="Picture 7" descr="A screenshot of a game&#10;&#10;Description automatically generated with medium confidence"/>
-            <wp:cNvGraphicFramePr>
-              <a:graphicFrameLocks xmlns:a="http://schemas.openxmlformats.org/drawingml/2006/main" noChangeAspect="1"/>
-            </wp:cNvGraphicFramePr>
-            <a:graphic xmlns:a="http://schemas.openxmlformats.org/drawingml/2006/main">
-              <a:graphicData uri="http://schemas.openxmlformats.org/drawingml/2006/picture">
-                <pic:pic xmlns:pic="http://schemas.openxmlformats.org/drawingml/2006/picture">
-                  <pic:nvPicPr>
-                    <pic:cNvPr id="7" name="Picture 7" descr="A screenshot of a game&#10;&#10;Description automatically generated with medium confidence"/>
-                    <pic:cNvPicPr>
-                      <a:picLocks noChangeAspect="1" noChangeArrowheads="1"/>
-                    </pic:cNvPicPr>
-                  </pic:nvPicPr>
-                  <pic:blipFill>
-                    <a:blip r:embed="rId24">
-                      <a:extLst>
-                        <a:ext uri="{28A0092B-C50C-407E-A947-70E740481C1C}">
-                          <a14:useLocalDpi xmlns:a14="http://schemas.microsoft.com/office/drawing/2010/main" val="0"/>
-                        </a:ext>
-                      </a:extLst>
-                    </a:blip>
-                    <a:srcRect/>
-                    <a:stretch>
-                      <a:fillRect/>
-                    </a:stretch>
-                  </pic:blipFill>
-                  <pic:spPr bwMode="auto">
-                    <a:xfrm>
-                      <a:off x="0" y="0"/>
-                      <a:ext cx="1989814" cy="1386840"/>
-                    </a:xfrm>
-                    <a:prstGeom prst="rect">
-                      <a:avLst/>
-                    </a:prstGeom>
-                    <a:noFill/>
-                    <a:ln>
-                      <a:solidFill>
-                        <a:schemeClr val="tx1"/>
-                      </a:solidFill>
-                    </a:ln>
-                  </pic:spPr>
-                </pic:pic>
-              </a:graphicData>
-            </a:graphic>
-          </wp:anchor>
-        </w:drawing>
-      </w:r>
-      <w:r>
-        <w:tab/>
-        <w:t>Platforms are safe space to step in to cross the river</w:t>
-      </w:r>
-    </w:p>
+        <w:t>Free To Use from open game assets</w:t>
+      </w:r>
+    </w:p>
+    <w:p/>
+    <w:p/>
     <w:p>
       <w:pPr>
         <w:jc w:val="both"/>
@@ -3453,7 +3638,6 @@
         <w:rPr>
           <w:noProof/>
         </w:rPr>
-        <w:lastRenderedPageBreak/>
         <w:drawing>
           <wp:inline distT="0" distB="0" distL="0" distR="0" wp14:anchorId="344A7C99" wp14:editId="1DFA2DFC">
             <wp:extent cx="1988820" cy="1988820"/>
@@ -3472,7 +3656,7 @@
                     </pic:cNvPicPr>
                   </pic:nvPicPr>
                   <pic:blipFill>
-                    <a:blip r:embed="rId25" cstate="print">
+                    <a:blip r:embed="rId26" cstate="print">
                       <a:extLst>
                         <a:ext uri="{28A0092B-C50C-407E-A947-70E740481C1C}">
                           <a14:useLocalDpi xmlns:a14="http://schemas.microsoft.com/office/drawing/2010/main" val="0"/>
@@ -3528,7 +3712,7 @@
         <w:rPr>
           <w:noProof/>
         </w:rPr>
-        <w:t>9</w:t>
+        <w:t>10</w:t>
       </w:r>
       <w:r>
         <w:rPr>
@@ -3565,6 +3749,20 @@
       <w:r>
         <w:tab/>
         <w:t>Bonus give the player more points when collected</w:t>
+      </w:r>
+    </w:p>
+    <w:p/>
+    <w:p/>
+    <w:p/>
+    <w:p/>
+    <w:p/>
+    <w:p>
+      <w:r>
+        <w:lastRenderedPageBreak/>
+        <w:t>License: Creative Commons BY 4.0 (CCBY4.0)</w:t>
+      </w:r>
+      <w:r>
+        <w:t xml:space="preserve"> – from itch.io</w:t>
       </w:r>
     </w:p>
     <w:p>
@@ -3594,7 +3792,7 @@
                     </pic:cNvPicPr>
                   </pic:nvPicPr>
                   <pic:blipFill>
-                    <a:blip r:embed="rId26">
+                    <a:blip r:embed="rId27">
                       <a:extLst>
                         <a:ext uri="{28A0092B-C50C-407E-A947-70E740481C1C}">
                           <a14:useLocalDpi xmlns:a14="http://schemas.microsoft.com/office/drawing/2010/main" val="0"/>
@@ -3649,7 +3847,7 @@
         <w:rPr>
           <w:noProof/>
         </w:rPr>
-        <w:t>10</w:t>
+        <w:t>11</w:t>
       </w:r>
       <w:r>
         <w:rPr>
@@ -3661,7 +3859,14 @@
         <w:t xml:space="preserve"> - chicken sprite</w:t>
       </w:r>
     </w:p>
-    <w:p/>
+    <w:p>
+      <w:r>
+        <w:t>Free To Use from op</w:t>
+      </w:r>
+      <w:r>
+        <w:t>en game assets</w:t>
+      </w:r>
+    </w:p>
     <w:p>
       <w:pPr>
         <w:pStyle w:val="ListParagraph"/>
@@ -3689,7 +3894,7 @@
                     </pic:cNvPicPr>
                   </pic:nvPicPr>
                   <pic:blipFill>
-                    <a:blip r:embed="rId27">
+                    <a:blip r:embed="rId28">
                       <a:extLst>
                         <a:ext uri="{28A0092B-C50C-407E-A947-70E740481C1C}">
                           <a14:useLocalDpi xmlns:a14="http://schemas.microsoft.com/office/drawing/2010/main" val="0"/>
@@ -3731,14 +3936,27 @@
       <w:r>
         <w:t xml:space="preserve">Figure </w:t>
       </w:r>
-      <w:fldSimple w:instr=" SEQ Figure \* ARABIC ">
-        <w:r>
-          <w:rPr>
-            <w:noProof/>
-          </w:rPr>
-          <w:t>11</w:t>
-        </w:r>
-      </w:fldSimple>
+      <w:r>
+        <w:fldChar w:fldCharType="begin"/>
+      </w:r>
+      <w:r>
+        <w:instrText xml:space="preserve"> SEQ Figure \* ARABIC </w:instrText>
+      </w:r>
+      <w:r>
+        <w:fldChar w:fldCharType="separate"/>
+      </w:r>
+      <w:r>
+        <w:rPr>
+          <w:noProof/>
+        </w:rPr>
+        <w:t>12</w:t>
+      </w:r>
+      <w:r>
+        <w:rPr>
+          <w:noProof/>
+        </w:rPr>
+        <w:fldChar w:fldCharType="end"/>
+      </w:r>
       <w:r>
         <w:t xml:space="preserve"> - bug sprite</w:t>
       </w:r>
@@ -3752,7 +3970,6 @@
       </w:pPr>
       <w:bookmarkStart w:id="14" w:name="_Toc83743804"/>
       <w:r>
-        <w:lastRenderedPageBreak/>
         <w:t>Scoring</w:t>
       </w:r>
       <w:bookmarkEnd w:id="14"/>
@@ -3956,20 +4173,21 @@
     </w:p>
     <w:tbl>
       <w:tblPr>
-        <w:tblW w:w="3320" w:type="dxa"/>
+        <w:tblW w:w="10201" w:type="dxa"/>
         <w:tblLook w:val="04A0" w:firstRow="1" w:lastRow="0" w:firstColumn="1" w:lastColumn="0" w:noHBand="0" w:noVBand="1"/>
       </w:tblPr>
       <w:tblGrid>
-        <w:gridCol w:w="1360"/>
-        <w:gridCol w:w="1960"/>
+        <w:gridCol w:w="1772"/>
+        <w:gridCol w:w="2554"/>
+        <w:gridCol w:w="5875"/>
       </w:tblGrid>
       <w:tr>
         <w:trPr>
-          <w:trHeight w:val="288"/>
+          <w:trHeight w:val="272"/>
         </w:trPr>
         <w:tc>
           <w:tcPr>
-            <w:tcW w:w="1360" w:type="dxa"/>
+            <w:tcW w:w="1772" w:type="dxa"/>
             <w:tcBorders>
               <w:top w:val="single" w:sz="4" w:space="0" w:color="auto"/>
               <w:left w:val="single" w:sz="4" w:space="0" w:color="auto"/>
@@ -4003,7 +4221,7 @@
         </w:tc>
         <w:tc>
           <w:tcPr>
-            <w:tcW w:w="1960" w:type="dxa"/>
+            <w:tcW w:w="2554" w:type="dxa"/>
             <w:tcBorders>
               <w:top w:val="single" w:sz="4" w:space="0" w:color="auto"/>
               <w:left w:val="nil"/>
@@ -4035,14 +4253,44 @@
             </w:r>
           </w:p>
         </w:tc>
+        <w:tc>
+          <w:tcPr>
+            <w:tcW w:w="5875" w:type="dxa"/>
+            <w:tcBorders>
+              <w:top w:val="single" w:sz="4" w:space="0" w:color="auto"/>
+              <w:left w:val="nil"/>
+              <w:bottom w:val="single" w:sz="4" w:space="0" w:color="auto"/>
+              <w:right w:val="single" w:sz="4" w:space="0" w:color="auto"/>
+            </w:tcBorders>
+          </w:tcPr>
+          <w:p>
+            <w:pPr>
+              <w:spacing w:after="0" w:line="240" w:lineRule="auto"/>
+              <w:jc w:val="center"/>
+              <w:rPr>
+                <w:rFonts w:ascii="Calibri" w:eastAsia="Times New Roman" w:hAnsi="Calibri" w:cs="Calibri"/>
+                <w:color w:val="000000"/>
+                <w:lang w:eastAsia="en-CA"/>
+              </w:rPr>
+            </w:pPr>
+            <w:r>
+              <w:rPr>
+                <w:rFonts w:ascii="Calibri" w:eastAsia="Times New Roman" w:hAnsi="Calibri" w:cs="Calibri"/>
+                <w:color w:val="000000"/>
+                <w:lang w:eastAsia="en-CA"/>
+              </w:rPr>
+              <w:t xml:space="preserve">License </w:t>
+            </w:r>
+          </w:p>
+        </w:tc>
       </w:tr>
       <w:tr>
         <w:trPr>
-          <w:trHeight w:val="288"/>
+          <w:trHeight w:val="272"/>
         </w:trPr>
         <w:tc>
           <w:tcPr>
-            <w:tcW w:w="1360" w:type="dxa"/>
+            <w:tcW w:w="1772" w:type="dxa"/>
             <w:tcBorders>
               <w:top w:val="nil"/>
               <w:left w:val="single" w:sz="4" w:space="0" w:color="auto"/>
@@ -4069,13 +4317,21 @@
                 <w:color w:val="000000"/>
                 <w:lang w:eastAsia="en-CA"/>
               </w:rPr>
-              <w:t xml:space="preserve">Background </w:t>
+              <w:t>Background</w:t>
+            </w:r>
+            <w:r>
+              <w:rPr>
+                <w:rFonts w:ascii="Calibri" w:eastAsia="Times New Roman" w:hAnsi="Calibri" w:cs="Calibri"/>
+                <w:color w:val="000000"/>
+                <w:lang w:eastAsia="en-CA"/>
+              </w:rPr>
+              <w:t xml:space="preserve"> Game</w:t>
             </w:r>
           </w:p>
         </w:tc>
         <w:tc>
           <w:tcPr>
-            <w:tcW w:w="1960" w:type="dxa"/>
+            <w:tcW w:w="2554" w:type="dxa"/>
             <w:tcBorders>
               <w:top w:val="nil"/>
               <w:left w:val="nil"/>
@@ -4106,14 +4362,203 @@
             </w:r>
           </w:p>
         </w:tc>
+        <w:tc>
+          <w:tcPr>
+            <w:tcW w:w="5875" w:type="dxa"/>
+            <w:tcBorders>
+              <w:top w:val="nil"/>
+              <w:left w:val="nil"/>
+              <w:bottom w:val="single" w:sz="4" w:space="0" w:color="auto"/>
+              <w:right w:val="single" w:sz="4" w:space="0" w:color="auto"/>
+            </w:tcBorders>
+          </w:tcPr>
+          <w:p>
+            <w:pPr>
+              <w:spacing w:after="0" w:line="240" w:lineRule="auto"/>
+              <w:rPr>
+                <w:rFonts w:ascii="Calibri" w:eastAsia="Times New Roman" w:hAnsi="Calibri" w:cs="Calibri"/>
+                <w:color w:val="000000"/>
+                <w:lang w:eastAsia="en-CA"/>
+              </w:rPr>
+            </w:pPr>
+            <w:r>
+              <w:rPr>
+                <w:rFonts w:ascii="Calibri" w:eastAsia="Times New Roman" w:hAnsi="Calibri" w:cs="Calibri"/>
+                <w:color w:val="000000"/>
+                <w:lang w:eastAsia="en-CA"/>
+              </w:rPr>
+              <w:t xml:space="preserve">The tracks can be used in </w:t>
+            </w:r>
+            <w:r>
+              <w:rPr>
+                <w:rFonts w:ascii="Calibri" w:eastAsia="Times New Roman" w:hAnsi="Calibri" w:cs="Calibri"/>
+                <w:color w:val="000000"/>
+                <w:lang w:eastAsia="en-CA"/>
+              </w:rPr>
+              <w:t>commercial</w:t>
+            </w:r>
+            <w:r>
+              <w:rPr>
+                <w:rFonts w:ascii="Calibri" w:eastAsia="Times New Roman" w:hAnsi="Calibri" w:cs="Calibri"/>
+                <w:color w:val="000000"/>
+                <w:lang w:eastAsia="en-CA"/>
+              </w:rPr>
+              <w:t xml:space="preserve"> games, movies, youtube videos, </w:t>
+            </w:r>
+            <w:proofErr w:type="gramStart"/>
+            <w:r>
+              <w:rPr>
+                <w:rFonts w:ascii="Calibri" w:eastAsia="Times New Roman" w:hAnsi="Calibri" w:cs="Calibri"/>
+                <w:color w:val="000000"/>
+                <w:lang w:eastAsia="en-CA"/>
+              </w:rPr>
+              <w:t>etc(</w:t>
+            </w:r>
+            <w:proofErr w:type="gramEnd"/>
+            <w:r>
+              <w:rPr>
+                <w:rFonts w:ascii="Calibri" w:eastAsia="Times New Roman" w:hAnsi="Calibri" w:cs="Calibri"/>
+                <w:color w:val="000000"/>
+                <w:lang w:eastAsia="en-CA"/>
+              </w:rPr>
+              <w:t>both free and paid version)</w:t>
+            </w:r>
+          </w:p>
+        </w:tc>
       </w:tr>
       <w:tr>
         <w:trPr>
-          <w:trHeight w:val="288"/>
+          <w:trHeight w:val="272"/>
         </w:trPr>
         <w:tc>
           <w:tcPr>
-            <w:tcW w:w="1360" w:type="dxa"/>
+            <w:tcW w:w="1772" w:type="dxa"/>
+            <w:tcBorders>
+              <w:top w:val="nil"/>
+              <w:left w:val="single" w:sz="4" w:space="0" w:color="auto"/>
+              <w:bottom w:val="single" w:sz="4" w:space="0" w:color="auto"/>
+              <w:right w:val="single" w:sz="4" w:space="0" w:color="auto"/>
+            </w:tcBorders>
+            <w:shd w:val="clear" w:color="auto" w:fill="auto"/>
+            <w:noWrap/>
+            <w:vAlign w:val="bottom"/>
+          </w:tcPr>
+          <w:p>
+            <w:pPr>
+              <w:spacing w:after="0" w:line="240" w:lineRule="auto"/>
+              <w:rPr>
+                <w:rFonts w:ascii="Calibri" w:eastAsia="Times New Roman" w:hAnsi="Calibri" w:cs="Calibri"/>
+                <w:color w:val="000000"/>
+                <w:lang w:eastAsia="en-CA"/>
+              </w:rPr>
+            </w:pPr>
+            <w:r>
+              <w:rPr>
+                <w:rFonts w:ascii="Calibri" w:eastAsia="Times New Roman" w:hAnsi="Calibri" w:cs="Calibri"/>
+                <w:color w:val="000000"/>
+                <w:lang w:eastAsia="en-CA"/>
+              </w:rPr>
+              <w:t>Background in menu</w:t>
+            </w:r>
+          </w:p>
+        </w:tc>
+        <w:tc>
+          <w:tcPr>
+            <w:tcW w:w="2554" w:type="dxa"/>
+            <w:tcBorders>
+              <w:top w:val="nil"/>
+              <w:left w:val="nil"/>
+              <w:bottom w:val="single" w:sz="4" w:space="0" w:color="auto"/>
+              <w:right w:val="single" w:sz="4" w:space="0" w:color="auto"/>
+            </w:tcBorders>
+            <w:shd w:val="clear" w:color="auto" w:fill="auto"/>
+            <w:noWrap/>
+            <w:vAlign w:val="bottom"/>
+          </w:tcPr>
+          <w:p>
+            <w:pPr>
+              <w:spacing w:after="0" w:line="240" w:lineRule="auto"/>
+              <w:rPr>
+                <w:rFonts w:ascii="Calibri" w:eastAsia="Times New Roman" w:hAnsi="Calibri" w:cs="Calibri"/>
+                <w:color w:val="000000"/>
+                <w:lang w:eastAsia="en-CA"/>
+              </w:rPr>
+            </w:pPr>
+            <w:r>
+              <w:rPr>
+                <w:rFonts w:ascii="Calibri" w:eastAsia="Times New Roman" w:hAnsi="Calibri" w:cs="Calibri"/>
+                <w:color w:val="000000"/>
+                <w:lang w:eastAsia="en-CA"/>
+              </w:rPr>
+              <w:t>mahali-pazuri</w:t>
+            </w:r>
+            <w:r>
+              <w:rPr>
+                <w:rFonts w:ascii="Calibri" w:eastAsia="Times New Roman" w:hAnsi="Calibri" w:cs="Calibri"/>
+                <w:color w:val="000000"/>
+                <w:lang w:eastAsia="en-CA"/>
+              </w:rPr>
+              <w:t>.wav</w:t>
+            </w:r>
+          </w:p>
+        </w:tc>
+        <w:tc>
+          <w:tcPr>
+            <w:tcW w:w="5875" w:type="dxa"/>
+            <w:tcBorders>
+              <w:top w:val="nil"/>
+              <w:left w:val="nil"/>
+              <w:bottom w:val="single" w:sz="4" w:space="0" w:color="auto"/>
+              <w:right w:val="single" w:sz="4" w:space="0" w:color="auto"/>
+            </w:tcBorders>
+          </w:tcPr>
+          <w:p>
+            <w:pPr>
+              <w:spacing w:after="0" w:line="240" w:lineRule="auto"/>
+              <w:ind w:firstLine="720"/>
+              <w:rPr>
+                <w:rFonts w:ascii="Calibri" w:eastAsia="Times New Roman" w:hAnsi="Calibri" w:cs="Calibri"/>
+                <w:color w:val="000000"/>
+                <w:lang w:eastAsia="en-CA"/>
+              </w:rPr>
+            </w:pPr>
+            <w:r>
+              <w:rPr>
+                <w:rFonts w:ascii="Calibri" w:eastAsia="Times New Roman" w:hAnsi="Calibri" w:cs="Calibri"/>
+                <w:color w:val="000000"/>
+                <w:lang w:eastAsia="en-CA"/>
+              </w:rPr>
+              <w:t>Contains music ©2021 Joshua McLean (https://joshua-mclean.itch.io)</w:t>
+            </w:r>
+          </w:p>
+          <w:p>
+            <w:pPr>
+              <w:spacing w:after="0" w:line="240" w:lineRule="auto"/>
+              <w:ind w:firstLine="720"/>
+              <w:rPr>
+                <w:rFonts w:ascii="Calibri" w:eastAsia="Times New Roman" w:hAnsi="Calibri" w:cs="Calibri"/>
+                <w:color w:val="000000"/>
+                <w:lang w:eastAsia="en-CA"/>
+              </w:rPr>
+            </w:pPr>
+            <w:r>
+              <w:rPr>
+                <w:rFonts w:ascii="Calibri" w:eastAsia="Times New Roman" w:hAnsi="Calibri" w:cs="Calibri"/>
+                <w:color w:val="000000"/>
+                <w:lang w:eastAsia="en-CA"/>
+              </w:rPr>
+              <w:t>Licensed under Creative Commons Attribution 4.0 International</w:t>
+            </w:r>
+          </w:p>
+        </w:tc>
+      </w:tr>
+      <w:tr>
+        <w:trPr>
+          <w:trHeight w:val="272"/>
+        </w:trPr>
+        <w:tc>
+          <w:tcPr>
+            <w:tcW w:w="1772" w:type="dxa"/>
             <w:tcBorders>
               <w:top w:val="nil"/>
               <w:left w:val="single" w:sz="4" w:space="0" w:color="auto"/>
@@ -4146,7 +4591,7 @@
         </w:tc>
         <w:tc>
           <w:tcPr>
-            <w:tcW w:w="1960" w:type="dxa"/>
+            <w:tcW w:w="2554" w:type="dxa"/>
             <w:tcBorders>
               <w:top w:val="nil"/>
               <w:left w:val="nil"/>
@@ -4177,14 +4622,59 @@
             </w:r>
           </w:p>
         </w:tc>
+        <w:tc>
+          <w:tcPr>
+            <w:tcW w:w="5875" w:type="dxa"/>
+            <w:tcBorders>
+              <w:top w:val="nil"/>
+              <w:left w:val="nil"/>
+              <w:bottom w:val="single" w:sz="4" w:space="0" w:color="auto"/>
+              <w:right w:val="single" w:sz="4" w:space="0" w:color="auto"/>
+            </w:tcBorders>
+          </w:tcPr>
+          <w:p>
+            <w:pPr>
+              <w:spacing w:after="0" w:line="240" w:lineRule="auto"/>
+              <w:rPr>
+                <w:rFonts w:ascii="Calibri" w:eastAsia="Times New Roman" w:hAnsi="Calibri" w:cs="Calibri"/>
+                <w:color w:val="000000"/>
+                <w:lang w:eastAsia="en-CA"/>
+              </w:rPr>
+            </w:pPr>
+            <w:r>
+              <w:rPr>
+                <w:rFonts w:ascii="Calibri" w:eastAsia="Times New Roman" w:hAnsi="Calibri" w:cs="Calibri"/>
+                <w:color w:val="000000"/>
+                <w:lang w:eastAsia="en-CA"/>
+              </w:rPr>
+              <w:t>You may use and edit these assets for both non-commercial and commercial games</w:t>
+            </w:r>
+            <w:r>
+              <w:rPr>
+                <w:rFonts w:ascii="Calibri" w:eastAsia="Times New Roman" w:hAnsi="Calibri" w:cs="Calibri"/>
+                <w:color w:val="000000"/>
+                <w:lang w:eastAsia="en-CA"/>
+              </w:rPr>
+              <w:t xml:space="preserve">. </w:t>
+            </w:r>
+            <w:r>
+              <w:rPr>
+                <w:rFonts w:ascii="Calibri" w:eastAsia="Times New Roman" w:hAnsi="Calibri" w:cs="Calibri"/>
+                <w:color w:val="000000"/>
+                <w:lang w:eastAsia="en-CA"/>
+              </w:rPr>
+              <w:t>https://www.jdwasabi.com/store/8-bit-16-bit-sound-effects-x25-pack</w:t>
+            </w:r>
+          </w:p>
+        </w:tc>
       </w:tr>
       <w:tr>
         <w:trPr>
-          <w:trHeight w:val="288"/>
+          <w:trHeight w:val="272"/>
         </w:trPr>
         <w:tc>
           <w:tcPr>
-            <w:tcW w:w="1360" w:type="dxa"/>
+            <w:tcW w:w="1772" w:type="dxa"/>
             <w:tcBorders>
               <w:top w:val="nil"/>
               <w:left w:val="single" w:sz="4" w:space="0" w:color="auto"/>
@@ -4211,13 +4701,13 @@
                 <w:color w:val="000000"/>
                 <w:lang w:eastAsia="en-CA"/>
               </w:rPr>
-              <w:t xml:space="preserve">get bonus </w:t>
+              <w:t>get bonus</w:t>
             </w:r>
           </w:p>
         </w:tc>
         <w:tc>
           <w:tcPr>
-            <w:tcW w:w="1960" w:type="dxa"/>
+            <w:tcW w:w="2554" w:type="dxa"/>
             <w:tcBorders>
               <w:top w:val="nil"/>
               <w:left w:val="nil"/>
@@ -4248,14 +4738,59 @@
             </w:r>
           </w:p>
         </w:tc>
+        <w:tc>
+          <w:tcPr>
+            <w:tcW w:w="5875" w:type="dxa"/>
+            <w:tcBorders>
+              <w:top w:val="nil"/>
+              <w:left w:val="nil"/>
+              <w:bottom w:val="single" w:sz="4" w:space="0" w:color="auto"/>
+              <w:right w:val="single" w:sz="4" w:space="0" w:color="auto"/>
+            </w:tcBorders>
+          </w:tcPr>
+          <w:p>
+            <w:pPr>
+              <w:spacing w:after="0" w:line="240" w:lineRule="auto"/>
+              <w:rPr>
+                <w:rFonts w:ascii="Calibri" w:eastAsia="Times New Roman" w:hAnsi="Calibri" w:cs="Calibri"/>
+                <w:color w:val="000000"/>
+                <w:lang w:eastAsia="en-CA"/>
+              </w:rPr>
+            </w:pPr>
+            <w:r>
+              <w:rPr>
+                <w:rFonts w:ascii="Calibri" w:eastAsia="Times New Roman" w:hAnsi="Calibri" w:cs="Calibri"/>
+                <w:color w:val="000000"/>
+                <w:lang w:eastAsia="en-CA"/>
+              </w:rPr>
+              <w:t>You may use and edit these assets for both non-commercial and commercial games</w:t>
+            </w:r>
+            <w:r>
+              <w:rPr>
+                <w:rFonts w:ascii="Calibri" w:eastAsia="Times New Roman" w:hAnsi="Calibri" w:cs="Calibri"/>
+                <w:color w:val="000000"/>
+                <w:lang w:eastAsia="en-CA"/>
+              </w:rPr>
+              <w:t xml:space="preserve">. </w:t>
+            </w:r>
+            <w:r>
+              <w:rPr>
+                <w:rFonts w:ascii="Calibri" w:eastAsia="Times New Roman" w:hAnsi="Calibri" w:cs="Calibri"/>
+                <w:color w:val="000000"/>
+                <w:lang w:eastAsia="en-CA"/>
+              </w:rPr>
+              <w:t>https://www.jdwasabi.com/store/8-bit-16-bit-sound-effects-x25-pack</w:t>
+            </w:r>
+          </w:p>
+        </w:tc>
       </w:tr>
       <w:tr>
         <w:trPr>
-          <w:trHeight w:val="288"/>
+          <w:trHeight w:val="272"/>
         </w:trPr>
         <w:tc>
           <w:tcPr>
-            <w:tcW w:w="1360" w:type="dxa"/>
+            <w:tcW w:w="1772" w:type="dxa"/>
             <w:tcBorders>
               <w:top w:val="nil"/>
               <w:left w:val="single" w:sz="4" w:space="0" w:color="auto"/>
@@ -4282,13 +4817,13 @@
                 <w:color w:val="000000"/>
                 <w:lang w:eastAsia="en-CA"/>
               </w:rPr>
-              <w:t xml:space="preserve">get hit </w:t>
+              <w:t>get hit</w:t>
             </w:r>
           </w:p>
         </w:tc>
         <w:tc>
           <w:tcPr>
-            <w:tcW w:w="1960" w:type="dxa"/>
+            <w:tcW w:w="2554" w:type="dxa"/>
             <w:tcBorders>
               <w:top w:val="nil"/>
               <w:left w:val="nil"/>
@@ -4319,14 +4854,59 @@
             </w:r>
           </w:p>
         </w:tc>
+        <w:tc>
+          <w:tcPr>
+            <w:tcW w:w="5875" w:type="dxa"/>
+            <w:tcBorders>
+              <w:top w:val="nil"/>
+              <w:left w:val="nil"/>
+              <w:bottom w:val="single" w:sz="4" w:space="0" w:color="auto"/>
+              <w:right w:val="single" w:sz="4" w:space="0" w:color="auto"/>
+            </w:tcBorders>
+          </w:tcPr>
+          <w:p>
+            <w:pPr>
+              <w:spacing w:after="0" w:line="240" w:lineRule="auto"/>
+              <w:rPr>
+                <w:rFonts w:ascii="Calibri" w:eastAsia="Times New Roman" w:hAnsi="Calibri" w:cs="Calibri"/>
+                <w:color w:val="000000"/>
+                <w:lang w:eastAsia="en-CA"/>
+              </w:rPr>
+            </w:pPr>
+            <w:r>
+              <w:rPr>
+                <w:rFonts w:ascii="Calibri" w:eastAsia="Times New Roman" w:hAnsi="Calibri" w:cs="Calibri"/>
+                <w:color w:val="000000"/>
+                <w:lang w:eastAsia="en-CA"/>
+              </w:rPr>
+              <w:t>You may use and edit these assets for both non-commercial and commercial games</w:t>
+            </w:r>
+            <w:r>
+              <w:rPr>
+                <w:rFonts w:ascii="Calibri" w:eastAsia="Times New Roman" w:hAnsi="Calibri" w:cs="Calibri"/>
+                <w:color w:val="000000"/>
+                <w:lang w:eastAsia="en-CA"/>
+              </w:rPr>
+              <w:t xml:space="preserve">. </w:t>
+            </w:r>
+            <w:r>
+              <w:rPr>
+                <w:rFonts w:ascii="Calibri" w:eastAsia="Times New Roman" w:hAnsi="Calibri" w:cs="Calibri"/>
+                <w:color w:val="000000"/>
+                <w:lang w:eastAsia="en-CA"/>
+              </w:rPr>
+              <w:t>https://www.jdwasabi.com/store/8-bit-16-bit-sound-effects-x25-pack</w:t>
+            </w:r>
+          </w:p>
+        </w:tc>
       </w:tr>
       <w:tr>
         <w:trPr>
-          <w:trHeight w:val="288"/>
+          <w:trHeight w:val="272"/>
         </w:trPr>
         <w:tc>
           <w:tcPr>
-            <w:tcW w:w="1360" w:type="dxa"/>
+            <w:tcW w:w="1772" w:type="dxa"/>
             <w:tcBorders>
               <w:top w:val="nil"/>
               <w:left w:val="single" w:sz="4" w:space="0" w:color="auto"/>
@@ -4359,7 +4939,7 @@
         </w:tc>
         <w:tc>
           <w:tcPr>
-            <w:tcW w:w="1960" w:type="dxa"/>
+            <w:tcW w:w="2554" w:type="dxa"/>
             <w:tcBorders>
               <w:top w:val="nil"/>
               <w:left w:val="nil"/>
@@ -4390,6 +4970,51 @@
             </w:r>
           </w:p>
         </w:tc>
+        <w:tc>
+          <w:tcPr>
+            <w:tcW w:w="5875" w:type="dxa"/>
+            <w:tcBorders>
+              <w:top w:val="nil"/>
+              <w:left w:val="nil"/>
+              <w:bottom w:val="single" w:sz="4" w:space="0" w:color="auto"/>
+              <w:right w:val="single" w:sz="4" w:space="0" w:color="auto"/>
+            </w:tcBorders>
+          </w:tcPr>
+          <w:p>
+            <w:pPr>
+              <w:spacing w:after="0" w:line="240" w:lineRule="auto"/>
+              <w:rPr>
+                <w:rFonts w:ascii="Calibri" w:eastAsia="Times New Roman" w:hAnsi="Calibri" w:cs="Calibri"/>
+                <w:color w:val="000000"/>
+                <w:lang w:eastAsia="en-CA"/>
+              </w:rPr>
+            </w:pPr>
+            <w:r>
+              <w:rPr>
+                <w:rFonts w:ascii="Calibri" w:eastAsia="Times New Roman" w:hAnsi="Calibri" w:cs="Calibri"/>
+                <w:color w:val="000000"/>
+                <w:lang w:eastAsia="en-CA"/>
+              </w:rPr>
+              <w:t>You may use and edit these assets for both non-commercial and commercial games</w:t>
+            </w:r>
+            <w:r>
+              <w:rPr>
+                <w:rFonts w:ascii="Calibri" w:eastAsia="Times New Roman" w:hAnsi="Calibri" w:cs="Calibri"/>
+                <w:color w:val="000000"/>
+                <w:lang w:eastAsia="en-CA"/>
+              </w:rPr>
+              <w:t xml:space="preserve">. </w:t>
+            </w:r>
+            <w:r>
+              <w:rPr>
+                <w:rFonts w:ascii="Calibri" w:eastAsia="Times New Roman" w:hAnsi="Calibri" w:cs="Calibri"/>
+                <w:color w:val="000000"/>
+                <w:lang w:eastAsia="en-CA"/>
+              </w:rPr>
+              <w:t>https://www.jdwasabi.com/store/8-bit-16-bit-sound-effects-x25-pack</w:t>
+            </w:r>
+          </w:p>
+        </w:tc>
       </w:tr>
     </w:tbl>
     <w:p>
@@ -4400,6 +5025,426 @@
           <w:szCs w:val="24"/>
         </w:rPr>
       </w:pPr>
+    </w:p>
+    <w:p>
+      <w:pPr>
+        <w:pStyle w:val="Heading1"/>
+      </w:pPr>
+      <w:r>
+        <w:t>Assets</w:t>
+      </w:r>
+      <w:r>
+        <w:t xml:space="preserve"> in Game</w:t>
+      </w:r>
+    </w:p>
+    <w:p>
+      <w:pPr>
+        <w:pStyle w:val="Heading2"/>
+      </w:pPr>
+      <w:r>
+        <w:tab/>
+        <w:t>Start screen</w:t>
+      </w:r>
+    </w:p>
+    <w:p>
+      <w:pPr>
+        <w:keepNext/>
+      </w:pPr>
+      <w:r>
+        <w:rPr>
+          <w:noProof/>
+        </w:rPr>
+        <w:drawing>
+          <wp:inline distT="0" distB="0" distL="0" distR="0" wp14:anchorId="2D637C68" wp14:editId="5355E8FF">
+            <wp:extent cx="5943600" cy="2762250"/>
+            <wp:effectExtent l="0" t="0" r="0" b="0"/>
+            <wp:docPr id="16" name="Picture 16" descr="Graphical user interface&#10;&#10;Description automatically generated"/>
+            <wp:cNvGraphicFramePr>
+              <a:graphicFrameLocks xmlns:a="http://schemas.openxmlformats.org/drawingml/2006/main" noChangeAspect="1"/>
+            </wp:cNvGraphicFramePr>
+            <a:graphic xmlns:a="http://schemas.openxmlformats.org/drawingml/2006/main">
+              <a:graphicData uri="http://schemas.openxmlformats.org/drawingml/2006/picture">
+                <pic:pic xmlns:pic="http://schemas.openxmlformats.org/drawingml/2006/picture">
+                  <pic:nvPicPr>
+                    <pic:cNvPr id="16" name="Picture 16" descr="Graphical user interface&#10;&#10;Description automatically generated"/>
+                    <pic:cNvPicPr/>
+                  </pic:nvPicPr>
+                  <pic:blipFill>
+                    <a:blip r:embed="rId29"/>
+                    <a:stretch>
+                      <a:fillRect/>
+                    </a:stretch>
+                  </pic:blipFill>
+                  <pic:spPr>
+                    <a:xfrm>
+                      <a:off x="0" y="0"/>
+                      <a:ext cx="5943600" cy="2762250"/>
+                    </a:xfrm>
+                    <a:prstGeom prst="rect">
+                      <a:avLst/>
+                    </a:prstGeom>
+                  </pic:spPr>
+                </pic:pic>
+              </a:graphicData>
+            </a:graphic>
+          </wp:inline>
+        </w:drawing>
+      </w:r>
+    </w:p>
+    <w:p>
+      <w:pPr>
+        <w:pStyle w:val="Caption"/>
+      </w:pPr>
+      <w:r>
+        <w:t xml:space="preserve">Figure </w:t>
+      </w:r>
+      <w:r>
+        <w:fldChar w:fldCharType="begin"/>
+      </w:r>
+      <w:r>
+        <w:instrText xml:space="preserve"> SEQ Figure \* ARABIC </w:instrText>
+      </w:r>
+      <w:r>
+        <w:fldChar w:fldCharType="separate"/>
+      </w:r>
+      <w:r>
+        <w:rPr>
+          <w:noProof/>
+        </w:rPr>
+        <w:t>13</w:t>
+      </w:r>
+      <w:r>
+        <w:fldChar w:fldCharType="end"/>
+      </w:r>
+      <w:r>
+        <w:t xml:space="preserve"> - Start screen in game</w:t>
+      </w:r>
+    </w:p>
+    <w:p/>
+    <w:p>
+      <w:pPr>
+        <w:pStyle w:val="Heading2"/>
+        <w:rPr>
+          <w:b/>
+          <w:sz w:val="24"/>
+          <w:szCs w:val="24"/>
+        </w:rPr>
+      </w:pPr>
+      <w:r>
+        <w:rPr>
+          <w:b/>
+          <w:sz w:val="24"/>
+          <w:szCs w:val="24"/>
+        </w:rPr>
+        <w:lastRenderedPageBreak/>
+        <w:tab/>
+      </w:r>
+    </w:p>
+    <w:p>
+      <w:pPr>
+        <w:pStyle w:val="Heading2"/>
+        <w:rPr>
+          <w:b/>
+          <w:sz w:val="24"/>
+          <w:szCs w:val="24"/>
+        </w:rPr>
+      </w:pPr>
+      <w:r>
+        <w:t>Instruction’s</w:t>
+      </w:r>
+      <w:r>
+        <w:t xml:space="preserve"> screen</w:t>
+      </w:r>
+    </w:p>
+    <w:p>
+      <w:pPr>
+        <w:pStyle w:val="Heading2"/>
+      </w:pPr>
+      <w:r>
+        <w:rPr>
+          <w:noProof/>
+        </w:rPr>
+        <w:drawing>
+          <wp:inline distT="0" distB="0" distL="0" distR="0" wp14:anchorId="239035B9" wp14:editId="2E5C7B17">
+            <wp:extent cx="5943600" cy="2810510"/>
+            <wp:effectExtent l="0" t="0" r="0" b="8890"/>
+            <wp:docPr id="18" name="Picture 18" descr="A screenshot of a video game&#10;&#10;Description automatically generated"/>
+            <wp:cNvGraphicFramePr>
+              <a:graphicFrameLocks xmlns:a="http://schemas.openxmlformats.org/drawingml/2006/main" noChangeAspect="1"/>
+            </wp:cNvGraphicFramePr>
+            <a:graphic xmlns:a="http://schemas.openxmlformats.org/drawingml/2006/main">
+              <a:graphicData uri="http://schemas.openxmlformats.org/drawingml/2006/picture">
+                <pic:pic xmlns:pic="http://schemas.openxmlformats.org/drawingml/2006/picture">
+                  <pic:nvPicPr>
+                    <pic:cNvPr id="18" name="Picture 18" descr="A screenshot of a video game&#10;&#10;Description automatically generated"/>
+                    <pic:cNvPicPr/>
+                  </pic:nvPicPr>
+                  <pic:blipFill>
+                    <a:blip r:embed="rId30"/>
+                    <a:stretch>
+                      <a:fillRect/>
+                    </a:stretch>
+                  </pic:blipFill>
+                  <pic:spPr>
+                    <a:xfrm>
+                      <a:off x="0" y="0"/>
+                      <a:ext cx="5943600" cy="2810510"/>
+                    </a:xfrm>
+                    <a:prstGeom prst="rect">
+                      <a:avLst/>
+                    </a:prstGeom>
+                  </pic:spPr>
+                </pic:pic>
+              </a:graphicData>
+            </a:graphic>
+          </wp:inline>
+        </w:drawing>
+      </w:r>
+    </w:p>
+    <w:p>
+      <w:pPr>
+        <w:pStyle w:val="Caption"/>
+        <w:rPr>
+          <w:b/>
+          <w:sz w:val="24"/>
+          <w:szCs w:val="24"/>
+        </w:rPr>
+      </w:pPr>
+      <w:r>
+        <w:t xml:space="preserve">Figure </w:t>
+      </w:r>
+      <w:r>
+        <w:fldChar w:fldCharType="begin"/>
+      </w:r>
+      <w:r>
+        <w:instrText xml:space="preserve"> SEQ Figure \* ARABIC </w:instrText>
+      </w:r>
+      <w:r>
+        <w:fldChar w:fldCharType="separate"/>
+      </w:r>
+      <w:r>
+        <w:rPr>
+          <w:noProof/>
+        </w:rPr>
+        <w:t>14</w:t>
+      </w:r>
+      <w:r>
+        <w:fldChar w:fldCharType="end"/>
+      </w:r>
+      <w:r>
+        <w:t xml:space="preserve"> - Instructions in game</w:t>
+      </w:r>
+    </w:p>
+    <w:p>
+      <w:pPr>
+        <w:pStyle w:val="Heading2"/>
+        <w:rPr>
+          <w:b/>
+          <w:sz w:val="24"/>
+          <w:szCs w:val="24"/>
+        </w:rPr>
+      </w:pPr>
+    </w:p>
+    <w:p>
+      <w:pPr>
+        <w:pStyle w:val="Heading2"/>
+        <w:rPr>
+          <w:b/>
+          <w:sz w:val="24"/>
+          <w:szCs w:val="24"/>
+        </w:rPr>
+      </w:pPr>
+    </w:p>
+    <w:p>
+      <w:pPr>
+        <w:pStyle w:val="Heading2"/>
+        <w:rPr>
+          <w:b/>
+          <w:sz w:val="24"/>
+          <w:szCs w:val="24"/>
+        </w:rPr>
+      </w:pPr>
+      <w:r>
+        <w:t>Game Screen</w:t>
+      </w:r>
+    </w:p>
+    <w:p>
+      <w:pPr>
+        <w:rPr>
+          <w:b/>
+          <w:sz w:val="24"/>
+          <w:szCs w:val="24"/>
+        </w:rPr>
+      </w:pPr>
+    </w:p>
+    <w:p>
+      <w:pPr>
+        <w:keepNext/>
+      </w:pPr>
+      <w:r>
+        <w:rPr>
+          <w:noProof/>
+        </w:rPr>
+        <w:drawing>
+          <wp:inline distT="0" distB="0" distL="0" distR="0" wp14:anchorId="642608FA" wp14:editId="0F8EFD23">
+            <wp:extent cx="5943600" cy="2747645"/>
+            <wp:effectExtent l="0" t="0" r="0" b="0"/>
+            <wp:docPr id="17" name="Picture 17" descr="A screenshot of a video game&#10;&#10;Description automatically generated"/>
+            <wp:cNvGraphicFramePr>
+              <a:graphicFrameLocks xmlns:a="http://schemas.openxmlformats.org/drawingml/2006/main" noChangeAspect="1"/>
+            </wp:cNvGraphicFramePr>
+            <a:graphic xmlns:a="http://schemas.openxmlformats.org/drawingml/2006/main">
+              <a:graphicData uri="http://schemas.openxmlformats.org/drawingml/2006/picture">
+                <pic:pic xmlns:pic="http://schemas.openxmlformats.org/drawingml/2006/picture">
+                  <pic:nvPicPr>
+                    <pic:cNvPr id="17" name="Picture 17" descr="A screenshot of a video game&#10;&#10;Description automatically generated"/>
+                    <pic:cNvPicPr/>
+                  </pic:nvPicPr>
+                  <pic:blipFill>
+                    <a:blip r:embed="rId31"/>
+                    <a:stretch>
+                      <a:fillRect/>
+                    </a:stretch>
+                  </pic:blipFill>
+                  <pic:spPr>
+                    <a:xfrm>
+                      <a:off x="0" y="0"/>
+                      <a:ext cx="5943600" cy="2747645"/>
+                    </a:xfrm>
+                    <a:prstGeom prst="rect">
+                      <a:avLst/>
+                    </a:prstGeom>
+                  </pic:spPr>
+                </pic:pic>
+              </a:graphicData>
+            </a:graphic>
+          </wp:inline>
+        </w:drawing>
+      </w:r>
+    </w:p>
+    <w:p>
+      <w:pPr>
+        <w:pStyle w:val="Caption"/>
+      </w:pPr>
+      <w:r>
+        <w:t xml:space="preserve">Figure </w:t>
+      </w:r>
+      <w:r>
+        <w:fldChar w:fldCharType="begin"/>
+      </w:r>
+      <w:r>
+        <w:instrText xml:space="preserve"> SEQ Figure \* ARABIC </w:instrText>
+      </w:r>
+      <w:r>
+        <w:fldChar w:fldCharType="separate"/>
+      </w:r>
+      <w:r>
+        <w:rPr>
+          <w:noProof/>
+        </w:rPr>
+        <w:t>15</w:t>
+      </w:r>
+      <w:r>
+        <w:fldChar w:fldCharType="end"/>
+      </w:r>
+      <w:r>
+        <w:t xml:space="preserve"> - Game screen in game</w:t>
+      </w:r>
+    </w:p>
+    <w:p/>
+    <w:p>
+      <w:pPr>
+        <w:pStyle w:val="Heading2"/>
+        <w:rPr>
+          <w:b/>
+          <w:sz w:val="24"/>
+          <w:szCs w:val="24"/>
+        </w:rPr>
+      </w:pPr>
+      <w:r>
+        <w:lastRenderedPageBreak/>
+        <w:t xml:space="preserve">Game </w:t>
+      </w:r>
+      <w:r>
+        <w:t xml:space="preserve">Over </w:t>
+      </w:r>
+      <w:r>
+        <w:t>Screen</w:t>
+      </w:r>
+    </w:p>
+    <w:p>
+      <w:pPr>
+        <w:keepNext/>
+      </w:pPr>
+      <w:r>
+        <w:rPr>
+          <w:noProof/>
+        </w:rPr>
+        <w:drawing>
+          <wp:inline distT="0" distB="0" distL="0" distR="0" wp14:anchorId="68EA805A" wp14:editId="58B01292">
+            <wp:extent cx="5943600" cy="2799715"/>
+            <wp:effectExtent l="0" t="0" r="0" b="635"/>
+            <wp:docPr id="19" name="Picture 19" descr="A screenshot of a video game&#10;&#10;Description automatically generated"/>
+            <wp:cNvGraphicFramePr>
+              <a:graphicFrameLocks xmlns:a="http://schemas.openxmlformats.org/drawingml/2006/main" noChangeAspect="1"/>
+            </wp:cNvGraphicFramePr>
+            <a:graphic xmlns:a="http://schemas.openxmlformats.org/drawingml/2006/main">
+              <a:graphicData uri="http://schemas.openxmlformats.org/drawingml/2006/picture">
+                <pic:pic xmlns:pic="http://schemas.openxmlformats.org/drawingml/2006/picture">
+                  <pic:nvPicPr>
+                    <pic:cNvPr id="19" name="Picture 19" descr="A screenshot of a video game&#10;&#10;Description automatically generated"/>
+                    <pic:cNvPicPr/>
+                  </pic:nvPicPr>
+                  <pic:blipFill>
+                    <a:blip r:embed="rId32"/>
+                    <a:stretch>
+                      <a:fillRect/>
+                    </a:stretch>
+                  </pic:blipFill>
+                  <pic:spPr>
+                    <a:xfrm>
+                      <a:off x="0" y="0"/>
+                      <a:ext cx="5943600" cy="2799715"/>
+                    </a:xfrm>
+                    <a:prstGeom prst="rect">
+                      <a:avLst/>
+                    </a:prstGeom>
+                  </pic:spPr>
+                </pic:pic>
+              </a:graphicData>
+            </a:graphic>
+          </wp:inline>
+        </w:drawing>
+      </w:r>
+    </w:p>
+    <w:p>
+      <w:pPr>
+        <w:pStyle w:val="Caption"/>
+      </w:pPr>
+      <w:r>
+        <w:t xml:space="preserve">Figure </w:t>
+      </w:r>
+      <w:r>
+        <w:fldChar w:fldCharType="begin"/>
+      </w:r>
+      <w:r>
+        <w:instrText xml:space="preserve"> SEQ Figure \* ARABIC </w:instrText>
+      </w:r>
+      <w:r>
+        <w:fldChar w:fldCharType="separate"/>
+      </w:r>
+      <w:r>
+        <w:rPr>
+          <w:noProof/>
+        </w:rPr>
+        <w:t>16</w:t>
+      </w:r>
+      <w:r>
+        <w:fldChar w:fldCharType="end"/>
+      </w:r>
+      <w:r>
+        <w:t xml:space="preserve"> - Game over screen in game</w:t>
+      </w:r>
     </w:p>
     <w:p>
       <w:pPr>
@@ -6176,7 +7221,12 @@
 </file>
 
 <file path=customXml/item3.xml><?xml version="1.0" encoding="utf-8"?>
-<ct:contentTypeSchema xmlns:ct="http://schemas.microsoft.com/office/2006/metadata/contentType" xmlns:ma="http://schemas.microsoft.com/office/2006/metadata/properties/metaAttributes" ct:_="" ma:_="" ma:contentTypeName="TemplateFile" ma:contentTypeID="0x0101006EDDDB5EE6D98C44930B742096920B300400F5B6D36B3EF94B4E9A635CDF2A18F5B8" ma:contentTypeVersion="33" ma:contentTypeDescription="Create a new document." ma:contentTypeScope="" ma:versionID="37d3ec2b48d53e45b233ad8f52fe1b11"/>
+<?mso-contentType ?>
+<FormTemplates xmlns="http://schemas.microsoft.com/sharepoint/v3/contenttype/forms">
+  <Display>DocumentLibraryForm</Display>
+  <Edit>AssetEditForm</Edit>
+  <New>DocumentLibraryForm</New>
+</FormTemplates>
 </file>
 
 <file path=customXml/item4.xml><?xml version="1.0" encoding="utf-8"?>
@@ -6184,12 +7234,7 @@
 </file>
 
 <file path=customXml/item5.xml><?xml version="1.0" encoding="utf-8"?>
-<?mso-contentType ?>
-<FormTemplates xmlns="http://schemas.microsoft.com/sharepoint/v3/contenttype/forms">
-  <Display>DocumentLibraryForm</Display>
-  <Edit>AssetEditForm</Edit>
-  <New>DocumentLibraryForm</New>
-</FormTemplates>
+<ct:contentTypeSchema xmlns:ct="http://schemas.microsoft.com/office/2006/metadata/contentType" xmlns:ma="http://schemas.microsoft.com/office/2006/metadata/properties/metaAttributes" ct:_="" ma:_="" ma:contentTypeName="TemplateFile" ma:contentTypeID="0x0101006EDDDB5EE6D98C44930B742096920B300400F5B6D36B3EF94B4E9A635CDF2A18F5B8" ma:contentTypeVersion="33" ma:contentTypeDescription="Create a new document." ma:contentTypeScope="" ma:versionID="37d3ec2b48d53e45b233ad8f52fe1b11"/>
 </file>
 
 <file path=customXml/itemProps1.xml><?xml version="1.0" encoding="utf-8"?>
@@ -6210,10 +7255,9 @@
 </file>
 
 <file path=customXml/itemProps3.xml><?xml version="1.0" encoding="utf-8"?>
-<ds:datastoreItem xmlns:ds="http://schemas.openxmlformats.org/officeDocument/2006/customXml" ds:itemID="{F9F1F569-4C10-4968-8575-367736BE939A}">
+<ds:datastoreItem xmlns:ds="http://schemas.openxmlformats.org/officeDocument/2006/customXml" ds:itemID="{DF8A6096-AC3C-41A5-9CB9-998E1823050B}">
   <ds:schemaRefs>
-    <ds:schemaRef ds:uri="http://schemas.microsoft.com/office/2006/metadata/contentType"/>
-    <ds:schemaRef ds:uri="http://schemas.microsoft.com/office/2006/metadata/properties/metaAttributes"/>
+    <ds:schemaRef ds:uri="http://schemas.microsoft.com/sharepoint/v3/contenttype/forms"/>
   </ds:schemaRefs>
 </ds:datastoreItem>
 </file>
@@ -6227,9 +7271,10 @@
 </file>
 
 <file path=customXml/itemProps5.xml><?xml version="1.0" encoding="utf-8"?>
-<ds:datastoreItem xmlns:ds="http://schemas.openxmlformats.org/officeDocument/2006/customXml" ds:itemID="{DF8A6096-AC3C-41A5-9CB9-998E1823050B}">
+<ds:datastoreItem xmlns:ds="http://schemas.openxmlformats.org/officeDocument/2006/customXml" ds:itemID="{F9F1F569-4C10-4968-8575-367736BE939A}">
   <ds:schemaRefs>
-    <ds:schemaRef ds:uri="http://schemas.microsoft.com/sharepoint/v3/contenttype/forms"/>
+    <ds:schemaRef ds:uri="http://schemas.microsoft.com/office/2006/metadata/contentType"/>
+    <ds:schemaRef ds:uri="http://schemas.microsoft.com/office/2006/metadata/properties/metaAttributes"/>
   </ds:schemaRefs>
 </ds:datastoreItem>
 </file>
</xml_diff>

<commit_message>
simple player movement added / Sound Manager and sounds added
</commit_message>
<xml_diff>
--- a/RoadCrossing - GDD.docx
+++ b/RoadCrossing - GDD.docx
@@ -744,7 +744,7 @@
           <w:r>
             <w:fldChar w:fldCharType="separate"/>
           </w:r>
-          <w:hyperlink w:anchor="_Toc83743791" w:history="1">
+          <w:hyperlink w:anchor="_Toc83916414" w:history="1">
             <w:r>
               <w:rPr>
                 <w:rStyle w:val="Hyperlink"/>
@@ -771,7 +771,7 @@
                 <w:noProof/>
                 <w:webHidden/>
               </w:rPr>
-              <w:instrText xml:space="preserve"> PAGEREF _Toc83743791 \h </w:instrText>
+              <w:instrText xml:space="preserve"> PAGEREF _Toc83916414 \h </w:instrText>
             </w:r>
             <w:r>
               <w:rPr>
@@ -791,7 +791,7 @@
                 <w:noProof/>
                 <w:webHidden/>
               </w:rPr>
-              <w:t>3</w:t>
+              <w:t>4</w:t>
             </w:r>
             <w:r>
               <w:rPr>
@@ -813,7 +813,7 @@
               <w:lang w:eastAsia="en-CA"/>
             </w:rPr>
           </w:pPr>
-          <w:hyperlink w:anchor="_Toc83743792" w:history="1">
+          <w:hyperlink w:anchor="_Toc83916415" w:history="1">
             <w:r>
               <w:rPr>
                 <w:rStyle w:val="Hyperlink"/>
@@ -840,7 +840,7 @@
                 <w:noProof/>
                 <w:webHidden/>
               </w:rPr>
-              <w:instrText xml:space="preserve"> PAGEREF _Toc83743792 \h </w:instrText>
+              <w:instrText xml:space="preserve"> PAGEREF _Toc83916415 \h </w:instrText>
             </w:r>
             <w:r>
               <w:rPr>
@@ -860,7 +860,7 @@
                 <w:noProof/>
                 <w:webHidden/>
               </w:rPr>
-              <w:t>3</w:t>
+              <w:t>4</w:t>
             </w:r>
             <w:r>
               <w:rPr>
@@ -882,7 +882,7 @@
               <w:lang w:eastAsia="en-CA"/>
             </w:rPr>
           </w:pPr>
-          <w:hyperlink w:anchor="_Toc83743793" w:history="1">
+          <w:hyperlink w:anchor="_Toc83916416" w:history="1">
             <w:r>
               <w:rPr>
                 <w:rStyle w:val="Hyperlink"/>
@@ -909,7 +909,7 @@
                 <w:noProof/>
                 <w:webHidden/>
               </w:rPr>
-              <w:instrText xml:space="preserve"> PAGEREF _Toc83743793 \h </w:instrText>
+              <w:instrText xml:space="preserve"> PAGEREF _Toc83916416 \h </w:instrText>
             </w:r>
             <w:r>
               <w:rPr>
@@ -929,7 +929,7 @@
                 <w:noProof/>
                 <w:webHidden/>
               </w:rPr>
-              <w:t>3</w:t>
+              <w:t>4</w:t>
             </w:r>
             <w:r>
               <w:rPr>
@@ -951,7 +951,7 @@
               <w:lang w:eastAsia="en-CA"/>
             </w:rPr>
           </w:pPr>
-          <w:hyperlink w:anchor="_Toc83743794" w:history="1">
+          <w:hyperlink w:anchor="_Toc83916417" w:history="1">
             <w:r>
               <w:rPr>
                 <w:rStyle w:val="Hyperlink"/>
@@ -978,7 +978,7 @@
                 <w:noProof/>
                 <w:webHidden/>
               </w:rPr>
-              <w:instrText xml:space="preserve"> PAGEREF _Toc83743794 \h </w:instrText>
+              <w:instrText xml:space="preserve"> PAGEREF _Toc83916417 \h </w:instrText>
             </w:r>
             <w:r>
               <w:rPr>
@@ -998,7 +998,7 @@
                 <w:noProof/>
                 <w:webHidden/>
               </w:rPr>
-              <w:t>3</w:t>
+              <w:t>4</w:t>
             </w:r>
             <w:r>
               <w:rPr>
@@ -1020,7 +1020,7 @@
               <w:lang w:eastAsia="en-CA"/>
             </w:rPr>
           </w:pPr>
-          <w:hyperlink w:anchor="_Toc83743795" w:history="1">
+          <w:hyperlink w:anchor="_Toc83916418" w:history="1">
             <w:r>
               <w:rPr>
                 <w:rStyle w:val="Hyperlink"/>
@@ -1047,7 +1047,7 @@
                 <w:noProof/>
                 <w:webHidden/>
               </w:rPr>
-              <w:instrText xml:space="preserve"> PAGEREF _Toc83743795 \h </w:instrText>
+              <w:instrText xml:space="preserve"> PAGEREF _Toc83916418 \h </w:instrText>
             </w:r>
             <w:r>
               <w:rPr>
@@ -1067,7 +1067,7 @@
                 <w:noProof/>
                 <w:webHidden/>
               </w:rPr>
-              <w:t>4</w:t>
+              <w:t>5</w:t>
             </w:r>
             <w:r>
               <w:rPr>
@@ -1089,7 +1089,7 @@
               <w:lang w:eastAsia="en-CA"/>
             </w:rPr>
           </w:pPr>
-          <w:hyperlink w:anchor="_Toc83743796" w:history="1">
+          <w:hyperlink w:anchor="_Toc83916419" w:history="1">
             <w:r>
               <w:rPr>
                 <w:rStyle w:val="Hyperlink"/>
@@ -1116,7 +1116,7 @@
                 <w:noProof/>
                 <w:webHidden/>
               </w:rPr>
-              <w:instrText xml:space="preserve"> PAGEREF _Toc83743796 \h </w:instrText>
+              <w:instrText xml:space="preserve"> PAGEREF _Toc83916419 \h </w:instrText>
             </w:r>
             <w:r>
               <w:rPr>
@@ -1136,7 +1136,7 @@
                 <w:noProof/>
                 <w:webHidden/>
               </w:rPr>
-              <w:t>4</w:t>
+              <w:t>5</w:t>
             </w:r>
             <w:r>
               <w:rPr>
@@ -1158,13 +1158,13 @@
               <w:lang w:eastAsia="en-CA"/>
             </w:rPr>
           </w:pPr>
-          <w:hyperlink w:anchor="_Toc83743797" w:history="1">
+          <w:hyperlink w:anchor="_Toc83916420" w:history="1">
             <w:r>
               <w:rPr>
                 <w:rStyle w:val="Hyperlink"/>
                 <w:noProof/>
               </w:rPr>
-              <w:t>Play Screen</w:t>
+              <w:t>Instructions Screen</w:t>
             </w:r>
             <w:r>
               <w:rPr>
@@ -1185,7 +1185,7 @@
                 <w:noProof/>
                 <w:webHidden/>
               </w:rPr>
-              <w:instrText xml:space="preserve"> PAGEREF _Toc83743797 \h </w:instrText>
+              <w:instrText xml:space="preserve"> PAGEREF _Toc83916420 \h </w:instrText>
             </w:r>
             <w:r>
               <w:rPr>
@@ -1227,13 +1227,13 @@
               <w:lang w:eastAsia="en-CA"/>
             </w:rPr>
           </w:pPr>
-          <w:hyperlink w:anchor="_Toc83743798" w:history="1">
+          <w:hyperlink w:anchor="_Toc83916421" w:history="1">
             <w:r>
               <w:rPr>
                 <w:rStyle w:val="Hyperlink"/>
                 <w:noProof/>
               </w:rPr>
-              <w:t>End Screen</w:t>
+              <w:t>Play Screen</w:t>
             </w:r>
             <w:r>
               <w:rPr>
@@ -1254,7 +1254,7 @@
                 <w:noProof/>
                 <w:webHidden/>
               </w:rPr>
-              <w:instrText xml:space="preserve"> PAGEREF _Toc83743798 \h </w:instrText>
+              <w:instrText xml:space="preserve"> PAGEREF _Toc83916421 \h </w:instrText>
             </w:r>
             <w:r>
               <w:rPr>
@@ -1296,13 +1296,13 @@
               <w:lang w:eastAsia="en-CA"/>
             </w:rPr>
           </w:pPr>
-          <w:hyperlink w:anchor="_Toc83743799" w:history="1">
+          <w:hyperlink w:anchor="_Toc83916422" w:history="1">
             <w:r>
               <w:rPr>
                 <w:rStyle w:val="Hyperlink"/>
                 <w:noProof/>
               </w:rPr>
-              <w:t>Levels</w:t>
+              <w:t>End Screen</w:t>
             </w:r>
             <w:r>
               <w:rPr>
@@ -1323,7 +1323,7 @@
                 <w:noProof/>
                 <w:webHidden/>
               </w:rPr>
-              <w:instrText xml:space="preserve"> PAGEREF _Toc83743799 \h </w:instrText>
+              <w:instrText xml:space="preserve"> PAGEREF _Toc83916422 \h </w:instrText>
             </w:r>
             <w:r>
               <w:rPr>
@@ -1343,7 +1343,7 @@
                 <w:noProof/>
                 <w:webHidden/>
               </w:rPr>
-              <w:t>6</w:t>
+              <w:t>7</w:t>
             </w:r>
             <w:r>
               <w:rPr>
@@ -1365,12 +1365,81 @@
               <w:lang w:eastAsia="en-CA"/>
             </w:rPr>
           </w:pPr>
-          <w:hyperlink w:anchor="_Toc83743800" w:history="1">
+          <w:hyperlink w:anchor="_Toc83916423" w:history="1">
             <w:r>
               <w:rPr>
                 <w:rStyle w:val="Hyperlink"/>
                 <w:noProof/>
               </w:rPr>
+              <w:t>Levels</w:t>
+            </w:r>
+            <w:r>
+              <w:rPr>
+                <w:noProof/>
+                <w:webHidden/>
+              </w:rPr>
+              <w:tab/>
+            </w:r>
+            <w:r>
+              <w:rPr>
+                <w:noProof/>
+                <w:webHidden/>
+              </w:rPr>
+              <w:fldChar w:fldCharType="begin"/>
+            </w:r>
+            <w:r>
+              <w:rPr>
+                <w:noProof/>
+                <w:webHidden/>
+              </w:rPr>
+              <w:instrText xml:space="preserve"> PAGEREF _Toc83916423 \h </w:instrText>
+            </w:r>
+            <w:r>
+              <w:rPr>
+                <w:noProof/>
+                <w:webHidden/>
+              </w:rPr>
+            </w:r>
+            <w:r>
+              <w:rPr>
+                <w:noProof/>
+                <w:webHidden/>
+              </w:rPr>
+              <w:fldChar w:fldCharType="separate"/>
+            </w:r>
+            <w:r>
+              <w:rPr>
+                <w:noProof/>
+                <w:webHidden/>
+              </w:rPr>
+              <w:t>7</w:t>
+            </w:r>
+            <w:r>
+              <w:rPr>
+                <w:noProof/>
+                <w:webHidden/>
+              </w:rPr>
+              <w:fldChar w:fldCharType="end"/>
+            </w:r>
+          </w:hyperlink>
+        </w:p>
+        <w:p>
+          <w:pPr>
+            <w:pStyle w:val="TOC1"/>
+            <w:tabs>
+              <w:tab w:val="right" w:leader="dot" w:pos="9350"/>
+            </w:tabs>
+            <w:rPr>
+              <w:noProof/>
+              <w:lang w:eastAsia="en-CA"/>
+            </w:rPr>
+          </w:pPr>
+          <w:hyperlink w:anchor="_Toc83916424" w:history="1">
+            <w:r>
+              <w:rPr>
+                <w:rStyle w:val="Hyperlink"/>
+                <w:noProof/>
+              </w:rPr>
               <w:t>Characters</w:t>
             </w:r>
             <w:r>
@@ -1392,7 +1461,7 @@
                 <w:noProof/>
                 <w:webHidden/>
               </w:rPr>
-              <w:instrText xml:space="preserve"> PAGEREF _Toc83743800 \h </w:instrText>
+              <w:instrText xml:space="preserve"> PAGEREF _Toc83916424 \h </w:instrText>
             </w:r>
             <w:r>
               <w:rPr>
@@ -1412,7 +1481,7 @@
                 <w:noProof/>
                 <w:webHidden/>
               </w:rPr>
-              <w:t>7</w:t>
+              <w:t>8</w:t>
             </w:r>
             <w:r>
               <w:rPr>
@@ -1434,7 +1503,7 @@
               <w:lang w:eastAsia="en-CA"/>
             </w:rPr>
           </w:pPr>
-          <w:hyperlink w:anchor="_Toc83743801" w:history="1">
+          <w:hyperlink w:anchor="_Toc83916425" w:history="1">
             <w:r>
               <w:rPr>
                 <w:rStyle w:val="Hyperlink"/>
@@ -1461,7 +1530,7 @@
                 <w:noProof/>
                 <w:webHidden/>
               </w:rPr>
-              <w:instrText xml:space="preserve"> PAGEREF _Toc83743801 \h </w:instrText>
+              <w:instrText xml:space="preserve"> PAGEREF _Toc83916425 \h </w:instrText>
             </w:r>
             <w:r>
               <w:rPr>
@@ -1481,7 +1550,7 @@
                 <w:noProof/>
                 <w:webHidden/>
               </w:rPr>
-              <w:t>7</w:t>
+              <w:t>8</w:t>
             </w:r>
             <w:r>
               <w:rPr>
@@ -1503,7 +1572,7 @@
               <w:lang w:eastAsia="en-CA"/>
             </w:rPr>
           </w:pPr>
-          <w:hyperlink w:anchor="_Toc83743802" w:history="1">
+          <w:hyperlink w:anchor="_Toc83916426" w:history="1">
             <w:r>
               <w:rPr>
                 <w:rStyle w:val="Hyperlink"/>
@@ -1530,7 +1599,7 @@
                 <w:noProof/>
                 <w:webHidden/>
               </w:rPr>
-              <w:instrText xml:space="preserve"> PAGEREF _Toc83743802 \h </w:instrText>
+              <w:instrText xml:space="preserve"> PAGEREF _Toc83916426 \h </w:instrText>
             </w:r>
             <w:r>
               <w:rPr>
@@ -1550,7 +1619,7 @@
                 <w:noProof/>
                 <w:webHidden/>
               </w:rPr>
-              <w:t>8</w:t>
+              <w:t>9</w:t>
             </w:r>
             <w:r>
               <w:rPr>
@@ -1572,7 +1641,7 @@
               <w:lang w:eastAsia="en-CA"/>
             </w:rPr>
           </w:pPr>
-          <w:hyperlink w:anchor="_Toc83743803" w:history="1">
+          <w:hyperlink w:anchor="_Toc83916427" w:history="1">
             <w:r>
               <w:rPr>
                 <w:rStyle w:val="Hyperlink"/>
@@ -1599,7 +1668,7 @@
                 <w:noProof/>
                 <w:webHidden/>
               </w:rPr>
-              <w:instrText xml:space="preserve"> PAGEREF _Toc83743803 \h </w:instrText>
+              <w:instrText xml:space="preserve"> PAGEREF _Toc83916427 \h </w:instrText>
             </w:r>
             <w:r>
               <w:rPr>
@@ -1619,7 +1688,7 @@
                 <w:noProof/>
                 <w:webHidden/>
               </w:rPr>
-              <w:t>9</w:t>
+              <w:t>10</w:t>
             </w:r>
             <w:r>
               <w:rPr>
@@ -1641,7 +1710,7 @@
               <w:lang w:eastAsia="en-CA"/>
             </w:rPr>
           </w:pPr>
-          <w:hyperlink w:anchor="_Toc83743804" w:history="1">
+          <w:hyperlink w:anchor="_Toc83916428" w:history="1">
             <w:r>
               <w:rPr>
                 <w:rStyle w:val="Hyperlink"/>
@@ -1668,7 +1737,7 @@
                 <w:noProof/>
                 <w:webHidden/>
               </w:rPr>
-              <w:instrText xml:space="preserve"> PAGEREF _Toc83743804 \h </w:instrText>
+              <w:instrText xml:space="preserve"> PAGEREF _Toc83916428 \h </w:instrText>
             </w:r>
             <w:r>
               <w:rPr>
@@ -1688,7 +1757,7 @@
                 <w:noProof/>
                 <w:webHidden/>
               </w:rPr>
-              <w:t>10</w:t>
+              <w:t>11</w:t>
             </w:r>
             <w:r>
               <w:rPr>
@@ -1710,7 +1779,7 @@
               <w:lang w:eastAsia="en-CA"/>
             </w:rPr>
           </w:pPr>
-          <w:hyperlink w:anchor="_Toc83743805" w:history="1">
+          <w:hyperlink w:anchor="_Toc83916429" w:history="1">
             <w:r>
               <w:rPr>
                 <w:rStyle w:val="Hyperlink"/>
@@ -1737,7 +1806,7 @@
                 <w:noProof/>
                 <w:webHidden/>
               </w:rPr>
-              <w:instrText xml:space="preserve"> PAGEREF _Toc83743805 \h </w:instrText>
+              <w:instrText xml:space="preserve"> PAGEREF _Toc83916429 \h </w:instrText>
             </w:r>
             <w:r>
               <w:rPr>
@@ -1757,7 +1826,7 @@
                 <w:noProof/>
                 <w:webHidden/>
               </w:rPr>
-              <w:t>11</w:t>
+              <w:t>12</w:t>
             </w:r>
             <w:r>
               <w:rPr>
@@ -1779,12 +1848,462 @@
               <w:lang w:eastAsia="en-CA"/>
             </w:rPr>
           </w:pPr>
-          <w:hyperlink w:anchor="_Toc83743806" w:history="1">
+          <w:hyperlink w:anchor="_Toc83916430" w:history="1">
             <w:r>
               <w:rPr>
                 <w:rStyle w:val="Hyperlink"/>
                 <w:noProof/>
               </w:rPr>
+              <w:t>Assets in Game</w:t>
+            </w:r>
+            <w:r>
+              <w:rPr>
+                <w:noProof/>
+                <w:webHidden/>
+              </w:rPr>
+              <w:tab/>
+            </w:r>
+            <w:r>
+              <w:rPr>
+                <w:noProof/>
+                <w:webHidden/>
+              </w:rPr>
+              <w:fldChar w:fldCharType="begin"/>
+            </w:r>
+            <w:r>
+              <w:rPr>
+                <w:noProof/>
+                <w:webHidden/>
+              </w:rPr>
+              <w:instrText xml:space="preserve"> PAGEREF _Toc83916430 \h </w:instrText>
+            </w:r>
+            <w:r>
+              <w:rPr>
+                <w:noProof/>
+                <w:webHidden/>
+              </w:rPr>
+            </w:r>
+            <w:r>
+              <w:rPr>
+                <w:noProof/>
+                <w:webHidden/>
+              </w:rPr>
+              <w:fldChar w:fldCharType="separate"/>
+            </w:r>
+            <w:r>
+              <w:rPr>
+                <w:noProof/>
+                <w:webHidden/>
+              </w:rPr>
+              <w:t>12</w:t>
+            </w:r>
+            <w:r>
+              <w:rPr>
+                <w:noProof/>
+                <w:webHidden/>
+              </w:rPr>
+              <w:fldChar w:fldCharType="end"/>
+            </w:r>
+          </w:hyperlink>
+        </w:p>
+        <w:p>
+          <w:pPr>
+            <w:pStyle w:val="TOC2"/>
+            <w:tabs>
+              <w:tab w:val="right" w:leader="dot" w:pos="9350"/>
+            </w:tabs>
+            <w:rPr>
+              <w:noProof/>
+              <w:lang w:eastAsia="en-CA"/>
+            </w:rPr>
+          </w:pPr>
+          <w:hyperlink w:anchor="_Toc83916431" w:history="1">
+            <w:r>
+              <w:rPr>
+                <w:rStyle w:val="Hyperlink"/>
+                <w:noProof/>
+              </w:rPr>
+              <w:t>Start screen</w:t>
+            </w:r>
+            <w:r>
+              <w:rPr>
+                <w:noProof/>
+                <w:webHidden/>
+              </w:rPr>
+              <w:tab/>
+            </w:r>
+            <w:r>
+              <w:rPr>
+                <w:noProof/>
+                <w:webHidden/>
+              </w:rPr>
+              <w:fldChar w:fldCharType="begin"/>
+            </w:r>
+            <w:r>
+              <w:rPr>
+                <w:noProof/>
+                <w:webHidden/>
+              </w:rPr>
+              <w:instrText xml:space="preserve"> PAGEREF _Toc83916431 \h </w:instrText>
+            </w:r>
+            <w:r>
+              <w:rPr>
+                <w:noProof/>
+                <w:webHidden/>
+              </w:rPr>
+            </w:r>
+            <w:r>
+              <w:rPr>
+                <w:noProof/>
+                <w:webHidden/>
+              </w:rPr>
+              <w:fldChar w:fldCharType="separate"/>
+            </w:r>
+            <w:r>
+              <w:rPr>
+                <w:noProof/>
+                <w:webHidden/>
+              </w:rPr>
+              <w:t>12</w:t>
+            </w:r>
+            <w:r>
+              <w:rPr>
+                <w:noProof/>
+                <w:webHidden/>
+              </w:rPr>
+              <w:fldChar w:fldCharType="end"/>
+            </w:r>
+          </w:hyperlink>
+        </w:p>
+        <w:p>
+          <w:pPr>
+            <w:pStyle w:val="TOC2"/>
+            <w:tabs>
+              <w:tab w:val="right" w:leader="dot" w:pos="9350"/>
+            </w:tabs>
+            <w:rPr>
+              <w:noProof/>
+              <w:lang w:eastAsia="en-CA"/>
+            </w:rPr>
+          </w:pPr>
+          <w:hyperlink w:anchor="_Toc83916432" w:history="1">
+            <w:r>
+              <w:rPr>
+                <w:rStyle w:val="Hyperlink"/>
+                <w:noProof/>
+              </w:rPr>
+              <w:t>Instruction’s screen</w:t>
+            </w:r>
+            <w:r>
+              <w:rPr>
+                <w:noProof/>
+                <w:webHidden/>
+              </w:rPr>
+              <w:tab/>
+            </w:r>
+            <w:r>
+              <w:rPr>
+                <w:noProof/>
+                <w:webHidden/>
+              </w:rPr>
+              <w:fldChar w:fldCharType="begin"/>
+            </w:r>
+            <w:r>
+              <w:rPr>
+                <w:noProof/>
+                <w:webHidden/>
+              </w:rPr>
+              <w:instrText xml:space="preserve"> PAGEREF _Toc83916432 \h </w:instrText>
+            </w:r>
+            <w:r>
+              <w:rPr>
+                <w:noProof/>
+                <w:webHidden/>
+              </w:rPr>
+            </w:r>
+            <w:r>
+              <w:rPr>
+                <w:noProof/>
+                <w:webHidden/>
+              </w:rPr>
+              <w:fldChar w:fldCharType="separate"/>
+            </w:r>
+            <w:r>
+              <w:rPr>
+                <w:noProof/>
+                <w:webHidden/>
+              </w:rPr>
+              <w:t>13</w:t>
+            </w:r>
+            <w:r>
+              <w:rPr>
+                <w:noProof/>
+                <w:webHidden/>
+              </w:rPr>
+              <w:fldChar w:fldCharType="end"/>
+            </w:r>
+          </w:hyperlink>
+        </w:p>
+        <w:p>
+          <w:pPr>
+            <w:pStyle w:val="TOC2"/>
+            <w:tabs>
+              <w:tab w:val="right" w:leader="dot" w:pos="9350"/>
+            </w:tabs>
+            <w:rPr>
+              <w:noProof/>
+              <w:lang w:eastAsia="en-CA"/>
+            </w:rPr>
+          </w:pPr>
+          <w:hyperlink w:anchor="_Toc83916433" w:history="1">
+            <w:bookmarkStart w:id="1" w:name="_Toc83916382"/>
+            <w:r>
+              <w:rPr>
+                <w:rStyle w:val="Hyperlink"/>
+                <w:noProof/>
+              </w:rPr>
+              <w:drawing>
+                <wp:inline distT="0" distB="0" distL="0" distR="0" wp14:anchorId="301293AA" wp14:editId="53B7A025">
+                  <wp:extent cx="5943600" cy="2810510"/>
+                  <wp:effectExtent l="0" t="0" r="0" b="8890"/>
+                  <wp:docPr id="22" name="Picture 22" descr="A screenshot of a video game&#10;&#10;Description automatically generated"/>
+                  <wp:cNvGraphicFramePr>
+                    <a:graphicFrameLocks xmlns:a="http://schemas.openxmlformats.org/drawingml/2006/main" noChangeAspect="1"/>
+                  </wp:cNvGraphicFramePr>
+                  <a:graphic xmlns:a="http://schemas.openxmlformats.org/drawingml/2006/main">
+                    <a:graphicData uri="http://schemas.openxmlformats.org/drawingml/2006/picture">
+                      <pic:pic xmlns:pic="http://schemas.openxmlformats.org/drawingml/2006/picture">
+                        <pic:nvPicPr>
+                          <pic:cNvPr id="18" name="Picture 18" descr="A screenshot of a video game&#10;&#10;Description automatically generated"/>
+                          <pic:cNvPicPr/>
+                        </pic:nvPicPr>
+                        <pic:blipFill>
+                          <a:blip r:embed="rId13"/>
+                          <a:stretch>
+                            <a:fillRect/>
+                          </a:stretch>
+                        </pic:blipFill>
+                        <pic:spPr>
+                          <a:xfrm>
+                            <a:off x="0" y="0"/>
+                            <a:ext cx="5943600" cy="2810510"/>
+                          </a:xfrm>
+                          <a:prstGeom prst="rect">
+                            <a:avLst/>
+                          </a:prstGeom>
+                        </pic:spPr>
+                      </pic:pic>
+                    </a:graphicData>
+                  </a:graphic>
+                </wp:inline>
+              </w:drawing>
+            </w:r>
+            <w:bookmarkEnd w:id="1"/>
+            <w:r>
+              <w:rPr>
+                <w:noProof/>
+                <w:webHidden/>
+              </w:rPr>
+              <w:tab/>
+            </w:r>
+            <w:r>
+              <w:rPr>
+                <w:noProof/>
+                <w:webHidden/>
+              </w:rPr>
+              <w:fldChar w:fldCharType="begin"/>
+            </w:r>
+            <w:r>
+              <w:rPr>
+                <w:noProof/>
+                <w:webHidden/>
+              </w:rPr>
+              <w:instrText xml:space="preserve"> PAGEREF _Toc83916433 \h </w:instrText>
+            </w:r>
+            <w:r>
+              <w:rPr>
+                <w:noProof/>
+                <w:webHidden/>
+              </w:rPr>
+            </w:r>
+            <w:r>
+              <w:rPr>
+                <w:noProof/>
+                <w:webHidden/>
+              </w:rPr>
+              <w:fldChar w:fldCharType="separate"/>
+            </w:r>
+            <w:r>
+              <w:rPr>
+                <w:noProof/>
+                <w:webHidden/>
+              </w:rPr>
+              <w:t>13</w:t>
+            </w:r>
+            <w:r>
+              <w:rPr>
+                <w:noProof/>
+                <w:webHidden/>
+              </w:rPr>
+              <w:fldChar w:fldCharType="end"/>
+            </w:r>
+          </w:hyperlink>
+        </w:p>
+        <w:p>
+          <w:pPr>
+            <w:pStyle w:val="TOC2"/>
+            <w:tabs>
+              <w:tab w:val="right" w:leader="dot" w:pos="9350"/>
+            </w:tabs>
+            <w:rPr>
+              <w:noProof/>
+              <w:lang w:eastAsia="en-CA"/>
+            </w:rPr>
+          </w:pPr>
+          <w:hyperlink w:anchor="_Toc83916434" w:history="1">
+            <w:r>
+              <w:rPr>
+                <w:rStyle w:val="Hyperlink"/>
+                <w:noProof/>
+              </w:rPr>
+              <w:t>Game Screen</w:t>
+            </w:r>
+            <w:r>
+              <w:rPr>
+                <w:noProof/>
+                <w:webHidden/>
+              </w:rPr>
+              <w:tab/>
+            </w:r>
+            <w:r>
+              <w:rPr>
+                <w:noProof/>
+                <w:webHidden/>
+              </w:rPr>
+              <w:fldChar w:fldCharType="begin"/>
+            </w:r>
+            <w:r>
+              <w:rPr>
+                <w:noProof/>
+                <w:webHidden/>
+              </w:rPr>
+              <w:instrText xml:space="preserve"> PAGEREF _Toc83916434 \h </w:instrText>
+            </w:r>
+            <w:r>
+              <w:rPr>
+                <w:noProof/>
+                <w:webHidden/>
+              </w:rPr>
+            </w:r>
+            <w:r>
+              <w:rPr>
+                <w:noProof/>
+                <w:webHidden/>
+              </w:rPr>
+              <w:fldChar w:fldCharType="separate"/>
+            </w:r>
+            <w:r>
+              <w:rPr>
+                <w:noProof/>
+                <w:webHidden/>
+              </w:rPr>
+              <w:t>13</w:t>
+            </w:r>
+            <w:r>
+              <w:rPr>
+                <w:noProof/>
+                <w:webHidden/>
+              </w:rPr>
+              <w:fldChar w:fldCharType="end"/>
+            </w:r>
+          </w:hyperlink>
+        </w:p>
+        <w:p>
+          <w:pPr>
+            <w:pStyle w:val="TOC2"/>
+            <w:tabs>
+              <w:tab w:val="right" w:leader="dot" w:pos="9350"/>
+            </w:tabs>
+            <w:rPr>
+              <w:noProof/>
+              <w:lang w:eastAsia="en-CA"/>
+            </w:rPr>
+          </w:pPr>
+          <w:hyperlink w:anchor="_Toc83916435" w:history="1">
+            <w:r>
+              <w:rPr>
+                <w:rStyle w:val="Hyperlink"/>
+                <w:noProof/>
+              </w:rPr>
+              <w:t>Game Over Screen</w:t>
+            </w:r>
+            <w:r>
+              <w:rPr>
+                <w:noProof/>
+                <w:webHidden/>
+              </w:rPr>
+              <w:tab/>
+            </w:r>
+            <w:r>
+              <w:rPr>
+                <w:noProof/>
+                <w:webHidden/>
+              </w:rPr>
+              <w:fldChar w:fldCharType="begin"/>
+            </w:r>
+            <w:r>
+              <w:rPr>
+                <w:noProof/>
+                <w:webHidden/>
+              </w:rPr>
+              <w:instrText xml:space="preserve"> PAGEREF _Toc83916435 \h </w:instrText>
+            </w:r>
+            <w:r>
+              <w:rPr>
+                <w:noProof/>
+                <w:webHidden/>
+              </w:rPr>
+            </w:r>
+            <w:r>
+              <w:rPr>
+                <w:noProof/>
+                <w:webHidden/>
+              </w:rPr>
+              <w:fldChar w:fldCharType="separate"/>
+            </w:r>
+            <w:r>
+              <w:rPr>
+                <w:noProof/>
+                <w:webHidden/>
+              </w:rPr>
+              <w:t>14</w:t>
+            </w:r>
+            <w:r>
+              <w:rPr>
+                <w:noProof/>
+                <w:webHidden/>
+              </w:rPr>
+              <w:fldChar w:fldCharType="end"/>
+            </w:r>
+          </w:hyperlink>
+        </w:p>
+        <w:p>
+          <w:pPr>
+            <w:pStyle w:val="TOC1"/>
+            <w:tabs>
+              <w:tab w:val="right" w:leader="dot" w:pos="9350"/>
+            </w:tabs>
+            <w:rPr>
+              <w:noProof/>
+              <w:lang w:eastAsia="en-CA"/>
+            </w:rPr>
+          </w:pPr>
+          <w:hyperlink w:anchor="_Toc83916436" w:history="1">
+            <w:r>
+              <w:rPr>
+                <w:rStyle w:val="Hyperlink"/>
+                <w:noProof/>
+              </w:rPr>
               <w:t>Future Features</w:t>
             </w:r>
             <w:r>
@@ -1806,7 +2325,7 @@
                 <w:noProof/>
                 <w:webHidden/>
               </w:rPr>
-              <w:instrText xml:space="preserve"> PAGEREF _Toc83743806 \h </w:instrText>
+              <w:instrText xml:space="preserve"> PAGEREF _Toc83916436 \h </w:instrText>
             </w:r>
             <w:r>
               <w:rPr>
@@ -1826,7 +2345,7 @@
                 <w:noProof/>
                 <w:webHidden/>
               </w:rPr>
-              <w:t>11</w:t>
+              <w:t>14</w:t>
             </w:r>
             <w:r>
               <w:rPr>
@@ -1861,10 +2380,10 @@
           <w:u w:val="single"/>
         </w:rPr>
         <w:sectPr>
-          <w:headerReference w:type="even" r:id="rId13"/>
-          <w:headerReference w:type="default" r:id="rId14"/>
-          <w:footerReference w:type="even" r:id="rId15"/>
-          <w:footerReference w:type="default" r:id="rId16"/>
+          <w:headerReference w:type="even" r:id="rId14"/>
+          <w:headerReference w:type="default" r:id="rId15"/>
+          <w:footerReference w:type="even" r:id="rId16"/>
+          <w:footerReference w:type="default" r:id="rId17"/>
           <w:pgSz w:w="12240" w:h="15840"/>
           <w:pgMar w:top="1440" w:right="1440" w:bottom="1440" w:left="1440" w:header="720" w:footer="720" w:gutter="0"/>
           <w:pgBorders w:offsetFrom="page">
@@ -1883,12 +2402,12 @@
       <w:pPr>
         <w:pStyle w:val="Heading1"/>
       </w:pPr>
-      <w:bookmarkStart w:id="1" w:name="_Toc83743791"/>
+      <w:bookmarkStart w:id="2" w:name="_Toc83916414"/>
       <w:r>
         <w:lastRenderedPageBreak/>
         <w:t>Game Overview</w:t>
       </w:r>
-      <w:bookmarkEnd w:id="1"/>
+      <w:bookmarkEnd w:id="2"/>
       <w:r>
         <w:t xml:space="preserve"> </w:t>
       </w:r>
@@ -1990,14 +2509,14 @@
       <w:pPr>
         <w:pStyle w:val="Heading1"/>
       </w:pPr>
-      <w:bookmarkStart w:id="2" w:name="_Toc83743792"/>
+      <w:bookmarkStart w:id="3" w:name="_Toc83916415"/>
       <w:r>
         <w:t>Game Play Mechanics</w:t>
       </w:r>
       <w:r>
         <w:t xml:space="preserve"> (rules of the game)</w:t>
       </w:r>
-      <w:bookmarkEnd w:id="2"/>
+      <w:bookmarkEnd w:id="3"/>
     </w:p>
     <w:p/>
     <w:p>
@@ -2176,11 +2695,11 @@
       <w:pPr>
         <w:pStyle w:val="Heading1"/>
       </w:pPr>
-      <w:bookmarkStart w:id="3" w:name="_Toc83743793"/>
+      <w:bookmarkStart w:id="4" w:name="_Toc83916416"/>
       <w:r>
         <w:t>Camera</w:t>
       </w:r>
-      <w:bookmarkEnd w:id="3"/>
+      <w:bookmarkEnd w:id="4"/>
       <w:r>
         <w:t xml:space="preserve"> </w:t>
       </w:r>
@@ -2249,11 +2768,11 @@
       <w:pPr>
         <w:pStyle w:val="Heading1"/>
       </w:pPr>
-      <w:bookmarkStart w:id="4" w:name="_Toc83743794"/>
+      <w:bookmarkStart w:id="5" w:name="_Toc83916417"/>
       <w:r>
         <w:t>Controls</w:t>
       </w:r>
-      <w:bookmarkEnd w:id="4"/>
+      <w:bookmarkEnd w:id="5"/>
     </w:p>
     <w:p/>
     <w:p>
@@ -2292,7 +2811,7 @@
           <w:szCs w:val="24"/>
         </w:rPr>
       </w:pPr>
-      <w:bookmarkStart w:id="5" w:name="_Toc83743795"/>
+      <w:bookmarkStart w:id="6" w:name="_Toc83916418"/>
       <w:r>
         <w:lastRenderedPageBreak/>
         <w:t>Interface</w:t>
@@ -2300,7 +2819,7 @@
       <w:r>
         <w:t xml:space="preserve"> Sketch</w:t>
       </w:r>
-      <w:bookmarkEnd w:id="5"/>
+      <w:bookmarkEnd w:id="6"/>
       <w:r>
         <w:t xml:space="preserve"> </w:t>
       </w:r>
@@ -2309,11 +2828,11 @@
       <w:pPr>
         <w:pStyle w:val="Heading1"/>
       </w:pPr>
-      <w:bookmarkStart w:id="6" w:name="_Toc83743796"/>
+      <w:bookmarkStart w:id="7" w:name="_Toc83916419"/>
       <w:r>
         <w:t>Menu and Screen Descriptions</w:t>
       </w:r>
-      <w:bookmarkEnd w:id="6"/>
+      <w:bookmarkEnd w:id="7"/>
     </w:p>
     <w:p>
       <w:pPr>
@@ -2339,7 +2858,7 @@
                     <pic:cNvPicPr/>
                   </pic:nvPicPr>
                   <pic:blipFill>
-                    <a:blip r:embed="rId17"/>
+                    <a:blip r:embed="rId18"/>
                     <a:stretch>
                       <a:fillRect/>
                     </a:stretch>
@@ -2367,27 +2886,14 @@
       <w:r>
         <w:t xml:space="preserve">Figure </w:t>
       </w:r>
-      <w:r>
-        <w:fldChar w:fldCharType="begin"/>
-      </w:r>
-      <w:r>
-        <w:instrText xml:space="preserve"> SEQ Figure \* ARABIC </w:instrText>
-      </w:r>
-      <w:r>
-        <w:fldChar w:fldCharType="separate"/>
-      </w:r>
-      <w:r>
-        <w:rPr>
-          <w:noProof/>
-        </w:rPr>
-        <w:t>1</w:t>
-      </w:r>
-      <w:r>
-        <w:rPr>
-          <w:noProof/>
-        </w:rPr>
-        <w:fldChar w:fldCharType="end"/>
-      </w:r>
+      <w:fldSimple w:instr=" SEQ Figure \* ARABIC ">
+        <w:r>
+          <w:rPr>
+            <w:noProof/>
+          </w:rPr>
+          <w:t>1</w:t>
+        </w:r>
+      </w:fldSimple>
       <w:r>
         <w:t xml:space="preserve"> - Main menu screen</w:t>
       </w:r>
@@ -2396,9 +2902,11 @@
       <w:pPr>
         <w:pStyle w:val="Heading1"/>
       </w:pPr>
+      <w:bookmarkStart w:id="8" w:name="_Toc83916420"/>
       <w:r>
         <w:t>Instructions Screen</w:t>
       </w:r>
+      <w:bookmarkEnd w:id="8"/>
     </w:p>
     <w:p>
       <w:pPr>
@@ -2424,7 +2932,7 @@
                     <pic:cNvPicPr/>
                   </pic:nvPicPr>
                   <pic:blipFill>
-                    <a:blip r:embed="rId18"/>
+                    <a:blip r:embed="rId19"/>
                     <a:stretch>
                       <a:fillRect/>
                     </a:stretch>
@@ -2452,24 +2960,14 @@
       <w:r>
         <w:t xml:space="preserve">Figure </w:t>
       </w:r>
-      <w:r>
-        <w:fldChar w:fldCharType="begin"/>
-      </w:r>
-      <w:r>
-        <w:instrText xml:space="preserve"> SEQ Figure \* ARABIC </w:instrText>
-      </w:r>
-      <w:r>
-        <w:fldChar w:fldCharType="separate"/>
-      </w:r>
-      <w:r>
-        <w:rPr>
-          <w:noProof/>
-        </w:rPr>
-        <w:t>2</w:t>
-      </w:r>
-      <w:r>
-        <w:fldChar w:fldCharType="end"/>
-      </w:r>
+      <w:fldSimple w:instr=" SEQ Figure \* ARABIC ">
+        <w:r>
+          <w:rPr>
+            <w:noProof/>
+          </w:rPr>
+          <w:t>2</w:t>
+        </w:r>
+      </w:fldSimple>
       <w:r>
         <w:t xml:space="preserve"> - Instructions Screen</w:t>
       </w:r>
@@ -2478,12 +2976,12 @@
       <w:pPr>
         <w:pStyle w:val="Heading1"/>
       </w:pPr>
-      <w:bookmarkStart w:id="7" w:name="_Toc83743797"/>
+      <w:bookmarkStart w:id="9" w:name="_Toc83916421"/>
       <w:r>
         <w:lastRenderedPageBreak/>
         <w:t>Play Screen</w:t>
       </w:r>
-      <w:bookmarkEnd w:id="7"/>
+      <w:bookmarkEnd w:id="9"/>
     </w:p>
     <w:p>
       <w:pPr>
@@ -2509,7 +3007,7 @@
                     <pic:cNvPicPr/>
                   </pic:nvPicPr>
                   <pic:blipFill>
-                    <a:blip r:embed="rId19"/>
+                    <a:blip r:embed="rId20"/>
                     <a:stretch>
                       <a:fillRect/>
                     </a:stretch>
@@ -2547,27 +3045,14 @@
       <w:r>
         <w:t xml:space="preserve">Figure </w:t>
       </w:r>
-      <w:r>
-        <w:fldChar w:fldCharType="begin"/>
-      </w:r>
-      <w:r>
-        <w:instrText xml:space="preserve"> SEQ Figure \* ARABIC </w:instrText>
-      </w:r>
-      <w:r>
-        <w:fldChar w:fldCharType="separate"/>
-      </w:r>
-      <w:r>
-        <w:rPr>
-          <w:noProof/>
-        </w:rPr>
-        <w:t>3</w:t>
-      </w:r>
-      <w:r>
-        <w:rPr>
-          <w:noProof/>
-        </w:rPr>
-        <w:fldChar w:fldCharType="end"/>
-      </w:r>
+      <w:fldSimple w:instr=" SEQ Figure \* ARABIC ">
+        <w:r>
+          <w:rPr>
+            <w:noProof/>
+          </w:rPr>
+          <w:t>3</w:t>
+        </w:r>
+      </w:fldSimple>
       <w:r>
         <w:t xml:space="preserve"> - Game play screen</w:t>
       </w:r>
@@ -2576,12 +3061,12 @@
       <w:pPr>
         <w:pStyle w:val="Heading1"/>
       </w:pPr>
-      <w:bookmarkStart w:id="8" w:name="_Toc83743798"/>
+      <w:bookmarkStart w:id="10" w:name="_Toc83916422"/>
       <w:r>
         <w:lastRenderedPageBreak/>
         <w:t>End Screen</w:t>
       </w:r>
-      <w:bookmarkEnd w:id="8"/>
+      <w:bookmarkEnd w:id="10"/>
     </w:p>
     <w:p>
       <w:pPr>
@@ -2615,7 +3100,7 @@
                     <pic:cNvPicPr/>
                   </pic:nvPicPr>
                   <pic:blipFill>
-                    <a:blip r:embed="rId20"/>
+                    <a:blip r:embed="rId21"/>
                     <a:stretch>
                       <a:fillRect/>
                     </a:stretch>
@@ -2648,27 +3133,14 @@
       <w:r>
         <w:t xml:space="preserve">Figure </w:t>
       </w:r>
-      <w:r>
-        <w:fldChar w:fldCharType="begin"/>
-      </w:r>
-      <w:r>
-        <w:instrText xml:space="preserve"> SEQ Figure \* ARABIC </w:instrText>
-      </w:r>
-      <w:r>
-        <w:fldChar w:fldCharType="separate"/>
-      </w:r>
-      <w:r>
-        <w:rPr>
-          <w:noProof/>
-        </w:rPr>
-        <w:t>4</w:t>
-      </w:r>
-      <w:r>
-        <w:rPr>
-          <w:noProof/>
-        </w:rPr>
-        <w:fldChar w:fldCharType="end"/>
-      </w:r>
+      <w:fldSimple w:instr=" SEQ Figure \* ARABIC ">
+        <w:r>
+          <w:rPr>
+            <w:noProof/>
+          </w:rPr>
+          <w:t>4</w:t>
+        </w:r>
+      </w:fldSimple>
       <w:r>
         <w:t xml:space="preserve"> - End game screen</w:t>
       </w:r>
@@ -2695,11 +3167,11 @@
       <w:pPr>
         <w:pStyle w:val="Heading1"/>
       </w:pPr>
-      <w:bookmarkStart w:id="9" w:name="_Toc83743799"/>
+      <w:bookmarkStart w:id="11" w:name="_Toc83916423"/>
       <w:r>
         <w:t>Levels</w:t>
       </w:r>
-      <w:bookmarkEnd w:id="9"/>
+      <w:bookmarkEnd w:id="11"/>
       <w:r>
         <w:t xml:space="preserve"> </w:t>
       </w:r>
@@ -2800,7 +3272,6 @@
       <w:pPr>
         <w:pStyle w:val="Heading1"/>
       </w:pPr>
-      <w:bookmarkStart w:id="10" w:name="_Toc83743800"/>
     </w:p>
     <w:p>
       <w:pPr>
@@ -2819,11 +3290,12 @@
       <w:pPr>
         <w:pStyle w:val="Heading1"/>
       </w:pPr>
+      <w:bookmarkStart w:id="12" w:name="_Toc83916424"/>
       <w:r>
         <w:lastRenderedPageBreak/>
         <w:t>Characters</w:t>
       </w:r>
-      <w:bookmarkEnd w:id="10"/>
+      <w:bookmarkEnd w:id="12"/>
     </w:p>
     <w:p/>
     <w:p>
@@ -2906,7 +3378,7 @@
                     </pic:cNvPicPr>
                   </pic:nvPicPr>
                   <pic:blipFill>
-                    <a:blip r:embed="rId21">
+                    <a:blip r:embed="rId22">
                       <a:extLst>
                         <a:ext uri="{28A0092B-C50C-407E-A947-70E740481C1C}">
                           <a14:useLocalDpi xmlns:a14="http://schemas.microsoft.com/office/drawing/2010/main" val="0"/>
@@ -2948,27 +3420,14 @@
       <w:r>
         <w:t xml:space="preserve">Figure </w:t>
       </w:r>
-      <w:r>
-        <w:fldChar w:fldCharType="begin"/>
-      </w:r>
-      <w:r>
-        <w:instrText xml:space="preserve"> SEQ Figure \* ARABIC </w:instrText>
-      </w:r>
-      <w:r>
-        <w:fldChar w:fldCharType="separate"/>
-      </w:r>
-      <w:r>
-        <w:rPr>
-          <w:noProof/>
-        </w:rPr>
-        <w:t>5</w:t>
-      </w:r>
-      <w:r>
-        <w:rPr>
-          <w:noProof/>
-        </w:rPr>
-        <w:fldChar w:fldCharType="end"/>
-      </w:r>
+      <w:fldSimple w:instr=" SEQ Figure \* ARABIC ">
+        <w:r>
+          <w:rPr>
+            <w:noProof/>
+          </w:rPr>
+          <w:t>5</w:t>
+        </w:r>
+      </w:fldSimple>
       <w:r>
         <w:t xml:space="preserve"> - Player sprite rooster</w:t>
       </w:r>
@@ -3007,11 +3466,11 @@
       <w:pPr>
         <w:pStyle w:val="Heading2"/>
       </w:pPr>
-      <w:bookmarkStart w:id="11" w:name="_Toc83743801"/>
+      <w:bookmarkStart w:id="13" w:name="_Toc83916425"/>
       <w:r>
         <w:t>Obstacles</w:t>
       </w:r>
-      <w:bookmarkEnd w:id="11"/>
+      <w:bookmarkEnd w:id="13"/>
     </w:p>
     <w:p>
       <w:pPr>
@@ -3099,7 +3558,7 @@
                     </pic:cNvPicPr>
                   </pic:nvPicPr>
                   <pic:blipFill>
-                    <a:blip r:embed="rId22">
+                    <a:blip r:embed="rId23">
                       <a:extLst>
                         <a:ext uri="{28A0092B-C50C-407E-A947-70E740481C1C}">
                           <a14:useLocalDpi xmlns:a14="http://schemas.microsoft.com/office/drawing/2010/main" val="0"/>
@@ -3147,27 +3606,14 @@
       <w:r>
         <w:t xml:space="preserve">Figure </w:t>
       </w:r>
-      <w:r>
-        <w:fldChar w:fldCharType="begin"/>
-      </w:r>
-      <w:r>
-        <w:instrText xml:space="preserve"> SEQ Figure \* ARABIC </w:instrText>
-      </w:r>
-      <w:r>
-        <w:fldChar w:fldCharType="separate"/>
-      </w:r>
-      <w:r>
-        <w:rPr>
-          <w:noProof/>
-        </w:rPr>
-        <w:t>6</w:t>
-      </w:r>
-      <w:r>
-        <w:rPr>
-          <w:noProof/>
-        </w:rPr>
-        <w:fldChar w:fldCharType="end"/>
-      </w:r>
+      <w:fldSimple w:instr=" SEQ Figure \* ARABIC ">
+        <w:r>
+          <w:rPr>
+            <w:noProof/>
+          </w:rPr>
+          <w:t>6</w:t>
+        </w:r>
+      </w:fldSimple>
       <w:r>
         <w:t xml:space="preserve"> - Cars and obstacles</w:t>
       </w:r>
@@ -3177,10 +3623,7 @@
     <w:p/>
     <w:p>
       <w:r>
-        <w:t>F</w:t>
-      </w:r>
-      <w:r>
-        <w:t>ree To Use from open game assets</w:t>
+        <w:t>Free To Use from open game assets</w:t>
       </w:r>
     </w:p>
     <w:p>
@@ -3216,7 +3659,7 @@
                     </pic:cNvPicPr>
                   </pic:nvPicPr>
                   <pic:blipFill>
-                    <a:blip r:embed="rId23">
+                    <a:blip r:embed="rId24">
                       <a:extLst>
                         <a:ext uri="{28A0092B-C50C-407E-A947-70E740481C1C}">
                           <a14:useLocalDpi xmlns:a14="http://schemas.microsoft.com/office/drawing/2010/main" val="0"/>
@@ -3258,27 +3701,14 @@
       <w:r>
         <w:t xml:space="preserve">Figure </w:t>
       </w:r>
-      <w:r>
-        <w:fldChar w:fldCharType="begin"/>
-      </w:r>
-      <w:r>
-        <w:instrText xml:space="preserve"> SEQ Figure \* ARABIC </w:instrText>
-      </w:r>
-      <w:r>
-        <w:fldChar w:fldCharType="separate"/>
-      </w:r>
-      <w:r>
-        <w:rPr>
-          <w:noProof/>
-        </w:rPr>
-        <w:t>7</w:t>
-      </w:r>
-      <w:r>
-        <w:rPr>
-          <w:noProof/>
-        </w:rPr>
-        <w:fldChar w:fldCharType="end"/>
-      </w:r>
+      <w:fldSimple w:instr=" SEQ Figure \* ARABIC ">
+        <w:r>
+          <w:rPr>
+            <w:noProof/>
+          </w:rPr>
+          <w:t>7</w:t>
+        </w:r>
+      </w:fldSimple>
       <w:r>
         <w:t xml:space="preserve"> - Alligator enemy</w:t>
       </w:r>
@@ -3294,10 +3724,7 @@
     </w:p>
     <w:p>
       <w:r>
-        <w:t>F</w:t>
-      </w:r>
-      <w:r>
-        <w:t>ree To Use from open game assets</w:t>
+        <w:t>Free To Use from open game assets</w:t>
       </w:r>
     </w:p>
     <w:p>
@@ -3327,7 +3754,7 @@
                     </pic:cNvPicPr>
                   </pic:nvPicPr>
                   <pic:blipFill>
-                    <a:blip r:embed="rId24">
+                    <a:blip r:embed="rId25">
                       <a:extLst>
                         <a:ext uri="{28A0092B-C50C-407E-A947-70E740481C1C}">
                           <a14:useLocalDpi xmlns:a14="http://schemas.microsoft.com/office/drawing/2010/main" val="0"/>
@@ -3369,27 +3796,14 @@
       <w:r>
         <w:t xml:space="preserve">Figure </w:t>
       </w:r>
-      <w:r>
-        <w:fldChar w:fldCharType="begin"/>
-      </w:r>
-      <w:r>
-        <w:instrText xml:space="preserve"> SEQ Figure \* ARABIC </w:instrText>
-      </w:r>
-      <w:r>
-        <w:fldChar w:fldCharType="separate"/>
-      </w:r>
-      <w:r>
-        <w:rPr>
-          <w:noProof/>
-        </w:rPr>
-        <w:t>8</w:t>
-      </w:r>
-      <w:r>
-        <w:rPr>
-          <w:noProof/>
-        </w:rPr>
-        <w:fldChar w:fldCharType="end"/>
-      </w:r>
+      <w:fldSimple w:instr=" SEQ Figure \* ARABIC ">
+        <w:r>
+          <w:rPr>
+            <w:noProof/>
+          </w:rPr>
+          <w:t>8</w:t>
+        </w:r>
+      </w:fldSimple>
       <w:r>
         <w:t xml:space="preserve"> - Snake enemy</w:t>
       </w:r>
@@ -3399,11 +3813,11 @@
       <w:pPr>
         <w:pStyle w:val="Heading2"/>
       </w:pPr>
-      <w:bookmarkStart w:id="12" w:name="_Toc83743802"/>
+      <w:bookmarkStart w:id="14" w:name="_Toc83916426"/>
       <w:r>
         <w:t>Platforms</w:t>
       </w:r>
-      <w:bookmarkEnd w:id="12"/>
+      <w:bookmarkEnd w:id="14"/>
     </w:p>
     <w:p>
       <w:r>
@@ -3446,7 +3860,7 @@
                     </pic:cNvPicPr>
                   </pic:nvPicPr>
                   <pic:blipFill>
-                    <a:blip r:embed="rId25">
+                    <a:blip r:embed="rId26">
                       <a:extLst>
                         <a:ext uri="{28A0092B-C50C-407E-A947-70E740481C1C}">
                           <a14:useLocalDpi xmlns:a14="http://schemas.microsoft.com/office/drawing/2010/main" val="0"/>
@@ -3530,27 +3944,14 @@
                             <w:r>
                               <w:t xml:space="preserve">Figure </w:t>
                             </w:r>
-                            <w:r>
-                              <w:fldChar w:fldCharType="begin"/>
-                            </w:r>
-                            <w:r>
-                              <w:instrText xml:space="preserve"> SEQ Figure \* ARABIC </w:instrText>
-                            </w:r>
-                            <w:r>
-                              <w:fldChar w:fldCharType="separate"/>
-                            </w:r>
-                            <w:r>
-                              <w:rPr>
-                                <w:noProof/>
-                              </w:rPr>
-                              <w:t>9</w:t>
-                            </w:r>
-                            <w:r>
-                              <w:rPr>
-                                <w:noProof/>
-                              </w:rPr>
-                              <w:fldChar w:fldCharType="end"/>
-                            </w:r>
+                            <w:fldSimple w:instr=" SEQ Figure \* ARABIC ">
+                              <w:r>
+                                <w:rPr>
+                                  <w:noProof/>
+                                </w:rPr>
+                                <w:t>9</w:t>
+                              </w:r>
+                            </w:fldSimple>
                             <w:r>
                               <w:t xml:space="preserve"> - Turtle platform</w:t>
                             </w:r>
@@ -3584,27 +3985,14 @@
                       <w:r>
                         <w:t xml:space="preserve">Figure </w:t>
                       </w:r>
-                      <w:r>
-                        <w:fldChar w:fldCharType="begin"/>
-                      </w:r>
-                      <w:r>
-                        <w:instrText xml:space="preserve"> SEQ Figure \* ARABIC </w:instrText>
-                      </w:r>
-                      <w:r>
-                        <w:fldChar w:fldCharType="separate"/>
-                      </w:r>
-                      <w:r>
-                        <w:rPr>
-                          <w:noProof/>
-                        </w:rPr>
-                        <w:t>9</w:t>
-                      </w:r>
-                      <w:r>
-                        <w:rPr>
-                          <w:noProof/>
-                        </w:rPr>
-                        <w:fldChar w:fldCharType="end"/>
-                      </w:r>
+                      <w:fldSimple w:instr=" SEQ Figure \* ARABIC ">
+                        <w:r>
+                          <w:rPr>
+                            <w:noProof/>
+                          </w:rPr>
+                          <w:t>9</w:t>
+                        </w:r>
+                      </w:fldSimple>
                       <w:r>
                         <w:t xml:space="preserve"> - Turtle platform</w:t>
                       </w:r>
@@ -3656,7 +4044,7 @@
                     </pic:cNvPicPr>
                   </pic:nvPicPr>
                   <pic:blipFill>
-                    <a:blip r:embed="rId26" cstate="print">
+                    <a:blip r:embed="rId27" cstate="print">
                       <a:extLst>
                         <a:ext uri="{28A0092B-C50C-407E-A947-70E740481C1C}">
                           <a14:useLocalDpi xmlns:a14="http://schemas.microsoft.com/office/drawing/2010/main" val="0"/>
@@ -3699,27 +4087,14 @@
       <w:r>
         <w:t xml:space="preserve">Figure </w:t>
       </w:r>
-      <w:r>
-        <w:fldChar w:fldCharType="begin"/>
-      </w:r>
-      <w:r>
-        <w:instrText xml:space="preserve"> SEQ Figure \* ARABIC </w:instrText>
-      </w:r>
-      <w:r>
-        <w:fldChar w:fldCharType="separate"/>
-      </w:r>
-      <w:r>
-        <w:rPr>
-          <w:noProof/>
-        </w:rPr>
-        <w:t>10</w:t>
-      </w:r>
-      <w:r>
-        <w:rPr>
-          <w:noProof/>
-        </w:rPr>
-        <w:fldChar w:fldCharType="end"/>
-      </w:r>
+      <w:fldSimple w:instr=" SEQ Figure \* ARABIC ">
+        <w:r>
+          <w:rPr>
+            <w:noProof/>
+          </w:rPr>
+          <w:t>10</w:t>
+        </w:r>
+      </w:fldSimple>
       <w:r>
         <w:t xml:space="preserve"> - Log platforms</w:t>
       </w:r>
@@ -3738,11 +4113,11 @@
       <w:pPr>
         <w:pStyle w:val="Heading2"/>
       </w:pPr>
-      <w:bookmarkStart w:id="13" w:name="_Toc83743803"/>
+      <w:bookmarkStart w:id="15" w:name="_Toc83916427"/>
       <w:r>
         <w:t>Bonus</w:t>
       </w:r>
-      <w:bookmarkEnd w:id="13"/>
+      <w:bookmarkEnd w:id="15"/>
     </w:p>
     <w:p/>
     <w:p>
@@ -3792,7 +4167,7 @@
                     </pic:cNvPicPr>
                   </pic:nvPicPr>
                   <pic:blipFill>
-                    <a:blip r:embed="rId27">
+                    <a:blip r:embed="rId28">
                       <a:extLst>
                         <a:ext uri="{28A0092B-C50C-407E-A947-70E740481C1C}">
                           <a14:useLocalDpi xmlns:a14="http://schemas.microsoft.com/office/drawing/2010/main" val="0"/>
@@ -3834,27 +4209,14 @@
       <w:r>
         <w:t xml:space="preserve">Figure </w:t>
       </w:r>
-      <w:r>
-        <w:fldChar w:fldCharType="begin"/>
-      </w:r>
-      <w:r>
-        <w:instrText xml:space="preserve"> SEQ Figure \* ARABIC </w:instrText>
-      </w:r>
-      <w:r>
-        <w:fldChar w:fldCharType="separate"/>
-      </w:r>
-      <w:r>
-        <w:rPr>
-          <w:noProof/>
-        </w:rPr>
-        <w:t>11</w:t>
-      </w:r>
-      <w:r>
-        <w:rPr>
-          <w:noProof/>
-        </w:rPr>
-        <w:fldChar w:fldCharType="end"/>
-      </w:r>
+      <w:fldSimple w:instr=" SEQ Figure \* ARABIC ">
+        <w:r>
+          <w:rPr>
+            <w:noProof/>
+          </w:rPr>
+          <w:t>11</w:t>
+        </w:r>
+      </w:fldSimple>
       <w:r>
         <w:t xml:space="preserve"> - chicken sprite</w:t>
       </w:r>
@@ -3894,7 +4256,7 @@
                     </pic:cNvPicPr>
                   </pic:nvPicPr>
                   <pic:blipFill>
-                    <a:blip r:embed="rId28">
+                    <a:blip r:embed="rId29">
                       <a:extLst>
                         <a:ext uri="{28A0092B-C50C-407E-A947-70E740481C1C}">
                           <a14:useLocalDpi xmlns:a14="http://schemas.microsoft.com/office/drawing/2010/main" val="0"/>
@@ -3936,27 +4298,14 @@
       <w:r>
         <w:t xml:space="preserve">Figure </w:t>
       </w:r>
-      <w:r>
-        <w:fldChar w:fldCharType="begin"/>
-      </w:r>
-      <w:r>
-        <w:instrText xml:space="preserve"> SEQ Figure \* ARABIC </w:instrText>
-      </w:r>
-      <w:r>
-        <w:fldChar w:fldCharType="separate"/>
-      </w:r>
-      <w:r>
-        <w:rPr>
-          <w:noProof/>
-        </w:rPr>
-        <w:t>12</w:t>
-      </w:r>
-      <w:r>
-        <w:rPr>
-          <w:noProof/>
-        </w:rPr>
-        <w:fldChar w:fldCharType="end"/>
-      </w:r>
+      <w:fldSimple w:instr=" SEQ Figure \* ARABIC ">
+        <w:r>
+          <w:rPr>
+            <w:noProof/>
+          </w:rPr>
+          <w:t>12</w:t>
+        </w:r>
+      </w:fldSimple>
       <w:r>
         <w:t xml:space="preserve"> - bug sprite</w:t>
       </w:r>
@@ -3968,11 +4317,11 @@
       <w:pPr>
         <w:pStyle w:val="Heading2"/>
       </w:pPr>
-      <w:bookmarkStart w:id="14" w:name="_Toc83743804"/>
+      <w:bookmarkStart w:id="16" w:name="_Toc83916428"/>
       <w:r>
         <w:t>Scoring</w:t>
       </w:r>
-      <w:bookmarkEnd w:id="14"/>
+      <w:bookmarkEnd w:id="16"/>
     </w:p>
     <w:p/>
     <w:p>
@@ -4162,14 +4511,14 @@
       <w:pPr>
         <w:pStyle w:val="Heading1"/>
       </w:pPr>
-      <w:bookmarkStart w:id="15" w:name="_Toc83743805"/>
+      <w:bookmarkStart w:id="17" w:name="_Toc83916429"/>
       <w:r>
         <w:t xml:space="preserve">Sound </w:t>
       </w:r>
       <w:r>
         <w:t>Index</w:t>
       </w:r>
-      <w:bookmarkEnd w:id="15"/>
+      <w:bookmarkEnd w:id="17"/>
     </w:p>
     <w:tbl>
       <w:tblPr>
@@ -4387,24 +4736,27 @@
                 <w:color w:val="000000"/>
                 <w:lang w:eastAsia="en-CA"/>
               </w:rPr>
-              <w:t xml:space="preserve">The tracks can be used in </w:t>
-            </w:r>
+              <w:t xml:space="preserve">The tracks can be used in commercial games, movies, </w:t>
+            </w:r>
+            <w:proofErr w:type="spellStart"/>
             <w:r>
               <w:rPr>
                 <w:rFonts w:ascii="Calibri" w:eastAsia="Times New Roman" w:hAnsi="Calibri" w:cs="Calibri"/>
                 <w:color w:val="000000"/>
                 <w:lang w:eastAsia="en-CA"/>
               </w:rPr>
-              <w:t>commercial</w:t>
-            </w:r>
+              <w:t>youtube</w:t>
+            </w:r>
+            <w:proofErr w:type="spellEnd"/>
             <w:r>
               <w:rPr>
                 <w:rFonts w:ascii="Calibri" w:eastAsia="Times New Roman" w:hAnsi="Calibri" w:cs="Calibri"/>
                 <w:color w:val="000000"/>
                 <w:lang w:eastAsia="en-CA"/>
               </w:rPr>
-              <w:t xml:space="preserve"> games, movies, youtube videos, </w:t>
-            </w:r>
+              <w:t xml:space="preserve"> videos, </w:t>
+            </w:r>
+            <w:proofErr w:type="spellStart"/>
             <w:proofErr w:type="gramStart"/>
             <w:r>
               <w:rPr>
@@ -4412,7 +4764,16 @@
                 <w:color w:val="000000"/>
                 <w:lang w:eastAsia="en-CA"/>
               </w:rPr>
-              <w:t>etc(</w:t>
+              <w:t>etc</w:t>
+            </w:r>
+            <w:proofErr w:type="spellEnd"/>
+            <w:r>
+              <w:rPr>
+                <w:rFonts w:ascii="Calibri" w:eastAsia="Times New Roman" w:hAnsi="Calibri" w:cs="Calibri"/>
+                <w:color w:val="000000"/>
+                <w:lang w:eastAsia="en-CA"/>
+              </w:rPr>
+              <w:t>(</w:t>
             </w:r>
             <w:proofErr w:type="gramEnd"/>
             <w:r>
@@ -5030,12 +5391,14 @@
       <w:pPr>
         <w:pStyle w:val="Heading1"/>
       </w:pPr>
+      <w:bookmarkStart w:id="18" w:name="_Toc83916430"/>
       <w:r>
         <w:t>Assets</w:t>
       </w:r>
       <w:r>
         <w:t xml:space="preserve"> in Game</w:t>
       </w:r>
+      <w:bookmarkEnd w:id="18"/>
     </w:p>
     <w:p>
       <w:pPr>
@@ -5043,9 +5406,14 @@
       </w:pPr>
       <w:r>
         <w:tab/>
+      </w:r>
+      <w:bookmarkStart w:id="19" w:name="_Toc83916431"/>
+      <w:r>
         <w:t>Start screen</w:t>
       </w:r>
-    </w:p>
+      <w:bookmarkEnd w:id="19"/>
+    </w:p>
+    <w:p/>
     <w:p>
       <w:pPr>
         <w:keepNext/>
@@ -5070,7 +5438,7 @@
                     <pic:cNvPicPr/>
                   </pic:nvPicPr>
                   <pic:blipFill>
-                    <a:blip r:embed="rId29"/>
+                    <a:blip r:embed="rId30"/>
                     <a:stretch>
                       <a:fillRect/>
                     </a:stretch>
@@ -5098,24 +5466,14 @@
       <w:r>
         <w:t xml:space="preserve">Figure </w:t>
       </w:r>
-      <w:r>
-        <w:fldChar w:fldCharType="begin"/>
-      </w:r>
-      <w:r>
-        <w:instrText xml:space="preserve"> SEQ Figure \* ARABIC </w:instrText>
-      </w:r>
-      <w:r>
-        <w:fldChar w:fldCharType="separate"/>
-      </w:r>
-      <w:r>
-        <w:rPr>
-          <w:noProof/>
-        </w:rPr>
-        <w:t>13</w:t>
-      </w:r>
-      <w:r>
-        <w:fldChar w:fldCharType="end"/>
-      </w:r>
+      <w:fldSimple w:instr=" SEQ Figure \* ARABIC ">
+        <w:r>
+          <w:rPr>
+            <w:noProof/>
+          </w:rPr>
+          <w:t>13</w:t>
+        </w:r>
+      </w:fldSimple>
       <w:r>
         <w:t xml:space="preserve"> - Start screen in game</w:t>
       </w:r>
@@ -5136,30 +5494,25 @@
           <w:sz w:val="24"/>
           <w:szCs w:val="24"/>
         </w:rPr>
-        <w:lastRenderedPageBreak/>
         <w:tab/>
       </w:r>
     </w:p>
     <w:p>
       <w:pPr>
         <w:pStyle w:val="Heading2"/>
-        <w:rPr>
-          <w:b/>
-          <w:sz w:val="24"/>
-          <w:szCs w:val="24"/>
-        </w:rPr>
-      </w:pPr>
-      <w:r>
-        <w:t>Instruction’s</w:t>
-      </w:r>
-      <w:r>
-        <w:t xml:space="preserve"> screen</w:t>
-      </w:r>
-    </w:p>
+      </w:pPr>
+      <w:bookmarkStart w:id="20" w:name="_Toc83916432"/>
+      <w:r>
+        <w:t>Instruction’s screen</w:t>
+      </w:r>
+      <w:bookmarkEnd w:id="20"/>
+    </w:p>
+    <w:p/>
     <w:p>
       <w:pPr>
         <w:pStyle w:val="Heading2"/>
       </w:pPr>
+      <w:bookmarkStart w:id="21" w:name="_Toc83916433"/>
       <w:r>
         <w:rPr>
           <w:noProof/>
@@ -5180,7 +5533,7 @@
                     <pic:cNvPicPr/>
                   </pic:nvPicPr>
                   <pic:blipFill>
-                    <a:blip r:embed="rId30"/>
+                    <a:blip r:embed="rId13"/>
                     <a:stretch>
                       <a:fillRect/>
                     </a:stretch>
@@ -5200,6 +5553,7 @@
           </wp:inline>
         </w:drawing>
       </w:r>
+      <w:bookmarkEnd w:id="21"/>
     </w:p>
     <w:p>
       <w:pPr>
@@ -5213,78 +5567,58 @@
       <w:r>
         <w:t xml:space="preserve">Figure </w:t>
       </w:r>
-      <w:r>
-        <w:fldChar w:fldCharType="begin"/>
-      </w:r>
-      <w:r>
-        <w:instrText xml:space="preserve"> SEQ Figure \* ARABIC </w:instrText>
-      </w:r>
-      <w:r>
-        <w:fldChar w:fldCharType="separate"/>
-      </w:r>
+      <w:fldSimple w:instr=" SEQ Figure \* ARABIC ">
+        <w:r>
+          <w:rPr>
+            <w:noProof/>
+          </w:rPr>
+          <w:t>14</w:t>
+        </w:r>
+      </w:fldSimple>
+      <w:r>
+        <w:t xml:space="preserve"> - Instructions in game</w:t>
+      </w:r>
+    </w:p>
+    <w:p>
+      <w:pPr>
+        <w:pStyle w:val="Heading2"/>
+        <w:rPr>
+          <w:b/>
+          <w:sz w:val="24"/>
+          <w:szCs w:val="24"/>
+        </w:rPr>
+      </w:pPr>
+    </w:p>
+    <w:p>
+      <w:pPr>
+        <w:pStyle w:val="Heading2"/>
+        <w:rPr>
+          <w:b/>
+          <w:sz w:val="24"/>
+          <w:szCs w:val="24"/>
+        </w:rPr>
+      </w:pPr>
+    </w:p>
+    <w:p>
+      <w:pPr>
+        <w:pStyle w:val="Heading2"/>
+      </w:pPr>
+      <w:bookmarkStart w:id="22" w:name="_Toc83916434"/>
+      <w:r>
+        <w:t>Game Screen</w:t>
+      </w:r>
+      <w:bookmarkEnd w:id="22"/>
+    </w:p>
+    <w:p/>
+    <w:p>
+      <w:pPr>
+        <w:keepNext/>
+      </w:pPr>
       <w:r>
         <w:rPr>
           <w:noProof/>
         </w:rPr>
-        <w:t>14</w:t>
-      </w:r>
-      <w:r>
-        <w:fldChar w:fldCharType="end"/>
-      </w:r>
-      <w:r>
-        <w:t xml:space="preserve"> - Instructions in game</w:t>
-      </w:r>
-    </w:p>
-    <w:p>
-      <w:pPr>
-        <w:pStyle w:val="Heading2"/>
-        <w:rPr>
-          <w:b/>
-          <w:sz w:val="24"/>
-          <w:szCs w:val="24"/>
-        </w:rPr>
-      </w:pPr>
-    </w:p>
-    <w:p>
-      <w:pPr>
-        <w:pStyle w:val="Heading2"/>
-        <w:rPr>
-          <w:b/>
-          <w:sz w:val="24"/>
-          <w:szCs w:val="24"/>
-        </w:rPr>
-      </w:pPr>
-    </w:p>
-    <w:p>
-      <w:pPr>
-        <w:pStyle w:val="Heading2"/>
-        <w:rPr>
-          <w:b/>
-          <w:sz w:val="24"/>
-          <w:szCs w:val="24"/>
-        </w:rPr>
-      </w:pPr>
-      <w:r>
-        <w:t>Game Screen</w:t>
-      </w:r>
-    </w:p>
-    <w:p>
-      <w:pPr>
-        <w:rPr>
-          <w:b/>
-          <w:sz w:val="24"/>
-          <w:szCs w:val="24"/>
-        </w:rPr>
-      </w:pPr>
-    </w:p>
-    <w:p>
-      <w:pPr>
-        <w:keepNext/>
-      </w:pPr>
-      <w:r>
-        <w:rPr>
-          <w:noProof/>
-        </w:rPr>
+        <w:lastRenderedPageBreak/>
         <w:drawing>
           <wp:inline distT="0" distB="0" distL="0" distR="0" wp14:anchorId="642608FA" wp14:editId="0F8EFD23">
             <wp:extent cx="5943600" cy="2747645"/>
@@ -5329,24 +5663,14 @@
       <w:r>
         <w:t xml:space="preserve">Figure </w:t>
       </w:r>
-      <w:r>
-        <w:fldChar w:fldCharType="begin"/>
-      </w:r>
-      <w:r>
-        <w:instrText xml:space="preserve"> SEQ Figure \* ARABIC </w:instrText>
-      </w:r>
-      <w:r>
-        <w:fldChar w:fldCharType="separate"/>
-      </w:r>
-      <w:r>
-        <w:rPr>
-          <w:noProof/>
-        </w:rPr>
-        <w:t>15</w:t>
-      </w:r>
-      <w:r>
-        <w:fldChar w:fldCharType="end"/>
-      </w:r>
+      <w:fldSimple w:instr=" SEQ Figure \* ARABIC ">
+        <w:r>
+          <w:rPr>
+            <w:noProof/>
+          </w:rPr>
+          <w:t>15</w:t>
+        </w:r>
+      </w:fldSimple>
       <w:r>
         <w:t xml:space="preserve"> - Game screen in game</w:t>
       </w:r>
@@ -5355,22 +5679,12 @@
     <w:p>
       <w:pPr>
         <w:pStyle w:val="Heading2"/>
-        <w:rPr>
-          <w:b/>
-          <w:sz w:val="24"/>
-          <w:szCs w:val="24"/>
-        </w:rPr>
-      </w:pPr>
-      <w:r>
-        <w:lastRenderedPageBreak/>
-        <w:t xml:space="preserve">Game </w:t>
-      </w:r>
-      <w:r>
-        <w:t xml:space="preserve">Over </w:t>
-      </w:r>
-      <w:r>
-        <w:t>Screen</w:t>
-      </w:r>
+      </w:pPr>
+      <w:bookmarkStart w:id="23" w:name="_Toc83916435"/>
+      <w:r>
+        <w:t>Game Over Screen</w:t>
+      </w:r>
+      <w:bookmarkEnd w:id="23"/>
     </w:p>
     <w:p>
       <w:pPr>
@@ -5424,24 +5738,14 @@
       <w:r>
         <w:t xml:space="preserve">Figure </w:t>
       </w:r>
-      <w:r>
-        <w:fldChar w:fldCharType="begin"/>
-      </w:r>
-      <w:r>
-        <w:instrText xml:space="preserve"> SEQ Figure \* ARABIC </w:instrText>
-      </w:r>
-      <w:r>
-        <w:fldChar w:fldCharType="separate"/>
-      </w:r>
-      <w:r>
-        <w:rPr>
-          <w:noProof/>
-        </w:rPr>
-        <w:t>16</w:t>
-      </w:r>
-      <w:r>
-        <w:fldChar w:fldCharType="end"/>
-      </w:r>
+      <w:fldSimple w:instr=" SEQ Figure \* ARABIC ">
+        <w:r>
+          <w:rPr>
+            <w:noProof/>
+          </w:rPr>
+          <w:t>16</w:t>
+        </w:r>
+      </w:fldSimple>
       <w:r>
         <w:t xml:space="preserve"> - Game over screen in game</w:t>
       </w:r>
@@ -5450,11 +5754,11 @@
       <w:pPr>
         <w:pStyle w:val="Heading1"/>
       </w:pPr>
-      <w:bookmarkStart w:id="16" w:name="_Toc83743806"/>
+      <w:bookmarkStart w:id="24" w:name="_Toc83916436"/>
       <w:r>
         <w:t>Future Features</w:t>
       </w:r>
-      <w:bookmarkEnd w:id="16"/>
+      <w:bookmarkEnd w:id="24"/>
     </w:p>
     <w:p>
       <w:pPr>
@@ -7221,12 +7525,7 @@
 </file>
 
 <file path=customXml/item3.xml><?xml version="1.0" encoding="utf-8"?>
-<?mso-contentType ?>
-<FormTemplates xmlns="http://schemas.microsoft.com/sharepoint/v3/contenttype/forms">
-  <Display>DocumentLibraryForm</Display>
-  <Edit>AssetEditForm</Edit>
-  <New>DocumentLibraryForm</New>
-</FormTemplates>
+<ct:contentTypeSchema xmlns:ct="http://schemas.microsoft.com/office/2006/metadata/contentType" xmlns:ma="http://schemas.microsoft.com/office/2006/metadata/properties/metaAttributes" ct:_="" ma:_="" ma:contentTypeName="TemplateFile" ma:contentTypeID="0x0101006EDDDB5EE6D98C44930B742096920B300400F5B6D36B3EF94B4E9A635CDF2A18F5B8" ma:contentTypeVersion="33" ma:contentTypeDescription="Create a new document." ma:contentTypeScope="" ma:versionID="37d3ec2b48d53e45b233ad8f52fe1b11"/>
 </file>
 
 <file path=customXml/item4.xml><?xml version="1.0" encoding="utf-8"?>
@@ -7234,7 +7533,12 @@
 </file>
 
 <file path=customXml/item5.xml><?xml version="1.0" encoding="utf-8"?>
-<ct:contentTypeSchema xmlns:ct="http://schemas.microsoft.com/office/2006/metadata/contentType" xmlns:ma="http://schemas.microsoft.com/office/2006/metadata/properties/metaAttributes" ct:_="" ma:_="" ma:contentTypeName="TemplateFile" ma:contentTypeID="0x0101006EDDDB5EE6D98C44930B742096920B300400F5B6D36B3EF94B4E9A635CDF2A18F5B8" ma:contentTypeVersion="33" ma:contentTypeDescription="Create a new document." ma:contentTypeScope="" ma:versionID="37d3ec2b48d53e45b233ad8f52fe1b11"/>
+<?mso-contentType ?>
+<FormTemplates xmlns="http://schemas.microsoft.com/sharepoint/v3/contenttype/forms">
+  <Display>DocumentLibraryForm</Display>
+  <Edit>AssetEditForm</Edit>
+  <New>DocumentLibraryForm</New>
+</FormTemplates>
 </file>
 
 <file path=customXml/itemProps1.xml><?xml version="1.0" encoding="utf-8"?>
@@ -7255,9 +7559,10 @@
 </file>
 
 <file path=customXml/itemProps3.xml><?xml version="1.0" encoding="utf-8"?>
-<ds:datastoreItem xmlns:ds="http://schemas.openxmlformats.org/officeDocument/2006/customXml" ds:itemID="{DF8A6096-AC3C-41A5-9CB9-998E1823050B}">
+<ds:datastoreItem xmlns:ds="http://schemas.openxmlformats.org/officeDocument/2006/customXml" ds:itemID="{F9F1F569-4C10-4968-8575-367736BE939A}">
   <ds:schemaRefs>
-    <ds:schemaRef ds:uri="http://schemas.microsoft.com/sharepoint/v3/contenttype/forms"/>
+    <ds:schemaRef ds:uri="http://schemas.microsoft.com/office/2006/metadata/contentType"/>
+    <ds:schemaRef ds:uri="http://schemas.microsoft.com/office/2006/metadata/properties/metaAttributes"/>
   </ds:schemaRefs>
 </ds:datastoreItem>
 </file>
@@ -7271,10 +7576,9 @@
 </file>
 
 <file path=customXml/itemProps5.xml><?xml version="1.0" encoding="utf-8"?>
-<ds:datastoreItem xmlns:ds="http://schemas.openxmlformats.org/officeDocument/2006/customXml" ds:itemID="{F9F1F569-4C10-4968-8575-367736BE939A}">
+<ds:datastoreItem xmlns:ds="http://schemas.openxmlformats.org/officeDocument/2006/customXml" ds:itemID="{DF8A6096-AC3C-41A5-9CB9-998E1823050B}">
   <ds:schemaRefs>
-    <ds:schemaRef ds:uri="http://schemas.microsoft.com/office/2006/metadata/contentType"/>
-    <ds:schemaRef ds:uri="http://schemas.microsoft.com/office/2006/metadata/properties/metaAttributes"/>
+    <ds:schemaRef ds:uri="http://schemas.microsoft.com/sharepoint/v3/contenttype/forms"/>
   </ds:schemaRefs>
 </ds:datastoreItem>
 </file>
</xml_diff>